<commit_message>
Changed difficulty of the levels (5 is harder than 15)
</commit_message>
<xml_diff>
--- a/report.docx
+++ b/report.docx
@@ -2607,26 +2607,26 @@
           <w:lang w:val="en-GB" w:eastAsia="en-GB"/>
         </w:rPr>
         <w:drawing>
-          <wp:anchor distT="0" distB="0" distL="114300" distR="114300" simplePos="0" relativeHeight="251764736" behindDoc="0" locked="0" layoutInCell="1" allowOverlap="1" wp14:anchorId="7C39D7C3" wp14:editId="1B281257">
+          <wp:anchor distT="0" distB="0" distL="114300" distR="114300" simplePos="0" relativeHeight="251650042" behindDoc="0" locked="0" layoutInCell="1" allowOverlap="1" wp14:anchorId="4C1D7300" wp14:editId="7B647D67">
             <wp:simplePos x="0" y="0"/>
             <wp:positionH relativeFrom="margin">
-              <wp:align>left</wp:align>
+              <wp:posOffset>0</wp:posOffset>
             </wp:positionH>
             <wp:positionV relativeFrom="paragraph">
-              <wp:posOffset>69850</wp:posOffset>
+              <wp:posOffset>86360</wp:posOffset>
             </wp:positionV>
-            <wp:extent cx="5519420" cy="3105150"/>
-            <wp:effectExtent l="0" t="0" r="5080" b="0"/>
+            <wp:extent cx="5581650" cy="3129280"/>
+            <wp:effectExtent l="0" t="0" r="0" b="0"/>
             <wp:wrapThrough wrapText="bothSides">
               <wp:wrapPolygon edited="0">
                 <wp:start x="0" y="0"/>
-                <wp:lineTo x="0" y="21467"/>
-                <wp:lineTo x="21545" y="21467"/>
-                <wp:lineTo x="21545" y="0"/>
+                <wp:lineTo x="0" y="21433"/>
+                <wp:lineTo x="21526" y="21433"/>
+                <wp:lineTo x="21526" y="0"/>
                 <wp:lineTo x="0" y="0"/>
               </wp:wrapPolygon>
             </wp:wrapThrough>
-            <wp:docPr id="11" name="Picture 11"/>
+            <wp:docPr id="13" name="Picture 13"/>
             <wp:cNvGraphicFramePr>
               <a:graphicFrameLocks xmlns:a="http://schemas.openxmlformats.org/drawingml/2006/main" noChangeAspect="1"/>
             </wp:cNvGraphicFramePr>
@@ -2652,7 +2652,7 @@
                   <pic:spPr>
                     <a:xfrm>
                       <a:off x="0" y="0"/>
-                      <a:ext cx="5519420" cy="3105150"/>
+                      <a:ext cx="5581650" cy="3129280"/>
                     </a:xfrm>
                     <a:prstGeom prst="rect">
                       <a:avLst/>
@@ -2810,7 +2810,7 @@
         <mc:AlternateContent>
           <mc:Choice Requires="wps">
             <w:drawing>
-              <wp:anchor distT="0" distB="0" distL="114300" distR="114300" simplePos="0" relativeHeight="251714560" behindDoc="0" locked="0" layoutInCell="1" allowOverlap="1" wp14:anchorId="4DADD978" wp14:editId="6B544222">
+              <wp:anchor distT="0" distB="0" distL="114300" distR="114300" simplePos="0" relativeHeight="251714560" behindDoc="0" locked="0" layoutInCell="1" allowOverlap="1" wp14:anchorId="4DADD978" wp14:editId="56052E01">
                 <wp:simplePos x="0" y="0"/>
                 <wp:positionH relativeFrom="margin">
                   <wp:align>left</wp:align>
@@ -2937,7 +2937,11 @@
           </mc:Choice>
           <mc:Fallback>
             <w:pict>
-              <v:shape w14:anchorId="4DADD978" id="Text Box 12" o:spid="_x0000_s1029" type="#_x0000_t202" style="position:absolute;margin-left:0;margin-top:17.4pt;width:482.8pt;height:.05pt;z-index:251714560;visibility:visible;mso-wrap-style:square;mso-width-percent:0;mso-wrap-distance-left:9pt;mso-wrap-distance-top:0;mso-wrap-distance-right:9pt;mso-wrap-distance-bottom:0;mso-position-horizontal:left;mso-position-horizontal-relative:margin;mso-position-vertical:absolute;mso-position-vertical-relative:text;mso-width-percent:0;mso-width-relative:margin;v-text-anchor:top" o:gfxdata="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" stroked="f">
+              <v:shapetype w14:anchorId="4DADD978" id="_x0000_t202" coordsize="21600,21600" o:spt="202" path="m,l,21600r21600,l21600,xe">
+                <v:stroke joinstyle="miter"/>
+                <v:path gradientshapeok="t" o:connecttype="rect"/>
+              </v:shapetype>
+              <v:shape id="Text Box 12" o:spid="_x0000_s1029" type="#_x0000_t202" style="position:absolute;margin-left:0;margin-top:17.4pt;width:482.8pt;height:.05pt;z-index:251714560;visibility:visible;mso-wrap-style:square;mso-width-percent:0;mso-wrap-distance-left:9pt;mso-wrap-distance-top:0;mso-wrap-distance-right:9pt;mso-wrap-distance-bottom:0;mso-position-horizontal:left;mso-position-horizontal-relative:margin;mso-position-vertical:absolute;mso-position-vertical-relative:text;mso-width-percent:0;mso-width-relative:margin;v-text-anchor:top" o:gfxdata="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" stroked="f">
                 <v:textbox style="mso-fit-shape-to-text:t" inset="0,0,0,0">
                   <w:txbxContent>
                     <w:p>
@@ -3532,32 +3536,80 @@
       </w:pPr>
       <w:r>
         <w:rPr>
+          <w:rFonts w:ascii="Montserrat SemiBold" w:hAnsi="Montserrat SemiBold"/>
+          <w:color w:val="auto"/>
+          <w:sz w:val="24"/>
+          <w:lang w:val="pt-PT"/>
+        </w:rPr>
+        <w:t>4.</w:t>
+      </w:r>
+      <w:r>
+        <w:rPr>
+          <w:rFonts w:ascii="Montserrat SemiBold" w:hAnsi="Montserrat SemiBold"/>
+          <w:color w:val="auto"/>
+          <w:sz w:val="24"/>
+          <w:lang w:val="pt-PT"/>
+        </w:rPr>
+        <w:t>3</w:t>
+      </w:r>
+      <w:r>
+        <w:rPr>
+          <w:rFonts w:ascii="Montserrat SemiBold" w:hAnsi="Montserrat SemiBold"/>
+          <w:color w:val="auto"/>
+          <w:sz w:val="24"/>
+          <w:lang w:val="pt-PT"/>
+        </w:rPr>
+        <w:t xml:space="preserve">. </w:t>
+      </w:r>
+      <w:r>
+        <w:rPr>
+          <w:rFonts w:ascii="Montserrat SemiBold" w:hAnsi="Montserrat SemiBold"/>
+          <w:i/>
+          <w:color w:val="auto"/>
+          <w:sz w:val="24"/>
+          <w:lang w:val="pt-PT"/>
+        </w:rPr>
+        <w:t>RULES</w:t>
+      </w:r>
+    </w:p>
+    <w:p>
+      <w:pPr>
+        <w:spacing w:after="78" w:line="276" w:lineRule="auto"/>
+        <w:ind w:left="0" w:right="4" w:firstLine="0"/>
+        <w:jc w:val="left"/>
+        <w:rPr>
+          <w:rFonts w:ascii="EB Garamond" w:hAnsi="EB Garamond" w:cs="EB Garamond"/>
+          <w:lang w:val="pt-PT"/>
+        </w:rPr>
+      </w:pPr>
+      <w:r>
+        <w:rPr>
           <w:rFonts w:ascii="EB Garamond" w:hAnsi="EB Garamond" w:cs="EB Garamond"/>
           <w:noProof/>
           <w:color w:val="auto"/>
           <w:lang w:val="en-GB" w:eastAsia="en-GB"/>
         </w:rPr>
         <w:drawing>
-          <wp:anchor distT="0" distB="0" distL="114300" distR="114300" simplePos="0" relativeHeight="251771904" behindDoc="0" locked="0" layoutInCell="1" allowOverlap="1" wp14:anchorId="39EDC3F4" wp14:editId="7EFD59A0">
+          <wp:anchor distT="0" distB="0" distL="114300" distR="114300" simplePos="0" relativeHeight="251649017" behindDoc="0" locked="0" layoutInCell="1" allowOverlap="1" wp14:anchorId="1B13F053" wp14:editId="6B0F750F">
             <wp:simplePos x="0" y="0"/>
             <wp:positionH relativeFrom="margin">
               <wp:align>left</wp:align>
             </wp:positionH>
             <wp:positionV relativeFrom="paragraph">
-              <wp:posOffset>263525</wp:posOffset>
+              <wp:posOffset>17780</wp:posOffset>
             </wp:positionV>
-            <wp:extent cx="5410200" cy="3042920"/>
-            <wp:effectExtent l="0" t="0" r="0" b="5080"/>
+            <wp:extent cx="5400675" cy="3030052"/>
+            <wp:effectExtent l="0" t="0" r="0" b="0"/>
             <wp:wrapThrough wrapText="bothSides">
               <wp:wrapPolygon edited="0">
                 <wp:start x="0" y="0"/>
-                <wp:lineTo x="0" y="21501"/>
-                <wp:lineTo x="21524" y="21501"/>
-                <wp:lineTo x="21524" y="0"/>
+                <wp:lineTo x="0" y="21460"/>
+                <wp:lineTo x="21486" y="21460"/>
+                <wp:lineTo x="21486" y="0"/>
                 <wp:lineTo x="0" y="0"/>
               </wp:wrapPolygon>
             </wp:wrapThrough>
-            <wp:docPr id="46" name="Picture 46"/>
+            <wp:docPr id="14" name="Picture 14"/>
             <wp:cNvGraphicFramePr>
               <a:graphicFrameLocks xmlns:a="http://schemas.openxmlformats.org/drawingml/2006/main" noChangeAspect="1"/>
             </wp:cNvGraphicFramePr>
@@ -3583,7 +3635,7 @@
                   <pic:spPr>
                     <a:xfrm>
                       <a:off x="0" y="0"/>
-                      <a:ext cx="5410200" cy="3042920"/>
+                      <a:ext cx="5400675" cy="3030052"/>
                     </a:xfrm>
                     <a:prstGeom prst="rect">
                       <a:avLst/>
@@ -3601,54 +3653,6 @@
           </wp:anchor>
         </w:drawing>
       </w:r>
-      <w:r>
-        <w:rPr>
-          <w:rFonts w:ascii="Montserrat SemiBold" w:hAnsi="Montserrat SemiBold"/>
-          <w:color w:val="auto"/>
-          <w:sz w:val="24"/>
-          <w:lang w:val="pt-PT"/>
-        </w:rPr>
-        <w:t>4.</w:t>
-      </w:r>
-      <w:r>
-        <w:rPr>
-          <w:rFonts w:ascii="Montserrat SemiBold" w:hAnsi="Montserrat SemiBold"/>
-          <w:color w:val="auto"/>
-          <w:sz w:val="24"/>
-          <w:lang w:val="pt-PT"/>
-        </w:rPr>
-        <w:t>3</w:t>
-      </w:r>
-      <w:r>
-        <w:rPr>
-          <w:rFonts w:ascii="Montserrat SemiBold" w:hAnsi="Montserrat SemiBold"/>
-          <w:color w:val="auto"/>
-          <w:sz w:val="24"/>
-          <w:lang w:val="pt-PT"/>
-        </w:rPr>
-        <w:t xml:space="preserve">. </w:t>
-      </w:r>
-      <w:r>
-        <w:rPr>
-          <w:rFonts w:ascii="Montserrat SemiBold" w:hAnsi="Montserrat SemiBold"/>
-          <w:i/>
-          <w:color w:val="auto"/>
-          <w:sz w:val="24"/>
-          <w:lang w:val="pt-PT"/>
-        </w:rPr>
-        <w:t>RULES</w:t>
-      </w:r>
-    </w:p>
-    <w:p>
-      <w:pPr>
-        <w:spacing w:after="78" w:line="276" w:lineRule="auto"/>
-        <w:ind w:left="0" w:right="4" w:firstLine="0"/>
-        <w:jc w:val="left"/>
-        <w:rPr>
-          <w:rFonts w:ascii="EB Garamond" w:hAnsi="EB Garamond" w:cs="EB Garamond"/>
-          <w:lang w:val="pt-PT"/>
-        </w:rPr>
-      </w:pPr>
     </w:p>
     <w:p>
       <w:pPr>
@@ -3794,7 +3798,7 @@
                               <w:rPr>
                                 <w:rFonts w:ascii="Montserrat" w:hAnsi="Montserrat" w:cs="EB Garamond"/>
                                 <w:i w:val="0"/>
-                                <w:color w:val="FF0000"/>
+                                <w:color w:val="auto"/>
                                 <w:sz w:val="24"/>
                                 <w:lang w:val="pt-PT"/>
                               </w:rPr>
@@ -3803,7 +3807,7 @@
                               <w:rPr>
                                 <w:rFonts w:ascii="Montserrat" w:hAnsi="Montserrat"/>
                                 <w:i w:val="0"/>
-                                <w:color w:val="FF0000"/>
+                                <w:color w:val="auto"/>
                                 <w:lang w:val="pt-PT"/>
                               </w:rPr>
                               <w:t xml:space="preserve">Figura 5. </w:t>
@@ -3811,7 +3815,7 @@
                             <w:r>
                               <w:rPr>
                                 <w:rFonts w:ascii="Montserrat" w:hAnsi="Montserrat"/>
-                                <w:color w:val="FF0000"/>
+                                <w:color w:val="auto"/>
                                 <w:lang w:val="pt-PT"/>
                               </w:rPr>
                               <w:t>Rules</w:t>
@@ -3846,7 +3850,7 @@
                         <w:rPr>
                           <w:rFonts w:ascii="Montserrat" w:hAnsi="Montserrat" w:cs="EB Garamond"/>
                           <w:i w:val="0"/>
-                          <w:color w:val="FF0000"/>
+                          <w:color w:val="auto"/>
                           <w:sz w:val="24"/>
                           <w:lang w:val="pt-PT"/>
                         </w:rPr>
@@ -3855,7 +3859,7 @@
                         <w:rPr>
                           <w:rFonts w:ascii="Montserrat" w:hAnsi="Montserrat"/>
                           <w:i w:val="0"/>
-                          <w:color w:val="FF0000"/>
+                          <w:color w:val="auto"/>
                           <w:lang w:val="pt-PT"/>
                         </w:rPr>
                         <w:t xml:space="preserve">Figura 5. </w:t>
@@ -3863,7 +3867,7 @@
                       <w:r>
                         <w:rPr>
                           <w:rFonts w:ascii="Montserrat" w:hAnsi="Montserrat"/>
-                          <w:color w:val="FF0000"/>
+                          <w:color w:val="auto"/>
                           <w:lang w:val="pt-PT"/>
                         </w:rPr>
                         <w:t>Rules</w:t>
@@ -3901,7 +3905,7 @@
       <w:r>
         <w:rPr>
           <w:rFonts w:ascii="EB Garamond" w:hAnsi="EB Garamond" w:cs="EB Garamond"/>
-          <w:color w:val="FF0000"/>
+          <w:color w:val="auto"/>
           <w:sz w:val="24"/>
           <w:lang w:val="pt-PT"/>
         </w:rPr>
@@ -3930,7 +3934,15 @@
           <w:sz w:val="24"/>
           <w:lang w:val="pt-PT"/>
         </w:rPr>
-        <w:t xml:space="preserve"> bastará dizermos “Play”. Para jogar, bastará referir o nome da letra que se pretende adivinhar, por exemplo, “Letter A” e a letra A será demonstrada, caso exista na palavra.</w:t>
+        <w:t xml:space="preserve"> bastará dizermos “Play”. Para </w:t>
+      </w:r>
+      <w:r>
+        <w:rPr>
+          <w:rFonts w:ascii="EB Garamond" w:hAnsi="EB Garamond" w:cs="EB Garamond"/>
+          <w:sz w:val="24"/>
+          <w:lang w:val="pt-PT"/>
+        </w:rPr>
+        <w:t>casos mais específicos, aparecem ajudas ao longo do jogo, as quais denominamos de “Speech Helper”.</w:t>
       </w:r>
     </w:p>
     <w:p>
@@ -3950,76 +3962,27 @@
           <w:sz w:val="24"/>
           <w:lang w:val="pt-PT"/>
         </w:rPr>
-        <w:t>Neste ecrã são também explicados os diversos elementos do jogo, tais como onde aparece a palavra, o nível em que estamos, o tema, a pontuação (assim como o seu funcionamento), o teclado, a personagem enforcada, a possibilidade de mudar de tema ou palavra, usar uma ajuda (</w:t>
-      </w:r>
-      <w:r>
-        <w:rPr>
-          <w:rFonts w:ascii="EB Garamond" w:hAnsi="EB Garamond" w:cs="EB Garamond"/>
-          <w:i/>
-          <w:sz w:val="24"/>
-          <w:lang w:val="pt-PT"/>
-        </w:rPr>
-        <w:t>booster</w:t>
-      </w:r>
-      <w:r>
-        <w:rPr>
-          <w:rFonts w:ascii="EB Garamond" w:hAnsi="EB Garamond" w:cs="EB Garamond"/>
-          <w:sz w:val="24"/>
-          <w:lang w:val="pt-PT"/>
-        </w:rPr>
-        <w:t>) ou sair do jogo.</w:t>
-      </w:r>
-    </w:p>
-    <w:p>
-      <w:pPr>
-        <w:spacing w:after="78" w:line="276" w:lineRule="auto"/>
-        <w:ind w:left="0" w:right="4" w:firstLine="0"/>
-        <w:jc w:val="left"/>
-        <w:rPr>
-          <w:rFonts w:ascii="EB Garamond" w:hAnsi="EB Garamond" w:cs="EB Garamond"/>
-          <w:sz w:val="24"/>
-          <w:lang w:val="pt-PT"/>
-        </w:rPr>
-      </w:pPr>
-    </w:p>
-    <w:p>
-      <w:pPr>
-        <w:spacing w:after="78" w:line="276" w:lineRule="auto"/>
-        <w:ind w:left="0" w:right="4" w:firstLine="0"/>
-        <w:jc w:val="left"/>
-        <w:rPr>
-          <w:rFonts w:ascii="Montserrat SemiBold" w:hAnsi="Montserrat SemiBold"/>
-          <w:sz w:val="24"/>
-          <w:lang w:val="pt-PT"/>
-        </w:rPr>
-      </w:pPr>
-      <w:r>
-        <w:rPr>
-          <w:rFonts w:ascii="EB Garamond" w:hAnsi="EB Garamond" w:cs="EB Garamond"/>
-          <w:noProof/>
-          <w:lang w:val="en-GB" w:eastAsia="en-GB"/>
-        </w:rPr>
         <w:drawing>
-          <wp:anchor distT="0" distB="0" distL="114300" distR="114300" simplePos="0" relativeHeight="251651067" behindDoc="0" locked="0" layoutInCell="1" allowOverlap="1" wp14:anchorId="35B6937F" wp14:editId="197DEFB3">
+          <wp:anchor distT="0" distB="0" distL="114300" distR="114300" simplePos="0" relativeHeight="251787264" behindDoc="0" locked="0" layoutInCell="1" allowOverlap="1" wp14:anchorId="1E42DFFA" wp14:editId="6DC7F520">
             <wp:simplePos x="0" y="0"/>
             <wp:positionH relativeFrom="margin">
               <wp:align>left</wp:align>
             </wp:positionH>
             <wp:positionV relativeFrom="paragraph">
-              <wp:posOffset>259715</wp:posOffset>
+              <wp:posOffset>-2540</wp:posOffset>
             </wp:positionV>
-            <wp:extent cx="5069840" cy="2834005"/>
-            <wp:effectExtent l="0" t="0" r="0" b="4445"/>
+            <wp:extent cx="5181600" cy="2888031"/>
+            <wp:effectExtent l="0" t="0" r="0" b="7620"/>
             <wp:wrapThrough wrapText="bothSides">
               <wp:wrapPolygon edited="0">
                 <wp:start x="0" y="0"/>
-                <wp:lineTo x="0" y="21489"/>
-                <wp:lineTo x="21508" y="21489"/>
-                <wp:lineTo x="21508" y="0"/>
+                <wp:lineTo x="0" y="21515"/>
+                <wp:lineTo x="21521" y="21515"/>
+                <wp:lineTo x="21521" y="0"/>
                 <wp:lineTo x="0" y="0"/>
               </wp:wrapPolygon>
             </wp:wrapThrough>
-            <wp:docPr id="49" name="Picture 49"/>
+            <wp:docPr id="15" name="Picture 15"/>
             <wp:cNvGraphicFramePr>
               <a:graphicFrameLocks xmlns:a="http://schemas.openxmlformats.org/drawingml/2006/main" noChangeAspect="1"/>
             </wp:cNvGraphicFramePr>
@@ -4045,7 +4008,7 @@
                   <pic:spPr>
                     <a:xfrm>
                       <a:off x="0" y="0"/>
-                      <a:ext cx="5069840" cy="2834005"/>
+                      <a:ext cx="5184248" cy="2889507"/>
                     </a:xfrm>
                     <a:prstGeom prst="rect">
                       <a:avLst/>
@@ -4063,39 +4026,6 @@
           </wp:anchor>
         </w:drawing>
       </w:r>
-      <w:r>
-        <w:rPr>
-          <w:rFonts w:ascii="Montserrat SemiBold" w:hAnsi="Montserrat SemiBold"/>
-          <w:sz w:val="24"/>
-          <w:lang w:val="pt-PT"/>
-        </w:rPr>
-        <w:t>4</w:t>
-      </w:r>
-      <w:r>
-        <w:rPr>
-          <w:rFonts w:ascii="Montserrat SemiBold" w:hAnsi="Montserrat SemiBold"/>
-          <w:sz w:val="24"/>
-          <w:lang w:val="pt-PT"/>
-        </w:rPr>
-        <w:t>.4</w:t>
-      </w:r>
-      <w:r>
-        <w:rPr>
-          <w:rFonts w:ascii="Montserrat SemiBold" w:hAnsi="Montserrat SemiBold"/>
-          <w:sz w:val="24"/>
-          <w:lang w:val="pt-PT"/>
-        </w:rPr>
-        <w:t xml:space="preserve">. </w:t>
-      </w:r>
-      <w:r>
-        <w:rPr>
-          <w:rFonts w:ascii="Montserrat SemiBold" w:hAnsi="Montserrat SemiBold"/>
-          <w:i/>
-          <w:sz w:val="24"/>
-          <w:lang w:val="pt-PT"/>
-        </w:rPr>
-        <w:t>PLAY – ENTER NAME</w:t>
-      </w:r>
     </w:p>
     <w:p>
       <w:pPr>
@@ -4104,86 +4034,115 @@
         <w:jc w:val="left"/>
         <w:rPr>
           <w:rFonts w:ascii="EB Garamond" w:hAnsi="EB Garamond" w:cs="EB Garamond"/>
-          <w:lang w:val="pt-PT"/>
-        </w:rPr>
-      </w:pPr>
-    </w:p>
-    <w:p>
-      <w:pPr>
-        <w:rPr>
-          <w:rFonts w:ascii="EB Garamond" w:hAnsi="EB Garamond" w:cs="EB Garamond"/>
-          <w:lang w:val="pt-PT"/>
-        </w:rPr>
-      </w:pPr>
-    </w:p>
-    <w:p>
-      <w:pPr>
-        <w:rPr>
-          <w:rFonts w:ascii="EB Garamond" w:hAnsi="EB Garamond" w:cs="EB Garamond"/>
-          <w:lang w:val="pt-PT"/>
-        </w:rPr>
-      </w:pPr>
-    </w:p>
-    <w:p>
-      <w:pPr>
-        <w:rPr>
-          <w:rFonts w:ascii="EB Garamond" w:hAnsi="EB Garamond" w:cs="EB Garamond"/>
-          <w:lang w:val="pt-PT"/>
-        </w:rPr>
-      </w:pPr>
-    </w:p>
-    <w:p>
-      <w:pPr>
-        <w:rPr>
-          <w:rFonts w:ascii="EB Garamond" w:hAnsi="EB Garamond" w:cs="EB Garamond"/>
-          <w:lang w:val="pt-PT"/>
-        </w:rPr>
-      </w:pPr>
-    </w:p>
-    <w:p>
-      <w:pPr>
-        <w:rPr>
-          <w:rFonts w:ascii="EB Garamond" w:hAnsi="EB Garamond" w:cs="EB Garamond"/>
-          <w:lang w:val="pt-PT"/>
-        </w:rPr>
-      </w:pPr>
-    </w:p>
-    <w:p>
-      <w:pPr>
-        <w:rPr>
-          <w:rFonts w:ascii="EB Garamond" w:hAnsi="EB Garamond" w:cs="EB Garamond"/>
-          <w:lang w:val="pt-PT"/>
-        </w:rPr>
-      </w:pPr>
-    </w:p>
-    <w:p>
-      <w:pPr>
-        <w:rPr>
-          <w:rFonts w:ascii="EB Garamond" w:hAnsi="EB Garamond" w:cs="EB Garamond"/>
-          <w:lang w:val="pt-PT"/>
-        </w:rPr>
-      </w:pPr>
-    </w:p>
-    <w:p>
-      <w:pPr>
-        <w:rPr>
-          <w:rFonts w:ascii="EB Garamond" w:hAnsi="EB Garamond" w:cs="EB Garamond"/>
-          <w:lang w:val="pt-PT"/>
-        </w:rPr>
-      </w:pPr>
-    </w:p>
-    <w:p>
-      <w:pPr>
-        <w:rPr>
-          <w:rFonts w:ascii="EB Garamond" w:hAnsi="EB Garamond" w:cs="EB Garamond"/>
-          <w:lang w:val="pt-PT"/>
-        </w:rPr>
-      </w:pPr>
-    </w:p>
-    <w:p>
-      <w:pPr>
-        <w:rPr>
-          <w:rFonts w:ascii="EB Garamond" w:hAnsi="EB Garamond" w:cs="EB Garamond"/>
+          <w:sz w:val="24"/>
+          <w:lang w:val="pt-PT"/>
+        </w:rPr>
+      </w:pPr>
+    </w:p>
+    <w:p>
+      <w:pPr>
+        <w:spacing w:after="78" w:line="276" w:lineRule="auto"/>
+        <w:ind w:left="0" w:right="4" w:firstLine="0"/>
+        <w:jc w:val="left"/>
+        <w:rPr>
+          <w:rFonts w:ascii="EB Garamond" w:hAnsi="EB Garamond" w:cs="EB Garamond"/>
+          <w:sz w:val="24"/>
+          <w:lang w:val="pt-PT"/>
+        </w:rPr>
+      </w:pPr>
+    </w:p>
+    <w:p>
+      <w:pPr>
+        <w:spacing w:after="78" w:line="276" w:lineRule="auto"/>
+        <w:ind w:left="0" w:right="4" w:firstLine="0"/>
+        <w:jc w:val="left"/>
+        <w:rPr>
+          <w:rFonts w:ascii="EB Garamond" w:hAnsi="EB Garamond" w:cs="EB Garamond"/>
+          <w:sz w:val="24"/>
+          <w:lang w:val="pt-PT"/>
+        </w:rPr>
+      </w:pPr>
+    </w:p>
+    <w:p>
+      <w:pPr>
+        <w:spacing w:after="78" w:line="276" w:lineRule="auto"/>
+        <w:ind w:left="0" w:right="4" w:firstLine="0"/>
+        <w:jc w:val="left"/>
+        <w:rPr>
+          <w:rFonts w:ascii="EB Garamond" w:hAnsi="EB Garamond" w:cs="EB Garamond"/>
+          <w:sz w:val="24"/>
+          <w:lang w:val="pt-PT"/>
+        </w:rPr>
+      </w:pPr>
+    </w:p>
+    <w:p>
+      <w:pPr>
+        <w:spacing w:after="78" w:line="276" w:lineRule="auto"/>
+        <w:ind w:left="0" w:right="4" w:firstLine="0"/>
+        <w:jc w:val="left"/>
+        <w:rPr>
+          <w:rFonts w:ascii="EB Garamond" w:hAnsi="EB Garamond" w:cs="EB Garamond"/>
+          <w:sz w:val="24"/>
+          <w:lang w:val="pt-PT"/>
+        </w:rPr>
+      </w:pPr>
+    </w:p>
+    <w:p>
+      <w:pPr>
+        <w:spacing w:after="78" w:line="276" w:lineRule="auto"/>
+        <w:ind w:left="0" w:right="4" w:firstLine="0"/>
+        <w:jc w:val="left"/>
+        <w:rPr>
+          <w:rFonts w:ascii="EB Garamond" w:hAnsi="EB Garamond" w:cs="EB Garamond"/>
+          <w:sz w:val="24"/>
+          <w:lang w:val="pt-PT"/>
+        </w:rPr>
+      </w:pPr>
+    </w:p>
+    <w:p>
+      <w:pPr>
+        <w:spacing w:after="78" w:line="276" w:lineRule="auto"/>
+        <w:ind w:left="0" w:right="4" w:firstLine="0"/>
+        <w:jc w:val="left"/>
+        <w:rPr>
+          <w:rFonts w:ascii="EB Garamond" w:hAnsi="EB Garamond" w:cs="EB Garamond"/>
+          <w:sz w:val="24"/>
+          <w:lang w:val="pt-PT"/>
+        </w:rPr>
+      </w:pPr>
+    </w:p>
+    <w:p>
+      <w:pPr>
+        <w:spacing w:after="78" w:line="276" w:lineRule="auto"/>
+        <w:ind w:left="0" w:right="4" w:firstLine="0"/>
+        <w:jc w:val="left"/>
+        <w:rPr>
+          <w:rFonts w:ascii="EB Garamond" w:hAnsi="EB Garamond" w:cs="EB Garamond"/>
+          <w:sz w:val="24"/>
+          <w:lang w:val="pt-PT"/>
+        </w:rPr>
+      </w:pPr>
+    </w:p>
+    <w:p>
+      <w:pPr>
+        <w:spacing w:after="78" w:line="276" w:lineRule="auto"/>
+        <w:ind w:left="0" w:right="4" w:firstLine="0"/>
+        <w:jc w:val="left"/>
+        <w:rPr>
+          <w:rFonts w:ascii="EB Garamond" w:hAnsi="EB Garamond" w:cs="EB Garamond"/>
+          <w:sz w:val="24"/>
+          <w:lang w:val="pt-PT"/>
+        </w:rPr>
+      </w:pPr>
+    </w:p>
+    <w:p>
+      <w:pPr>
+        <w:spacing w:after="78" w:line="276" w:lineRule="auto"/>
+        <w:ind w:left="0" w:right="4" w:firstLine="0"/>
+        <w:jc w:val="left"/>
+        <w:rPr>
+          <w:rFonts w:ascii="EB Garamond" w:hAnsi="EB Garamond" w:cs="EB Garamond"/>
+          <w:sz w:val="24"/>
           <w:lang w:val="pt-PT"/>
         </w:rPr>
       </w:pPr>
@@ -4195,13 +4154,519 @@
         <mc:AlternateContent>
           <mc:Choice Requires="wps">
             <w:drawing>
-              <wp:anchor distT="0" distB="0" distL="114300" distR="114300" simplePos="0" relativeHeight="251774976" behindDoc="0" locked="0" layoutInCell="1" allowOverlap="1" wp14:anchorId="3F51E3F5" wp14:editId="0F615EFA">
+              <wp:anchor distT="0" distB="0" distL="114300" distR="114300" simplePos="0" relativeHeight="251789312" behindDoc="0" locked="0" layoutInCell="1" allowOverlap="1" wp14:anchorId="77448DBB" wp14:editId="6DC074AB">
                 <wp:simplePos x="0" y="0"/>
                 <wp:positionH relativeFrom="margin">
                   <wp:align>left</wp:align>
                 </wp:positionH>
                 <wp:positionV relativeFrom="paragraph">
-                  <wp:posOffset>283845</wp:posOffset>
+                  <wp:posOffset>158750</wp:posOffset>
+                </wp:positionV>
+                <wp:extent cx="5191125" cy="142875"/>
+                <wp:effectExtent l="0" t="0" r="9525" b="9525"/>
+                <wp:wrapThrough wrapText="bothSides">
+                  <wp:wrapPolygon edited="0">
+                    <wp:start x="0" y="0"/>
+                    <wp:lineTo x="0" y="20160"/>
+                    <wp:lineTo x="21560" y="20160"/>
+                    <wp:lineTo x="21560" y="0"/>
+                    <wp:lineTo x="0" y="0"/>
+                  </wp:wrapPolygon>
+                </wp:wrapThrough>
+                <wp:docPr id="16" name="Text Box 16"/>
+                <wp:cNvGraphicFramePr/>
+                <a:graphic xmlns:a="http://schemas.openxmlformats.org/drawingml/2006/main">
+                  <a:graphicData uri="http://schemas.microsoft.com/office/word/2010/wordprocessingShape">
+                    <wps:wsp>
+                      <wps:cNvSpPr txBox="1"/>
+                      <wps:spPr>
+                        <a:xfrm>
+                          <a:off x="0" y="0"/>
+                          <a:ext cx="5191125" cy="142875"/>
+                        </a:xfrm>
+                        <a:prstGeom prst="rect">
+                          <a:avLst/>
+                        </a:prstGeom>
+                        <a:solidFill>
+                          <a:prstClr val="white"/>
+                        </a:solidFill>
+                        <a:ln>
+                          <a:noFill/>
+                        </a:ln>
+                      </wps:spPr>
+                      <wps:txbx>
+                        <w:txbxContent>
+                          <w:p>
+                            <w:pPr>
+                              <w:pStyle w:val="Caption"/>
+                              <w:ind w:left="0" w:firstLine="0"/>
+                              <w:rPr>
+                                <w:rFonts w:ascii="Montserrat" w:hAnsi="Montserrat" w:cs="EB Garamond"/>
+                                <w:i w:val="0"/>
+                                <w:color w:val="000000" w:themeColor="text1"/>
+                                <w:sz w:val="24"/>
+                                <w:lang w:val="pt-PT"/>
+                              </w:rPr>
+                            </w:pPr>
+                            <w:r>
+                              <w:rPr>
+                                <w:rFonts w:ascii="Montserrat" w:hAnsi="Montserrat"/>
+                                <w:i w:val="0"/>
+                                <w:color w:val="000000" w:themeColor="text1"/>
+                                <w:lang w:val="pt-PT"/>
+                              </w:rPr>
+                              <w:t xml:space="preserve">Figura </w:t>
+                            </w:r>
+                            <w:r>
+                              <w:rPr>
+                                <w:rFonts w:ascii="Montserrat" w:hAnsi="Montserrat"/>
+                                <w:i w:val="0"/>
+                                <w:color w:val="000000" w:themeColor="text1"/>
+                                <w:lang w:val="pt-PT"/>
+                              </w:rPr>
+                              <w:t>6</w:t>
+                            </w:r>
+                            <w:r>
+                              <w:rPr>
+                                <w:rFonts w:ascii="Montserrat" w:hAnsi="Montserrat"/>
+                                <w:i w:val="0"/>
+                                <w:color w:val="000000" w:themeColor="text1"/>
+                                <w:lang w:val="pt-PT"/>
+                              </w:rPr>
+                              <w:t xml:space="preserve">. </w:t>
+                            </w:r>
+                            <w:r>
+                              <w:rPr>
+                                <w:rFonts w:ascii="Montserrat" w:hAnsi="Montserrat"/>
+                                <w:color w:val="000000" w:themeColor="text1"/>
+                                <w:lang w:val="pt-PT"/>
+                              </w:rPr>
+                              <w:t xml:space="preserve">Speech Helper </w:t>
+                            </w:r>
+                            <w:r>
+                              <w:rPr>
+                                <w:rFonts w:ascii="Montserrat" w:hAnsi="Montserrat"/>
+                                <w:i w:val="0"/>
+                                <w:color w:val="000000" w:themeColor="text1"/>
+                                <w:lang w:val="pt-PT"/>
+                              </w:rPr>
+                              <w:t>(Exemplo na página</w:t>
+                            </w:r>
+                            <w:r>
+                              <w:rPr>
+                                <w:rFonts w:ascii="Montserrat" w:hAnsi="Montserrat"/>
+                                <w:color w:val="000000" w:themeColor="text1"/>
+                                <w:lang w:val="pt-PT"/>
+                              </w:rPr>
+                              <w:t xml:space="preserve"> Enter Name</w:t>
+                            </w:r>
+                            <w:r>
+                              <w:rPr>
+                                <w:rFonts w:ascii="Montserrat" w:hAnsi="Montserrat"/>
+                                <w:i w:val="0"/>
+                                <w:color w:val="000000" w:themeColor="text1"/>
+                                <w:lang w:val="pt-PT"/>
+                              </w:rPr>
+                              <w:t>)</w:t>
+                            </w:r>
+                          </w:p>
+                        </w:txbxContent>
+                      </wps:txbx>
+                      <wps:bodyPr rot="0" spcFirstLastPara="0" vertOverflow="overflow" horzOverflow="overflow" vert="horz" wrap="square" lIns="0" tIns="0" rIns="0" bIns="0" numCol="1" spcCol="0" rtlCol="0" fromWordArt="0" anchor="t" anchorCtr="0" forceAA="0" compatLnSpc="1">
+                        <a:prstTxWarp prst="textNoShape">
+                          <a:avLst/>
+                        </a:prstTxWarp>
+                        <a:noAutofit/>
+                      </wps:bodyPr>
+                    </wps:wsp>
+                  </a:graphicData>
+                </a:graphic>
+                <wp14:sizeRelH relativeFrom="margin">
+                  <wp14:pctWidth>0</wp14:pctWidth>
+                </wp14:sizeRelH>
+                <wp14:sizeRelV relativeFrom="margin">
+                  <wp14:pctHeight>0</wp14:pctHeight>
+                </wp14:sizeRelV>
+              </wp:anchor>
+            </w:drawing>
+          </mc:Choice>
+          <mc:Fallback>
+            <w:pict>
+              <v:shape w14:anchorId="77448DBB" id="Text Box 16" o:spid="_x0000_s1032" type="#_x0000_t202" style="position:absolute;margin-left:0;margin-top:12.5pt;width:408.75pt;height:11.25pt;z-index:251789312;visibility:visible;mso-wrap-style:square;mso-width-percent:0;mso-height-percent:0;mso-wrap-distance-left:9pt;mso-wrap-distance-top:0;mso-wrap-distance-right:9pt;mso-wrap-distance-bottom:0;mso-position-horizontal:left;mso-position-horizontal-relative:margin;mso-position-vertical:absolute;mso-position-vertical-relative:text;mso-width-percent:0;mso-height-percent:0;mso-width-relative:margin;mso-height-relative:margin;v-text-anchor:top" o:gfxdata="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" stroked="f">
+                <v:textbox inset="0,0,0,0">
+                  <w:txbxContent>
+                    <w:p>
+                      <w:pPr>
+                        <w:pStyle w:val="Caption"/>
+                        <w:ind w:left="0" w:firstLine="0"/>
+                        <w:rPr>
+                          <w:rFonts w:ascii="Montserrat" w:hAnsi="Montserrat" w:cs="EB Garamond"/>
+                          <w:i w:val="0"/>
+                          <w:color w:val="000000" w:themeColor="text1"/>
+                          <w:sz w:val="24"/>
+                          <w:lang w:val="pt-PT"/>
+                        </w:rPr>
+                      </w:pPr>
+                      <w:r>
+                        <w:rPr>
+                          <w:rFonts w:ascii="Montserrat" w:hAnsi="Montserrat"/>
+                          <w:i w:val="0"/>
+                          <w:color w:val="000000" w:themeColor="text1"/>
+                          <w:lang w:val="pt-PT"/>
+                        </w:rPr>
+                        <w:t xml:space="preserve">Figura </w:t>
+                      </w:r>
+                      <w:r>
+                        <w:rPr>
+                          <w:rFonts w:ascii="Montserrat" w:hAnsi="Montserrat"/>
+                          <w:i w:val="0"/>
+                          <w:color w:val="000000" w:themeColor="text1"/>
+                          <w:lang w:val="pt-PT"/>
+                        </w:rPr>
+                        <w:t>6</w:t>
+                      </w:r>
+                      <w:r>
+                        <w:rPr>
+                          <w:rFonts w:ascii="Montserrat" w:hAnsi="Montserrat"/>
+                          <w:i w:val="0"/>
+                          <w:color w:val="000000" w:themeColor="text1"/>
+                          <w:lang w:val="pt-PT"/>
+                        </w:rPr>
+                        <w:t xml:space="preserve">. </w:t>
+                      </w:r>
+                      <w:r>
+                        <w:rPr>
+                          <w:rFonts w:ascii="Montserrat" w:hAnsi="Montserrat"/>
+                          <w:color w:val="000000" w:themeColor="text1"/>
+                          <w:lang w:val="pt-PT"/>
+                        </w:rPr>
+                        <w:t xml:space="preserve">Speech Helper </w:t>
+                      </w:r>
+                      <w:r>
+                        <w:rPr>
+                          <w:rFonts w:ascii="Montserrat" w:hAnsi="Montserrat"/>
+                          <w:i w:val="0"/>
+                          <w:color w:val="000000" w:themeColor="text1"/>
+                          <w:lang w:val="pt-PT"/>
+                        </w:rPr>
+                        <w:t>(Exemplo na página</w:t>
+                      </w:r>
+                      <w:r>
+                        <w:rPr>
+                          <w:rFonts w:ascii="Montserrat" w:hAnsi="Montserrat"/>
+                          <w:color w:val="000000" w:themeColor="text1"/>
+                          <w:lang w:val="pt-PT"/>
+                        </w:rPr>
+                        <w:t xml:space="preserve"> Enter Name</w:t>
+                      </w:r>
+                      <w:r>
+                        <w:rPr>
+                          <w:rFonts w:ascii="Montserrat" w:hAnsi="Montserrat"/>
+                          <w:i w:val="0"/>
+                          <w:color w:val="000000" w:themeColor="text1"/>
+                          <w:lang w:val="pt-PT"/>
+                        </w:rPr>
+                        <w:t>)</w:t>
+                      </w:r>
+                    </w:p>
+                  </w:txbxContent>
+                </v:textbox>
+                <w10:wrap type="through" anchorx="margin"/>
+              </v:shape>
+            </w:pict>
+          </mc:Fallback>
+        </mc:AlternateContent>
+      </w:r>
+    </w:p>
+    <w:p>
+      <w:pPr>
+        <w:spacing w:after="78" w:line="276" w:lineRule="auto"/>
+        <w:ind w:left="0" w:right="4" w:firstLine="0"/>
+        <w:jc w:val="left"/>
+        <w:rPr>
+          <w:rFonts w:ascii="EB Garamond" w:hAnsi="EB Garamond" w:cs="EB Garamond"/>
+          <w:sz w:val="14"/>
+          <w:lang w:val="pt-PT"/>
+        </w:rPr>
+      </w:pPr>
+    </w:p>
+    <w:p>
+      <w:pPr>
+        <w:spacing w:after="78" w:line="276" w:lineRule="auto"/>
+        <w:ind w:left="0" w:right="4" w:firstLine="0"/>
+        <w:jc w:val="left"/>
+        <w:rPr>
+          <w:rFonts w:ascii="EB Garamond" w:hAnsi="EB Garamond" w:cs="EB Garamond"/>
+          <w:sz w:val="24"/>
+          <w:lang w:val="pt-PT"/>
+        </w:rPr>
+      </w:pPr>
+      <w:r>
+        <w:rPr>
+          <w:rFonts w:ascii="EB Garamond" w:hAnsi="EB Garamond" w:cs="EB Garamond"/>
+          <w:sz w:val="24"/>
+          <w:lang w:val="pt-PT"/>
+        </w:rPr>
+        <w:t>Nas regras</w:t>
+      </w:r>
+      <w:r>
+        <w:rPr>
+          <w:rFonts w:ascii="EB Garamond" w:hAnsi="EB Garamond" w:cs="EB Garamond"/>
+          <w:sz w:val="24"/>
+          <w:lang w:val="pt-PT"/>
+        </w:rPr>
+        <w:t xml:space="preserve"> são também explicados os diversos elementos do jogo, tais como onde aparece a palavra, o nível em que estamos, o tema, a pontuação (assim como o seu funcionamento), o teclado, a personagem enforcada, a possibilidade de mudar de tema ou palavra, usar uma ajuda (</w:t>
+      </w:r>
+      <w:r>
+        <w:rPr>
+          <w:rFonts w:ascii="EB Garamond" w:hAnsi="EB Garamond" w:cs="EB Garamond"/>
+          <w:i/>
+          <w:sz w:val="24"/>
+          <w:lang w:val="pt-PT"/>
+        </w:rPr>
+        <w:t>booster</w:t>
+      </w:r>
+      <w:r>
+        <w:rPr>
+          <w:rFonts w:ascii="EB Garamond" w:hAnsi="EB Garamond" w:cs="EB Garamond"/>
+          <w:sz w:val="24"/>
+          <w:lang w:val="pt-PT"/>
+        </w:rPr>
+        <w:t>) ou sair do jogo.</w:t>
+      </w:r>
+    </w:p>
+    <w:p>
+      <w:pPr>
+        <w:spacing w:after="78" w:line="276" w:lineRule="auto"/>
+        <w:ind w:left="0" w:right="4" w:firstLine="0"/>
+        <w:jc w:val="left"/>
+        <w:rPr>
+          <w:rFonts w:ascii="EB Garamond" w:hAnsi="EB Garamond" w:cs="EB Garamond"/>
+          <w:sz w:val="24"/>
+          <w:lang w:val="pt-PT"/>
+        </w:rPr>
+      </w:pPr>
+    </w:p>
+    <w:p>
+      <w:pPr>
+        <w:spacing w:after="78" w:line="276" w:lineRule="auto"/>
+        <w:ind w:left="0" w:right="4" w:firstLine="0"/>
+        <w:jc w:val="left"/>
+        <w:rPr>
+          <w:rFonts w:ascii="Montserrat SemiBold" w:hAnsi="Montserrat SemiBold"/>
+          <w:sz w:val="24"/>
+          <w:lang w:val="pt-PT"/>
+        </w:rPr>
+      </w:pPr>
+      <w:r>
+        <w:rPr>
+          <w:rFonts w:ascii="Montserrat SemiBold" w:hAnsi="Montserrat SemiBold"/>
+          <w:sz w:val="24"/>
+          <w:lang w:val="pt-PT"/>
+        </w:rPr>
+        <w:t>4</w:t>
+      </w:r>
+      <w:r>
+        <w:rPr>
+          <w:rFonts w:ascii="Montserrat SemiBold" w:hAnsi="Montserrat SemiBold"/>
+          <w:sz w:val="24"/>
+          <w:lang w:val="pt-PT"/>
+        </w:rPr>
+        <w:t>.4</w:t>
+      </w:r>
+      <w:r>
+        <w:rPr>
+          <w:rFonts w:ascii="Montserrat SemiBold" w:hAnsi="Montserrat SemiBold"/>
+          <w:sz w:val="24"/>
+          <w:lang w:val="pt-PT"/>
+        </w:rPr>
+        <w:t xml:space="preserve">. </w:t>
+      </w:r>
+      <w:r>
+        <w:rPr>
+          <w:rFonts w:ascii="Montserrat SemiBold" w:hAnsi="Montserrat SemiBold"/>
+          <w:i/>
+          <w:sz w:val="24"/>
+          <w:lang w:val="pt-PT"/>
+        </w:rPr>
+        <w:t>PLAY – ENTER NAME</w:t>
+      </w:r>
+    </w:p>
+    <w:p>
+      <w:pPr>
+        <w:spacing w:after="78" w:line="276" w:lineRule="auto"/>
+        <w:ind w:left="0" w:right="4" w:firstLine="0"/>
+        <w:jc w:val="left"/>
+        <w:rPr>
+          <w:rFonts w:ascii="EB Garamond" w:hAnsi="EB Garamond" w:cs="EB Garamond"/>
+          <w:lang w:val="pt-PT"/>
+        </w:rPr>
+      </w:pPr>
+      <w:r>
+        <w:rPr>
+          <w:rFonts w:ascii="EB Garamond" w:hAnsi="EB Garamond" w:cs="EB Garamond"/>
+          <w:noProof/>
+          <w:lang w:val="en-GB" w:eastAsia="en-GB"/>
+        </w:rPr>
+        <w:drawing>
+          <wp:anchor distT="0" distB="0" distL="114300" distR="114300" simplePos="0" relativeHeight="251651067" behindDoc="0" locked="0" layoutInCell="1" allowOverlap="1" wp14:anchorId="35B6937F" wp14:editId="4E354C96">
+            <wp:simplePos x="0" y="0"/>
+            <wp:positionH relativeFrom="margin">
+              <wp:align>left</wp:align>
+            </wp:positionH>
+            <wp:positionV relativeFrom="paragraph">
+              <wp:posOffset>149225</wp:posOffset>
+            </wp:positionV>
+            <wp:extent cx="5175766" cy="2893217"/>
+            <wp:effectExtent l="0" t="0" r="6350" b="2540"/>
+            <wp:wrapThrough wrapText="bothSides">
+              <wp:wrapPolygon edited="0">
+                <wp:start x="0" y="0"/>
+                <wp:lineTo x="0" y="21477"/>
+                <wp:lineTo x="21547" y="21477"/>
+                <wp:lineTo x="21547" y="0"/>
+                <wp:lineTo x="0" y="0"/>
+              </wp:wrapPolygon>
+            </wp:wrapThrough>
+            <wp:docPr id="49" name="Picture 49"/>
+            <wp:cNvGraphicFramePr>
+              <a:graphicFrameLocks xmlns:a="http://schemas.openxmlformats.org/drawingml/2006/main" noChangeAspect="1"/>
+            </wp:cNvGraphicFramePr>
+            <a:graphic xmlns:a="http://schemas.openxmlformats.org/drawingml/2006/main">
+              <a:graphicData uri="http://schemas.openxmlformats.org/drawingml/2006/picture">
+                <pic:pic xmlns:pic="http://schemas.openxmlformats.org/drawingml/2006/picture">
+                  <pic:nvPicPr>
+                    <pic:cNvPr id="1" name=""/>
+                    <pic:cNvPicPr/>
+                  </pic:nvPicPr>
+                  <pic:blipFill>
+                    <a:blip r:embed="rId22" cstate="print">
+                      <a:extLst>
+                        <a:ext uri="{28A0092B-C50C-407E-A947-70E740481C1C}">
+                          <a14:useLocalDpi xmlns:a14="http://schemas.microsoft.com/office/drawing/2010/main" val="0"/>
+                        </a:ext>
+                      </a:extLst>
+                    </a:blip>
+                    <a:stretch>
+                      <a:fillRect/>
+                    </a:stretch>
+                  </pic:blipFill>
+                  <pic:spPr>
+                    <a:xfrm>
+                      <a:off x="0" y="0"/>
+                      <a:ext cx="5179188" cy="2895130"/>
+                    </a:xfrm>
+                    <a:prstGeom prst="rect">
+                      <a:avLst/>
+                    </a:prstGeom>
+                  </pic:spPr>
+                </pic:pic>
+              </a:graphicData>
+            </a:graphic>
+            <wp14:sizeRelH relativeFrom="page">
+              <wp14:pctWidth>0</wp14:pctWidth>
+            </wp14:sizeRelH>
+            <wp14:sizeRelV relativeFrom="page">
+              <wp14:pctHeight>0</wp14:pctHeight>
+            </wp14:sizeRelV>
+          </wp:anchor>
+        </w:drawing>
+      </w:r>
+    </w:p>
+    <w:p>
+      <w:pPr>
+        <w:rPr>
+          <w:rFonts w:ascii="EB Garamond" w:hAnsi="EB Garamond" w:cs="EB Garamond"/>
+          <w:lang w:val="pt-PT"/>
+        </w:rPr>
+      </w:pPr>
+    </w:p>
+    <w:p>
+      <w:pPr>
+        <w:rPr>
+          <w:rFonts w:ascii="EB Garamond" w:hAnsi="EB Garamond" w:cs="EB Garamond"/>
+          <w:lang w:val="pt-PT"/>
+        </w:rPr>
+      </w:pPr>
+    </w:p>
+    <w:p>
+      <w:pPr>
+        <w:rPr>
+          <w:rFonts w:ascii="EB Garamond" w:hAnsi="EB Garamond" w:cs="EB Garamond"/>
+          <w:lang w:val="pt-PT"/>
+        </w:rPr>
+      </w:pPr>
+    </w:p>
+    <w:p>
+      <w:pPr>
+        <w:rPr>
+          <w:rFonts w:ascii="EB Garamond" w:hAnsi="EB Garamond" w:cs="EB Garamond"/>
+          <w:lang w:val="pt-PT"/>
+        </w:rPr>
+      </w:pPr>
+    </w:p>
+    <w:p>
+      <w:pPr>
+        <w:rPr>
+          <w:rFonts w:ascii="EB Garamond" w:hAnsi="EB Garamond" w:cs="EB Garamond"/>
+          <w:lang w:val="pt-PT"/>
+        </w:rPr>
+      </w:pPr>
+    </w:p>
+    <w:p>
+      <w:pPr>
+        <w:rPr>
+          <w:rFonts w:ascii="EB Garamond" w:hAnsi="EB Garamond" w:cs="EB Garamond"/>
+          <w:lang w:val="pt-PT"/>
+        </w:rPr>
+      </w:pPr>
+    </w:p>
+    <w:p>
+      <w:pPr>
+        <w:rPr>
+          <w:rFonts w:ascii="EB Garamond" w:hAnsi="EB Garamond" w:cs="EB Garamond"/>
+          <w:lang w:val="pt-PT"/>
+        </w:rPr>
+      </w:pPr>
+    </w:p>
+    <w:p>
+      <w:pPr>
+        <w:rPr>
+          <w:rFonts w:ascii="EB Garamond" w:hAnsi="EB Garamond" w:cs="EB Garamond"/>
+          <w:lang w:val="pt-PT"/>
+        </w:rPr>
+      </w:pPr>
+    </w:p>
+    <w:p>
+      <w:pPr>
+        <w:rPr>
+          <w:rFonts w:ascii="EB Garamond" w:hAnsi="EB Garamond" w:cs="EB Garamond"/>
+          <w:lang w:val="pt-PT"/>
+        </w:rPr>
+      </w:pPr>
+    </w:p>
+    <w:p>
+      <w:pPr>
+        <w:rPr>
+          <w:rFonts w:ascii="EB Garamond" w:hAnsi="EB Garamond" w:cs="EB Garamond"/>
+          <w:lang w:val="pt-PT"/>
+        </w:rPr>
+      </w:pPr>
+      <w:r>
+        <w:rPr>
+          <w:noProof/>
+          <w:lang w:val="en-GB" w:eastAsia="en-GB"/>
+        </w:rPr>
+        <mc:AlternateContent>
+          <mc:Choice Requires="wps">
+            <w:drawing>
+              <wp:anchor distT="0" distB="0" distL="114300" distR="114300" simplePos="0" relativeHeight="251774976" behindDoc="0" locked="0" layoutInCell="1" allowOverlap="1" wp14:anchorId="3F51E3F5" wp14:editId="0AEE92A2">
+                <wp:simplePos x="0" y="0"/>
+                <wp:positionH relativeFrom="margin">
+                  <wp:align>left</wp:align>
+                </wp:positionH>
+                <wp:positionV relativeFrom="paragraph">
+                  <wp:posOffset>499745</wp:posOffset>
                 </wp:positionV>
                 <wp:extent cx="6131560" cy="635"/>
                 <wp:effectExtent l="0" t="0" r="2540" b="635"/>
@@ -4265,7 +4730,7 @@
                                 <w:color w:val="000000" w:themeColor="text1"/>
                                 <w:lang w:val="pt-PT"/>
                               </w:rPr>
-                              <w:t>6</w:t>
+                              <w:t>7</w:t>
                             </w:r>
                             <w:r>
                               <w:rPr>
@@ -4304,7 +4769,7 @@
           </mc:Choice>
           <mc:Fallback>
             <w:pict>
-              <v:shape w14:anchorId="3F51E3F5" id="Text Box 47" o:spid="_x0000_s1032" type="#_x0000_t202" style="position:absolute;left:0;text-align:left;margin-left:0;margin-top:22.35pt;width:482.8pt;height:.05pt;z-index:251774976;visibility:visible;mso-wrap-style:square;mso-width-percent:0;mso-wrap-distance-left:9pt;mso-wrap-distance-top:0;mso-wrap-distance-right:9pt;mso-wrap-distance-bottom:0;mso-position-horizontal:left;mso-position-horizontal-relative:margin;mso-position-vertical:absolute;mso-position-vertical-relative:text;mso-width-percent:0;mso-width-relative:margin;v-text-anchor:top" o:gfxdata="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" stroked="f">
+              <v:shape w14:anchorId="3F51E3F5" id="Text Box 47" o:spid="_x0000_s1033" type="#_x0000_t202" style="position:absolute;left:0;text-align:left;margin-left:0;margin-top:39.35pt;width:482.8pt;height:.05pt;z-index:251774976;visibility:visible;mso-wrap-style:square;mso-width-percent:0;mso-wrap-distance-left:9pt;mso-wrap-distance-top:0;mso-wrap-distance-right:9pt;mso-wrap-distance-bottom:0;mso-position-horizontal:left;mso-position-horizontal-relative:margin;mso-position-vertical:absolute;mso-position-vertical-relative:text;mso-width-percent:0;mso-width-relative:margin;v-text-anchor:top" o:gfxdata="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" stroked="f">
                 <v:textbox style="mso-fit-shape-to-text:t" inset="0,0,0,0">
                   <w:txbxContent>
                     <w:p>
@@ -4335,7 +4800,7 @@
                           <w:color w:val="000000" w:themeColor="text1"/>
                           <w:lang w:val="pt-PT"/>
                         </w:rPr>
-                        <w:t>6</w:t>
+                        <w:t>7</w:t>
                       </w:r>
                       <w:r>
                         <w:rPr>
@@ -4381,6 +4846,7 @@
           <w:sz w:val="24"/>
           <w:lang w:val="pt-PT"/>
         </w:rPr>
+        <w:lastRenderedPageBreak/>
         <w:t>Para iniciar-se o jogo é necessária a inserção de um nome de jogador para que</w:t>
       </w:r>
       <w:r>
@@ -4446,7 +4912,23 @@
           <w:sz w:val="24"/>
           <w:lang w:val="pt-PT"/>
         </w:rPr>
-        <w:t xml:space="preserve">caso se insira nas 5 melhores pontuações de todos os jogadores. Também é necessária a escolha do número de níveis que se pretende jogar – 5, 10 ou 15. Estes níveis têm graus de dificuldade associados, pelo que o jogador deverá fazer a escolha que melhor o beneficiará. No caso de ter menos tempo, poderá jogar 5 níveis apenas, </w:t>
+        <w:t xml:space="preserve">caso se insira nas 5 melhores pontuações de todos os jogadores. Também é necessária a escolha do número de níveis que se pretende jogar – 5, 10 ou 15. Estes níveis têm </w:t>
+      </w:r>
+      <w:r>
+        <w:rPr>
+          <w:rFonts w:ascii="EB Garamond" w:hAnsi="EB Garamond" w:cs="EB Garamond"/>
+          <w:sz w:val="24"/>
+          <w:lang w:val="pt-PT"/>
+        </w:rPr>
+        <w:t xml:space="preserve">diferentes </w:t>
+      </w:r>
+      <w:r>
+        <w:rPr>
+          <w:rFonts w:ascii="EB Garamond" w:hAnsi="EB Garamond" w:cs="EB Garamond"/>
+          <w:sz w:val="24"/>
+          <w:lang w:val="pt-PT"/>
+        </w:rPr>
+        <w:t xml:space="preserve">graus de dificuldade associados, pelo que o jogador deverá fazer a escolha que melhor o beneficiará. No caso de ter menos tempo, poderá jogar 5 níveis apenas, </w:t>
       </w:r>
       <w:r>
         <w:rPr>
@@ -4462,7 +4944,15 @@
           <w:sz w:val="24"/>
           <w:lang w:val="pt-PT"/>
         </w:rPr>
-        <w:t>no caso de ter mais tempo, poder</w:t>
+        <w:t>em caso contrário</w:t>
+      </w:r>
+      <w:r>
+        <w:rPr>
+          <w:rFonts w:ascii="EB Garamond" w:hAnsi="EB Garamond" w:cs="EB Garamond"/>
+          <w:sz w:val="24"/>
+          <w:lang w:val="pt-PT"/>
+        </w:rPr>
+        <w:t>, poder</w:t>
       </w:r>
       <w:r>
         <w:rPr>
@@ -4478,16 +4968,16 @@
           <w:sz w:val="24"/>
           <w:lang w:val="pt-PT"/>
         </w:rPr>
-        <w:t xml:space="preserve">Os </w:t>
-      </w:r>
-      <w:r>
-        <w:rPr>
-          <w:rFonts w:ascii="EB Garamond" w:hAnsi="EB Garamond" w:cs="EB Garamond"/>
-          <w:color w:val="FF0000"/>
-          <w:sz w:val="24"/>
-          <w:lang w:val="pt-PT"/>
-        </w:rPr>
-        <w:t xml:space="preserve">graus de dificuldade associados a cada nível </w:t>
+        <w:t>Os</w:t>
+      </w:r>
+      <w:r>
+        <w:rPr>
+          <w:rFonts w:ascii="EB Garamond" w:hAnsi="EB Garamond" w:cs="EB Garamond"/>
+          <w:color w:val="auto"/>
+          <w:sz w:val="24"/>
+          <w:lang w:val="pt-PT"/>
+        </w:rPr>
+        <w:t xml:space="preserve"> graus de dificuldade associados a cada nível </w:t>
       </w:r>
       <w:r>
         <w:rPr>
@@ -4520,7 +5010,39 @@
           <w:sz w:val="24"/>
           <w:lang w:val="pt-PT"/>
         </w:rPr>
-        <w:t>5 níveis: 2 palavras de grau fácil, 2 de grau médio e 1 de grau difícil.</w:t>
+        <w:t xml:space="preserve">5 níveis: </w:t>
+      </w:r>
+      <w:r>
+        <w:rPr>
+          <w:rFonts w:ascii="EB Garamond" w:hAnsi="EB Garamond" w:cs="EB Garamond"/>
+          <w:sz w:val="24"/>
+          <w:lang w:val="pt-PT"/>
+        </w:rPr>
+        <w:t>1</w:t>
+      </w:r>
+      <w:r>
+        <w:rPr>
+          <w:rFonts w:ascii="EB Garamond" w:hAnsi="EB Garamond" w:cs="EB Garamond"/>
+          <w:sz w:val="24"/>
+          <w:lang w:val="pt-PT"/>
+        </w:rPr>
+        <w:t xml:space="preserve"> palavr</w:t>
+      </w:r>
+      <w:r>
+        <w:rPr>
+          <w:rFonts w:ascii="EB Garamond" w:hAnsi="EB Garamond" w:cs="EB Garamond"/>
+          <w:sz w:val="24"/>
+          <w:lang w:val="pt-PT"/>
+        </w:rPr>
+        <w:t>a de grau médio e 4</w:t>
+      </w:r>
+      <w:r>
+        <w:rPr>
+          <w:rFonts w:ascii="EB Garamond" w:hAnsi="EB Garamond" w:cs="EB Garamond"/>
+          <w:sz w:val="24"/>
+          <w:lang w:val="pt-PT"/>
+        </w:rPr>
+        <w:t xml:space="preserve"> de grau difícil.</w:t>
       </w:r>
     </w:p>
     <w:p>
@@ -4545,7 +5067,39 @@
           <w:sz w:val="24"/>
           <w:lang w:val="pt-PT"/>
         </w:rPr>
-        <w:t>10 níveis: 4 palavras de grau fácil, 4 de grau médio e 2 de grau difícil.</w:t>
+        <w:t xml:space="preserve">10 níveis: </w:t>
+      </w:r>
+      <w:r>
+        <w:rPr>
+          <w:rFonts w:ascii="EB Garamond" w:hAnsi="EB Garamond" w:cs="EB Garamond"/>
+          <w:sz w:val="24"/>
+          <w:lang w:val="pt-PT"/>
+        </w:rPr>
+        <w:t>4</w:t>
+      </w:r>
+      <w:r>
+        <w:rPr>
+          <w:rFonts w:ascii="EB Garamond" w:hAnsi="EB Garamond" w:cs="EB Garamond"/>
+          <w:sz w:val="24"/>
+          <w:lang w:val="pt-PT"/>
+        </w:rPr>
+        <w:t xml:space="preserve"> palavras de</w:t>
+      </w:r>
+      <w:r>
+        <w:rPr>
+          <w:rFonts w:ascii="EB Garamond" w:hAnsi="EB Garamond" w:cs="EB Garamond"/>
+          <w:sz w:val="24"/>
+          <w:lang w:val="pt-PT"/>
+        </w:rPr>
+        <w:t xml:space="preserve"> grau fácil, 3 de grau médio e 3</w:t>
+      </w:r>
+      <w:r>
+        <w:rPr>
+          <w:rFonts w:ascii="EB Garamond" w:hAnsi="EB Garamond" w:cs="EB Garamond"/>
+          <w:sz w:val="24"/>
+          <w:lang w:val="pt-PT"/>
+        </w:rPr>
+        <w:t xml:space="preserve"> de grau difícil.</w:t>
       </w:r>
     </w:p>
     <w:p>
@@ -4570,7 +5124,49 @@
           <w:sz w:val="24"/>
           <w:lang w:val="pt-PT"/>
         </w:rPr>
-        <w:t>15 níveis: 5 palavras de grau fácil, 5 de grau médio e 5 de grau difícil.</w:t>
+        <w:t xml:space="preserve">15 níveis: </w:t>
+      </w:r>
+      <w:r>
+        <w:rPr>
+          <w:rFonts w:ascii="EB Garamond" w:hAnsi="EB Garamond" w:cs="EB Garamond"/>
+          <w:sz w:val="24"/>
+          <w:lang w:val="pt-PT"/>
+        </w:rPr>
+        <w:t>7</w:t>
+      </w:r>
+      <w:bookmarkStart w:id="0" w:name="_GoBack"/>
+      <w:bookmarkEnd w:id="0"/>
+      <w:r>
+        <w:rPr>
+          <w:rFonts w:ascii="EB Garamond" w:hAnsi="EB Garamond" w:cs="EB Garamond"/>
+          <w:sz w:val="24"/>
+          <w:lang w:val="pt-PT"/>
+        </w:rPr>
+        <w:t xml:space="preserve"> palavras de grau fácil, 6</w:t>
+      </w:r>
+      <w:r>
+        <w:rPr>
+          <w:rFonts w:ascii="EB Garamond" w:hAnsi="EB Garamond" w:cs="EB Garamond"/>
+          <w:sz w:val="24"/>
+          <w:lang w:val="pt-PT"/>
+        </w:rPr>
+        <w:t xml:space="preserve"> de grau médio e </w:t>
+      </w:r>
+      <w:r>
+        <w:rPr>
+          <w:rFonts w:ascii="EB Garamond" w:hAnsi="EB Garamond" w:cs="EB Garamond"/>
+          <w:sz w:val="24"/>
+          <w:lang w:val="pt-PT"/>
+        </w:rPr>
+        <w:t>2</w:t>
+      </w:r>
+      <w:r>
+        <w:rPr>
+          <w:rFonts w:ascii="EB Garamond" w:hAnsi="EB Garamond" w:cs="EB Garamond"/>
+          <w:sz w:val="24"/>
+          <w:lang w:val="pt-PT"/>
+        </w:rPr>
+        <w:t xml:space="preserve"> de grau difícil.</w:t>
       </w:r>
     </w:p>
     <w:p>
@@ -4624,7 +5220,7 @@
           <w:sz w:val="24"/>
           <w:lang w:val="pt-PT"/>
         </w:rPr>
-        <w:t xml:space="preserve"> que servirá como base de dados para guardar os nomes dos jogadores e respetivas pontuações. </w:t>
+        <w:t xml:space="preserve"> que servirá como base de dados para guardar os nomes dos jogadores e respetivas pontuações.</w:t>
       </w:r>
     </w:p>
     <w:p>
@@ -4633,6 +5229,26 @@
         <w:ind w:left="0" w:right="4" w:firstLine="0"/>
         <w:jc w:val="left"/>
         <w:rPr>
+          <w:rFonts w:ascii="EB Garamond" w:hAnsi="EB Garamond" w:cs="EB Garamond"/>
+          <w:sz w:val="24"/>
+          <w:lang w:val="pt-PT"/>
+        </w:rPr>
+      </w:pPr>
+      <w:r>
+        <w:rPr>
+          <w:rFonts w:ascii="EB Garamond" w:hAnsi="EB Garamond" w:cs="EB Garamond"/>
+          <w:sz w:val="24"/>
+          <w:lang w:val="pt-PT"/>
+        </w:rPr>
+        <w:t xml:space="preserve"> </w:t>
+      </w:r>
+    </w:p>
+    <w:p>
+      <w:pPr>
+        <w:spacing w:after="78" w:line="276" w:lineRule="auto"/>
+        <w:ind w:left="0" w:right="4" w:firstLine="0"/>
+        <w:jc w:val="left"/>
+        <w:rPr>
           <w:rFonts w:ascii="Montserrat SemiBold" w:hAnsi="Montserrat SemiBold"/>
           <w:sz w:val="24"/>
           <w:lang w:val="pt-PT"/>
@@ -4644,7 +5260,6 @@
           <w:sz w:val="24"/>
           <w:lang w:val="pt-PT"/>
         </w:rPr>
-        <w:lastRenderedPageBreak/>
         <w:t>4</w:t>
       </w:r>
       <w:r>
@@ -4724,7 +5339,7 @@
                           </pic:cNvPicPr>
                         </pic:nvPicPr>
                         <pic:blipFill>
-                          <a:blip r:embed="rId22" cstate="print">
+                          <a:blip r:embed="rId23" cstate="print">
                             <a:extLst>
                               <a:ext uri="{28A0092B-C50C-407E-A947-70E740481C1C}">
                                 <a14:useLocalDpi xmlns:a14="http://schemas.microsoft.com/office/drawing/2010/main" val="0"/>
@@ -4815,7 +5430,7 @@
                   <o:lock v:ext="edit" aspectratio="t"/>
                 </v:shapetype>
                 <v:shape id="Picture 52" o:spid="_x0000_s1027" type="#_x0000_t75" style="position:absolute;width:50355;height:28289;visibility:visible;mso-wrap-style:square" o:gfxdata="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">
-                  <v:imagedata r:id="rId23" o:title=""/>
+                  <v:imagedata r:id="rId24" o:title=""/>
                   <v:path arrowok="t"/>
                 </v:shape>
                 <v:rect id="Rectangle 53" o:spid="_x0000_s1028" style="position:absolute;left:10858;top:6000;width:11716;height:2096;visibility:visible;mso-wrap-style:square;v-text-anchor:middle" o:gfxdata="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" fillcolor="#112444" stroked="f" strokeweight="1pt"/>
@@ -4982,7 +5597,7 @@
                                 <w:color w:val="000000" w:themeColor="text1"/>
                                 <w:lang w:val="pt-PT"/>
                               </w:rPr>
-                              <w:t>7</w:t>
+                              <w:t>8</w:t>
                             </w:r>
                             <w:r>
                               <w:rPr>
@@ -5022,7 +5637,7 @@
           </mc:Choice>
           <mc:Fallback>
             <w:pict>
-              <v:shape w14:anchorId="2C979D7C" id="Text Box 50" o:spid="_x0000_s1033" type="#_x0000_t202" style="position:absolute;left:0;text-align:left;margin-left:0;margin-top:22.35pt;width:482.8pt;height:.05pt;z-index:251778048;visibility:visible;mso-wrap-style:square;mso-width-percent:0;mso-wrap-distance-left:9pt;mso-wrap-distance-top:0;mso-wrap-distance-right:9pt;mso-wrap-distance-bottom:0;mso-position-horizontal:left;mso-position-horizontal-relative:margin;mso-position-vertical:absolute;mso-position-vertical-relative:text;mso-width-percent:0;mso-width-relative:margin;v-text-anchor:top" o:gfxdata="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" stroked="f">
+              <v:shape w14:anchorId="2C979D7C" id="Text Box 50" o:spid="_x0000_s1034" type="#_x0000_t202" style="position:absolute;left:0;text-align:left;margin-left:0;margin-top:22.35pt;width:482.8pt;height:.05pt;z-index:251778048;visibility:visible;mso-wrap-style:square;mso-width-percent:0;mso-wrap-distance-left:9pt;mso-wrap-distance-top:0;mso-wrap-distance-right:9pt;mso-wrap-distance-bottom:0;mso-position-horizontal:left;mso-position-horizontal-relative:margin;mso-position-vertical:absolute;mso-position-vertical-relative:text;mso-width-percent:0;mso-width-relative:margin;v-text-anchor:top" o:gfxdata="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" stroked="f">
                 <v:textbox style="mso-fit-shape-to-text:t" inset="0,0,0,0">
                   <w:txbxContent>
                     <w:p>
@@ -5053,7 +5668,7 @@
                           <w:color w:val="000000" w:themeColor="text1"/>
                           <w:lang w:val="pt-PT"/>
                         </w:rPr>
-                        <w:t>7</w:t>
+                        <w:t>8</w:t>
                       </w:r>
                       <w:r>
                         <w:rPr>
@@ -5105,7 +5720,7 @@
       <w:r>
         <w:rPr>
           <w:rFonts w:ascii="EB Garamond" w:hAnsi="EB Garamond" w:cs="EB Garamond"/>
-          <w:color w:val="FF0000"/>
+          <w:color w:val="auto"/>
           <w:sz w:val="24"/>
           <w:lang w:val="pt-PT"/>
         </w:rPr>
@@ -5249,6 +5864,7 @@
           <w:sz w:val="24"/>
           <w:lang w:val="pt-PT"/>
         </w:rPr>
+        <w:lastRenderedPageBreak/>
         <w:t>Perde 50 pontos ao falhar o nível, o que acontece quando a personagem aparece totalmente enforcada.</w:t>
       </w:r>
     </w:p>
@@ -5266,8 +5882,9 @@
       <w:r>
         <w:rPr>
           <w:rFonts w:ascii="EB Garamond" w:hAnsi="EB Garamond" w:cs="EB Garamond"/>
-          <w:sz w:val="24"/>
-          <w:lang w:val="pt-PT"/>
+          <w:noProof/>
+          <w:sz w:val="24"/>
+          <w:lang w:val="en-GB" w:eastAsia="en-GB"/>
         </w:rPr>
         <w:drawing>
           <wp:anchor distT="0" distB="0" distL="114300" distR="114300" simplePos="0" relativeHeight="251782144" behindDoc="0" locked="0" layoutInCell="1" allowOverlap="1" wp14:anchorId="008CD05A" wp14:editId="6F8DB049">
@@ -5301,7 +5918,7 @@
                     <pic:cNvPicPr/>
                   </pic:nvPicPr>
                   <pic:blipFill>
-                    <a:blip r:embed="rId24">
+                    <a:blip r:embed="rId25">
                       <a:extLst>
                         <a:ext uri="{28A0092B-C50C-407E-A947-70E740481C1C}">
                           <a14:useLocalDpi xmlns:a14="http://schemas.microsoft.com/office/drawing/2010/main" val="0"/>
@@ -5411,7 +6028,7 @@
                                 <w:color w:val="000000" w:themeColor="text1"/>
                                 <w:lang w:val="pt-PT"/>
                               </w:rPr>
-                              <w:t>8</w:t>
+                              <w:t>9</w:t>
                             </w:r>
                             <w:r>
                               <w:rPr>
@@ -5451,7 +6068,7 @@
           </mc:Choice>
           <mc:Fallback>
             <w:pict>
-              <v:shape w14:anchorId="6A4ECAA6" id="Text Box 5" o:spid="_x0000_s1034" type="#_x0000_t202" style="position:absolute;left:0;text-align:left;margin-left:0;margin-top:179.25pt;width:482.8pt;height:.05pt;z-index:251784192;visibility:visible;mso-wrap-style:square;mso-width-percent:0;mso-wrap-distance-left:9pt;mso-wrap-distance-top:0;mso-wrap-distance-right:9pt;mso-wrap-distance-bottom:0;mso-position-horizontal:absolute;mso-position-horizontal-relative:margin;mso-position-vertical:absolute;mso-position-vertical-relative:text;mso-width-percent:0;mso-width-relative:margin;v-text-anchor:top" o:gfxdata="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" stroked="f">
+              <v:shape w14:anchorId="6A4ECAA6" id="Text Box 5" o:spid="_x0000_s1035" type="#_x0000_t202" style="position:absolute;left:0;text-align:left;margin-left:0;margin-top:179.25pt;width:482.8pt;height:.05pt;z-index:251784192;visibility:visible;mso-wrap-style:square;mso-width-percent:0;mso-wrap-distance-left:9pt;mso-wrap-distance-top:0;mso-wrap-distance-right:9pt;mso-wrap-distance-bottom:0;mso-position-horizontal:absolute;mso-position-horizontal-relative:margin;mso-position-vertical:absolute;mso-position-vertical-relative:text;mso-width-percent:0;mso-width-relative:margin;v-text-anchor:top" o:gfxdata="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" stroked="f">
                 <v:textbox style="mso-fit-shape-to-text:t" inset="0,0,0,0">
                   <w:txbxContent>
                     <w:p>
@@ -5482,7 +6099,7 @@
                           <w:color w:val="000000" w:themeColor="text1"/>
                           <w:lang w:val="pt-PT"/>
                         </w:rPr>
-                        <w:t>8</w:t>
+                        <w:t>9</w:t>
                       </w:r>
                       <w:r>
                         <w:rPr>
@@ -5530,7 +6147,7 @@
       <w:r>
         <w:rPr>
           <w:rFonts w:ascii="EB Garamond" w:hAnsi="EB Garamond" w:cs="EB Garamond"/>
-          <w:color w:val="FF0000"/>
+          <w:color w:val="auto"/>
           <w:sz w:val="24"/>
           <w:lang w:val="pt-PT"/>
         </w:rPr>
@@ -5562,8 +6179,15 @@
           <w:sz w:val="24"/>
           <w:lang w:val="pt-PT"/>
         </w:rPr>
-        <w:lastRenderedPageBreak/>
-        <w:t>O botão “Change theme” mudará de tema e, consequentemente, de palavra. “Change word” mudará apenas a palavra mantendo o tema. Por fim, “Use booster” revelará uma letra aleatória na palavra, que ainda não tenha sido adivinhada.</w:t>
+        <w:t>O botão “Change theme” mudará de tema e, consequentemente, de palavra. “Change word” mudará apenas a palavra mantendo o tema. Por fim, “Use booster” revelará uma letra na palavra, que ainda não tenha sido adivinhada.</w:t>
+      </w:r>
+      <w:r>
+        <w:rPr>
+          <w:rFonts w:ascii="EB Garamond" w:hAnsi="EB Garamond" w:cs="EB Garamond"/>
+          <w:sz w:val="24"/>
+          <w:lang w:val="pt-PT"/>
+        </w:rPr>
+        <w:t xml:space="preserve"> </w:t>
       </w:r>
     </w:p>
     <w:p>
@@ -5623,15 +6247,7 @@
           <w:sz w:val="24"/>
           <w:lang w:val="pt-PT"/>
         </w:rPr>
-        <w:t>.</w:t>
-      </w:r>
-      <w:r>
-        <w:rPr>
-          <w:rFonts w:ascii="Montserrat SemiBold" w:hAnsi="Montserrat SemiBold"/>
-          <w:sz w:val="24"/>
-          <w:lang w:val="pt-PT"/>
-        </w:rPr>
-        <w:t>6</w:t>
+        <w:t>.6</w:t>
       </w:r>
       <w:r>
         <w:rPr>
@@ -5701,7 +6317,7 @@
                     <pic:cNvPicPr/>
                   </pic:nvPicPr>
                   <pic:blipFill>
-                    <a:blip r:embed="rId25" cstate="print">
+                    <a:blip r:embed="rId26" cstate="print">
                       <a:extLst>
                         <a:ext uri="{28A0092B-C50C-407E-A947-70E740481C1C}">
                           <a14:useLocalDpi xmlns:a14="http://schemas.microsoft.com/office/drawing/2010/main" val="0"/>
@@ -5903,7 +6519,7 @@
                                 <w:color w:val="FF0000"/>
                                 <w:lang w:val="pt-PT"/>
                               </w:rPr>
-                              <w:t>9</w:t>
+                              <w:t>10</w:t>
                             </w:r>
                             <w:r>
                               <w:rPr>
@@ -5942,7 +6558,7 @@
           </mc:Choice>
           <mc:Fallback>
             <w:pict>
-              <v:shape w14:anchorId="2F1CCECC" id="Text Box 7" o:spid="_x0000_s1035" type="#_x0000_t202" style="position:absolute;left:0;text-align:left;margin-left:0;margin-top:24.75pt;width:482.8pt;height:.05pt;z-index:251786240;visibility:visible;mso-wrap-style:square;mso-width-percent:0;mso-wrap-distance-left:9pt;mso-wrap-distance-top:0;mso-wrap-distance-right:9pt;mso-wrap-distance-bottom:0;mso-position-horizontal:left;mso-position-horizontal-relative:margin;mso-position-vertical:absolute;mso-position-vertical-relative:text;mso-width-percent:0;mso-width-relative:margin;v-text-anchor:top" o:gfxdata="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" stroked="f">
+              <v:shape w14:anchorId="2F1CCECC" id="Text Box 7" o:spid="_x0000_s1036" type="#_x0000_t202" style="position:absolute;left:0;text-align:left;margin-left:0;margin-top:24.75pt;width:482.8pt;height:.05pt;z-index:251786240;visibility:visible;mso-wrap-style:square;mso-width-percent:0;mso-wrap-distance-left:9pt;mso-wrap-distance-top:0;mso-wrap-distance-right:9pt;mso-wrap-distance-bottom:0;mso-position-horizontal:left;mso-position-horizontal-relative:margin;mso-position-vertical:absolute;mso-position-vertical-relative:text;mso-width-percent:0;mso-width-relative:margin;v-text-anchor:top" o:gfxdata="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" stroked="f">
                 <v:textbox style="mso-fit-shape-to-text:t" inset="0,0,0,0">
                   <w:txbxContent>
                     <w:p>
@@ -5973,7 +6589,7 @@
                           <w:color w:val="FF0000"/>
                           <w:lang w:val="pt-PT"/>
                         </w:rPr>
-                        <w:t>9</w:t>
+                        <w:t>10</w:t>
                       </w:r>
                       <w:r>
                         <w:rPr>
@@ -6007,6 +6623,7 @@
         <w:ind w:left="10"/>
         <w:rPr>
           <w:rFonts w:ascii="EB Garamond" w:hAnsi="EB Garamond" w:cs="EB Garamond"/>
+          <w:color w:val="auto"/>
           <w:lang w:val="pt-PT"/>
         </w:rPr>
       </w:pPr>
@@ -6029,25 +6646,15 @@
       <w:r>
         <w:rPr>
           <w:rFonts w:ascii="EB Garamond" w:hAnsi="EB Garamond" w:cs="EB Garamond"/>
-          <w:color w:val="FF0000"/>
-          <w:sz w:val="24"/>
-          <w:lang w:val="pt-PT"/>
-        </w:rPr>
-        <w:t>independentemente no número de níveis jogados</w:t>
-      </w:r>
-      <w:r>
-        <w:rPr>
-          <w:rFonts w:ascii="EB Garamond" w:hAnsi="EB Garamond" w:cs="EB Garamond"/>
-          <w:sz w:val="24"/>
-          <w:lang w:val="pt-PT"/>
-        </w:rPr>
-        <w:t xml:space="preserve">. </w:t>
-      </w:r>
-      <w:bookmarkStart w:id="0" w:name="_GoBack"/>
-      <w:bookmarkEnd w:id="0"/>
+          <w:color w:val="auto"/>
+          <w:sz w:val="24"/>
+          <w:lang w:val="pt-PT"/>
+        </w:rPr>
+        <w:t xml:space="preserve">independentemente no número de níveis jogados. </w:t>
+      </w:r>
     </w:p>
     <w:sectPr>
-      <w:footerReference w:type="default" r:id="rId26"/>
+      <w:footerReference w:type="default" r:id="rId27"/>
       <w:pgSz w:w="11906" w:h="16838"/>
       <w:pgMar w:top="1440" w:right="1080" w:bottom="1440" w:left="1080" w:header="720" w:footer="720" w:gutter="0"/>
       <w:cols w:space="720"/>
@@ -6143,7 +6750,7 @@
             <w:color w:val="767171" w:themeColor="background2" w:themeShade="80"/>
             <w:sz w:val="18"/>
           </w:rPr>
-          <w:t>7</w:t>
+          <w:t>6</w:t>
         </w:r>
         <w:r>
           <w:rPr>
@@ -9968,7 +10575,7 @@
 </file>
 
 <file path=customXml/itemProps1.xml><?xml version="1.0" encoding="utf-8"?>
-<ds:datastoreItem xmlns:ds="http://schemas.openxmlformats.org/officeDocument/2006/customXml" ds:itemID="{520F848C-E896-4E17-BB6A-5F1245037E23}">
+<ds:datastoreItem xmlns:ds="http://schemas.openxmlformats.org/officeDocument/2006/customXml" ds:itemID="{1DB85B55-4F0C-4A74-A202-4D7A22AC71A9}">
   <ds:schemaRefs>
     <ds:schemaRef ds:uri="http://schemas.openxmlformats.org/officeDocument/2006/bibliography"/>
   </ds:schemaRefs>

</xml_diff>

<commit_message>
Score label is now being updated.
</commit_message>
<xml_diff>
--- a/report.docx
+++ b/report.docx
@@ -19,7 +19,7 @@
           <w:lang w:val="en-GB" w:eastAsia="en-GB"/>
         </w:rPr>
         <w:drawing>
-          <wp:anchor distT="0" distB="0" distL="114300" distR="114300" simplePos="0" relativeHeight="251656192" behindDoc="1" locked="0" layoutInCell="1" allowOverlap="1" wp14:anchorId="4E1E1910" wp14:editId="03976433">
+          <wp:anchor distT="0" distB="0" distL="114300" distR="114300" simplePos="0" relativeHeight="251655168" behindDoc="1" locked="0" layoutInCell="1" allowOverlap="1" wp14:anchorId="4E1E1910" wp14:editId="54997CEF">
             <wp:simplePos x="0" y="0"/>
             <wp:positionH relativeFrom="margin">
               <wp:posOffset>1181100</wp:posOffset>
@@ -79,7 +79,7 @@
           <w:lang w:val="en-GB" w:eastAsia="en-GB"/>
         </w:rPr>
         <w:drawing>
-          <wp:anchor distT="0" distB="0" distL="114300" distR="114300" simplePos="0" relativeHeight="251705344" behindDoc="1" locked="0" layoutInCell="1" allowOverlap="1" wp14:anchorId="660CCEE6" wp14:editId="61EBB00C">
+          <wp:anchor distT="0" distB="0" distL="114300" distR="114300" simplePos="0" relativeHeight="251704320" behindDoc="1" locked="0" layoutInCell="1" allowOverlap="1" wp14:anchorId="660CCEE6" wp14:editId="1F5AAD86">
             <wp:simplePos x="0" y="0"/>
             <wp:positionH relativeFrom="margin">
               <wp:posOffset>0</wp:posOffset>
@@ -357,7 +357,7 @@
           <w:lang w:val="en-GB" w:eastAsia="en-GB"/>
         </w:rPr>
         <w:drawing>
-          <wp:anchor distT="0" distB="0" distL="114300" distR="114300" simplePos="0" relativeHeight="251652092" behindDoc="1" locked="0" layoutInCell="1" allowOverlap="1" wp14:anchorId="3DFFA66C" wp14:editId="29CDAD0E">
+          <wp:anchor distT="0" distB="0" distL="114300" distR="114300" simplePos="0" relativeHeight="251651068" behindDoc="1" locked="0" layoutInCell="1" allowOverlap="1" wp14:anchorId="3DFFA66C" wp14:editId="74BFB934">
             <wp:simplePos x="0" y="0"/>
             <wp:positionH relativeFrom="column">
               <wp:posOffset>-742950</wp:posOffset>
@@ -1240,7 +1240,7 @@
       <w:r>
         <w:rPr>
           <w:rFonts w:ascii="EB Garamond" w:hAnsi="EB Garamond" w:cs="EB Garamond"/>
-          <w:color w:val="FF0000"/>
+          <w:color w:val="auto"/>
           <w:sz w:val="24"/>
           <w:lang w:val="pt-PT"/>
         </w:rPr>
@@ -1249,7 +1249,7 @@
       <w:r>
         <w:rPr>
           <w:rFonts w:ascii="EB Garamond" w:hAnsi="EB Garamond" w:cs="EB Garamond"/>
-          <w:color w:val="FF0000"/>
+          <w:color w:val="auto"/>
           <w:sz w:val="24"/>
           <w:lang w:val="pt-PT"/>
         </w:rPr>
@@ -1258,19 +1258,11 @@
       <w:r>
         <w:rPr>
           <w:rFonts w:ascii="EB Garamond" w:hAnsi="EB Garamond" w:cs="EB Garamond"/>
-          <w:color w:val="FF0000"/>
-          <w:sz w:val="24"/>
-          <w:lang w:val="pt-PT"/>
-        </w:rPr>
-        <w:t>.exe” presente na pasta zipada</w:t>
-      </w:r>
-      <w:r>
-        <w:rPr>
-          <w:rFonts w:ascii="EB Garamond" w:hAnsi="EB Garamond" w:cs="EB Garamond"/>
-          <w:sz w:val="24"/>
-          <w:lang w:val="pt-PT"/>
-        </w:rPr>
-        <w:t>.</w:t>
+          <w:color w:val="auto"/>
+          <w:sz w:val="24"/>
+          <w:lang w:val="pt-PT"/>
+        </w:rPr>
+        <w:t>.exe” presente na pasta zipada.</w:t>
       </w:r>
     </w:p>
     <w:p>
@@ -1426,7 +1418,7 @@
           <w:lang w:val="en-GB" w:eastAsia="en-GB"/>
         </w:rPr>
         <w:drawing>
-          <wp:anchor distT="0" distB="0" distL="114300" distR="114300" simplePos="0" relativeHeight="251762688" behindDoc="0" locked="0" layoutInCell="1" allowOverlap="1" wp14:anchorId="46582EAB" wp14:editId="5274ACC1">
+          <wp:anchor distT="0" distB="0" distL="114300" distR="114300" simplePos="0" relativeHeight="251761664" behindDoc="0" locked="0" layoutInCell="1" allowOverlap="1" wp14:anchorId="46582EAB" wp14:editId="7A3103B0">
             <wp:simplePos x="0" y="0"/>
             <wp:positionH relativeFrom="margin">
               <wp:align>right</wp:align>
@@ -1497,7 +1489,7 @@
         <mc:AlternateContent>
           <mc:Choice Requires="wps">
             <w:drawing>
-              <wp:anchor distT="0" distB="0" distL="114300" distR="114300" simplePos="0" relativeHeight="251708416" behindDoc="0" locked="0" layoutInCell="1" allowOverlap="1" wp14:anchorId="11CECFD1" wp14:editId="61144A91">
+              <wp:anchor distT="0" distB="0" distL="114300" distR="114300" simplePos="0" relativeHeight="251707392" behindDoc="0" locked="0" layoutInCell="1" allowOverlap="1" wp14:anchorId="11CECFD1" wp14:editId="45676442">
                 <wp:simplePos x="0" y="0"/>
                 <wp:positionH relativeFrom="margin">
                   <wp:align>left</wp:align>
@@ -1636,7 +1628,7 @@
                 <v:stroke joinstyle="miter"/>
                 <v:path gradientshapeok="t" o:connecttype="rect"/>
               </v:shapetype>
-              <v:shape id="Text Box 6" o:spid="_x0000_s1026" type="#_x0000_t202" style="position:absolute;margin-left:0;margin-top:251.35pt;width:494.75pt;height:.05pt;z-index:251708416;visibility:visible;mso-wrap-style:square;mso-width-percent:0;mso-wrap-distance-left:9pt;mso-wrap-distance-top:0;mso-wrap-distance-right:9pt;mso-wrap-distance-bottom:0;mso-position-horizontal:left;mso-position-horizontal-relative:margin;mso-position-vertical:absolute;mso-position-vertical-relative:text;mso-width-percent:0;mso-width-relative:margin;v-text-anchor:top" o:gfxdata="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" stroked="f">
+              <v:shape id="Text Box 6" o:spid="_x0000_s1026" type="#_x0000_t202" style="position:absolute;margin-left:0;margin-top:251.35pt;width:494.75pt;height:.05pt;z-index:251707392;visibility:visible;mso-wrap-style:square;mso-width-percent:0;mso-wrap-distance-left:9pt;mso-wrap-distance-top:0;mso-wrap-distance-right:9pt;mso-wrap-distance-bottom:0;mso-position-horizontal:left;mso-position-horizontal-relative:margin;mso-position-vertical:absolute;mso-position-vertical-relative:text;mso-width-percent:0;mso-width-relative:margin;v-text-anchor:top" o:gfxdata="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" stroked="f">
                 <v:textbox style="mso-fit-shape-to-text:t" inset="0,0,0,0">
                   <w:txbxContent>
                     <w:p>
@@ -1854,7 +1846,7 @@
         <mc:AlternateContent>
           <mc:Choice Requires="wps">
             <w:drawing>
-              <wp:anchor distT="0" distB="0" distL="114300" distR="114300" simplePos="0" relativeHeight="251710464" behindDoc="0" locked="0" layoutInCell="1" allowOverlap="1" wp14:anchorId="4ED7D50D" wp14:editId="627D9070">
+              <wp:anchor distT="0" distB="0" distL="114300" distR="114300" simplePos="0" relativeHeight="251709440" behindDoc="0" locked="0" layoutInCell="1" allowOverlap="1" wp14:anchorId="4ED7D50D" wp14:editId="2A7E126B">
                 <wp:simplePos x="0" y="0"/>
                 <wp:positionH relativeFrom="margin">
                   <wp:align>right</wp:align>
@@ -1982,7 +1974,7 @@
           </mc:Choice>
           <mc:Fallback>
             <w:pict>
-              <v:shape w14:anchorId="4ED7D50D" id="Text Box 8" o:spid="_x0000_s1027" type="#_x0000_t202" style="position:absolute;margin-left:431.6pt;margin-top:288.4pt;width:482.8pt;height:.05pt;z-index:251710464;visibility:visible;mso-wrap-style:square;mso-width-percent:0;mso-wrap-distance-left:9pt;mso-wrap-distance-top:0;mso-wrap-distance-right:9pt;mso-wrap-distance-bottom:0;mso-position-horizontal:right;mso-position-horizontal-relative:margin;mso-position-vertical:absolute;mso-position-vertical-relative:text;mso-width-percent:0;mso-width-relative:margin;v-text-anchor:top" o:gfxdata="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" stroked="f">
+              <v:shape w14:anchorId="4ED7D50D" id="Text Box 8" o:spid="_x0000_s1027" type="#_x0000_t202" style="position:absolute;margin-left:431.6pt;margin-top:288.4pt;width:482.8pt;height:.05pt;z-index:251709440;visibility:visible;mso-wrap-style:square;mso-width-percent:0;mso-wrap-distance-left:9pt;mso-wrap-distance-top:0;mso-wrap-distance-right:9pt;mso-wrap-distance-bottom:0;mso-position-horizontal:right;mso-position-horizontal-relative:margin;mso-position-vertical:absolute;mso-position-vertical-relative:text;mso-width-percent:0;mso-width-relative:margin;v-text-anchor:top" o:gfxdata="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" stroked="f">
                 <v:textbox style="mso-fit-shape-to-text:t" inset="0,0,0,0">
                   <w:txbxContent>
                     <w:p>
@@ -2143,7 +2135,7 @@
         <mc:AlternateContent>
           <mc:Choice Requires="wps">
             <w:drawing>
-              <wp:anchor distT="0" distB="0" distL="114300" distR="114300" simplePos="0" relativeHeight="251761664" behindDoc="0" locked="0" layoutInCell="1" allowOverlap="1" wp14:anchorId="14E7525F" wp14:editId="061B0AE2">
+              <wp:anchor distT="0" distB="0" distL="114300" distR="114300" simplePos="0" relativeHeight="251760640" behindDoc="0" locked="0" layoutInCell="1" allowOverlap="1" wp14:anchorId="14E7525F" wp14:editId="41954F90">
                 <wp:simplePos x="0" y="0"/>
                 <wp:positionH relativeFrom="margin">
                   <wp:align>left</wp:align>
@@ -2256,7 +2248,7 @@
           </mc:Choice>
           <mc:Fallback>
             <w:pict>
-              <v:shape w14:anchorId="14E7525F" id="Text Box 2" o:spid="_x0000_s1028" type="#_x0000_t202" style="position:absolute;margin-left:0;margin-top:326.3pt;width:482.8pt;height:12.5pt;z-index:251761664;visibility:visible;mso-wrap-style:square;mso-width-percent:0;mso-height-percent:0;mso-wrap-distance-left:9pt;mso-wrap-distance-top:0;mso-wrap-distance-right:9pt;mso-wrap-distance-bottom:0;mso-position-horizontal:left;mso-position-horizontal-relative:margin;mso-position-vertical:absolute;mso-position-vertical-relative:text;mso-width-percent:0;mso-height-percent:0;mso-width-relative:margin;mso-height-relative:margin;v-text-anchor:top" o:gfxdata="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" stroked="f">
+              <v:shape w14:anchorId="14E7525F" id="Text Box 2" o:spid="_x0000_s1028" type="#_x0000_t202" style="position:absolute;margin-left:0;margin-top:326.3pt;width:482.8pt;height:12.5pt;z-index:251760640;visibility:visible;mso-wrap-style:square;mso-width-percent:0;mso-height-percent:0;mso-wrap-distance-left:9pt;mso-wrap-distance-top:0;mso-wrap-distance-right:9pt;mso-wrap-distance-bottom:0;mso-position-horizontal:left;mso-position-horizontal-relative:margin;mso-position-vertical:absolute;mso-position-vertical-relative:text;mso-width-percent:0;mso-height-percent:0;mso-width-relative:margin;mso-height-relative:margin;v-text-anchor:top" o:gfxdata="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" stroked="f">
                 <v:textbox inset="0,0,0,0">
                   <w:txbxContent>
                     <w:p>
@@ -2351,7 +2343,7 @@
           <w:lang w:val="en-GB" w:eastAsia="en-GB"/>
         </w:rPr>
         <w:drawing>
-          <wp:anchor distT="0" distB="0" distL="114300" distR="114300" simplePos="0" relativeHeight="251763712" behindDoc="0" locked="0" layoutInCell="1" allowOverlap="1" wp14:anchorId="70971523" wp14:editId="567D2CAF">
+          <wp:anchor distT="0" distB="0" distL="114300" distR="114300" simplePos="0" relativeHeight="251762688" behindDoc="0" locked="0" layoutInCell="1" allowOverlap="1" wp14:anchorId="70971523" wp14:editId="181A2619">
             <wp:simplePos x="0" y="0"/>
             <wp:positionH relativeFrom="margin">
               <wp:align>left</wp:align>
@@ -2607,7 +2599,7 @@
           <w:lang w:val="en-GB" w:eastAsia="en-GB"/>
         </w:rPr>
         <w:drawing>
-          <wp:anchor distT="0" distB="0" distL="114300" distR="114300" simplePos="0" relativeHeight="251650042" behindDoc="0" locked="0" layoutInCell="1" allowOverlap="1" wp14:anchorId="4C1D7300" wp14:editId="7B647D67">
+          <wp:anchor distT="0" distB="0" distL="114300" distR="114300" simplePos="0" relativeHeight="251649018" behindDoc="0" locked="0" layoutInCell="1" allowOverlap="1" wp14:anchorId="4C1D7300" wp14:editId="3E345E4E">
             <wp:simplePos x="0" y="0"/>
             <wp:positionH relativeFrom="margin">
               <wp:posOffset>0</wp:posOffset>
@@ -2810,7 +2802,7 @@
         <mc:AlternateContent>
           <mc:Choice Requires="wps">
             <w:drawing>
-              <wp:anchor distT="0" distB="0" distL="114300" distR="114300" simplePos="0" relativeHeight="251714560" behindDoc="0" locked="0" layoutInCell="1" allowOverlap="1" wp14:anchorId="4DADD978" wp14:editId="56052E01">
+              <wp:anchor distT="0" distB="0" distL="114300" distR="114300" simplePos="0" relativeHeight="251713536" behindDoc="0" locked="0" layoutInCell="1" allowOverlap="1" wp14:anchorId="4DADD978" wp14:editId="7A12AC47">
                 <wp:simplePos x="0" y="0"/>
                 <wp:positionH relativeFrom="margin">
                   <wp:align>left</wp:align>
@@ -2937,11 +2929,7 @@
           </mc:Choice>
           <mc:Fallback>
             <w:pict>
-              <v:shapetype w14:anchorId="4DADD978" id="_x0000_t202" coordsize="21600,21600" o:spt="202" path="m,l,21600r21600,l21600,xe">
-                <v:stroke joinstyle="miter"/>
-                <v:path gradientshapeok="t" o:connecttype="rect"/>
-              </v:shapetype>
-              <v:shape id="Text Box 12" o:spid="_x0000_s1029" type="#_x0000_t202" style="position:absolute;margin-left:0;margin-top:17.4pt;width:482.8pt;height:.05pt;z-index:251714560;visibility:visible;mso-wrap-style:square;mso-width-percent:0;mso-wrap-distance-left:9pt;mso-wrap-distance-top:0;mso-wrap-distance-right:9pt;mso-wrap-distance-bottom:0;mso-position-horizontal:left;mso-position-horizontal-relative:margin;mso-position-vertical:absolute;mso-position-vertical-relative:text;mso-width-percent:0;mso-width-relative:margin;v-text-anchor:top" o:gfxdata="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" stroked="f">
+              <v:shape w14:anchorId="4DADD978" id="Text Box 12" o:spid="_x0000_s1029" type="#_x0000_t202" style="position:absolute;margin-left:0;margin-top:17.4pt;width:482.8pt;height:.05pt;z-index:251713536;visibility:visible;mso-wrap-style:square;mso-width-percent:0;mso-wrap-distance-left:9pt;mso-wrap-distance-top:0;mso-wrap-distance-right:9pt;mso-wrap-distance-bottom:0;mso-position-horizontal:left;mso-position-horizontal-relative:margin;mso-position-vertical:absolute;mso-position-vertical-relative:text;mso-width-percent:0;mso-width-relative:margin;v-text-anchor:top" o:gfxdata="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" stroked="f">
                 <v:textbox style="mso-fit-shape-to-text:t" inset="0,0,0,0">
                   <w:txbxContent>
                     <w:p>
@@ -3055,6 +3043,14 @@
         </w:rPr>
         <w:t>navegar entre as páginas de “Credits”, “Rules” e “Play”, as quais iremos explicar em seguida.</w:t>
       </w:r>
+      <w:r>
+        <w:rPr>
+          <w:rFonts w:ascii="EB Garamond" w:hAnsi="EB Garamond" w:cs="EB Garamond"/>
+          <w:sz w:val="24"/>
+          <w:lang w:val="pt-PT"/>
+        </w:rPr>
+        <w:t xml:space="preserve"> Também permite a ativação do controlo por voz, podendo este ser ligado ou desligado, de modo a que o jogo não esteja sempre a detetar o que o jogador está a dizer.</w:t>
+      </w:r>
     </w:p>
     <w:p>
       <w:pPr>
@@ -3063,7 +3059,7 @@
         <w:jc w:val="left"/>
         <w:rPr>
           <w:rFonts w:ascii="EB Garamond" w:hAnsi="EB Garamond" w:cs="EB Garamond"/>
-          <w:sz w:val="24"/>
+          <w:sz w:val="16"/>
           <w:lang w:val="pt-PT"/>
         </w:rPr>
       </w:pPr>
@@ -3086,7 +3082,7 @@
           <w:lang w:val="en-GB" w:eastAsia="en-GB"/>
         </w:rPr>
         <w:drawing>
-          <wp:anchor distT="0" distB="0" distL="114300" distR="114300" simplePos="0" relativeHeight="251765760" behindDoc="0" locked="0" layoutInCell="1" allowOverlap="1" wp14:anchorId="0BD6AFB0" wp14:editId="1A7A0AD7">
+          <wp:anchor distT="0" distB="0" distL="114300" distR="114300" simplePos="0" relativeHeight="251764736" behindDoc="0" locked="0" layoutInCell="1" allowOverlap="1" wp14:anchorId="0BD6AFB0" wp14:editId="396806BF">
             <wp:simplePos x="0" y="0"/>
             <wp:positionH relativeFrom="margin">
               <wp:align>left</wp:align>
@@ -3094,14 +3090,14 @@
             <wp:positionV relativeFrom="paragraph">
               <wp:posOffset>262255</wp:posOffset>
             </wp:positionV>
-            <wp:extent cx="5035922" cy="2834512"/>
-            <wp:effectExtent l="0" t="0" r="0" b="4445"/>
+            <wp:extent cx="4946958" cy="2784438"/>
+            <wp:effectExtent l="0" t="0" r="6350" b="0"/>
             <wp:wrapThrough wrapText="bothSides">
               <wp:wrapPolygon edited="0">
                 <wp:start x="0" y="0"/>
-                <wp:lineTo x="0" y="21489"/>
-                <wp:lineTo x="21491" y="21489"/>
-                <wp:lineTo x="21491" y="0"/>
+                <wp:lineTo x="0" y="21432"/>
+                <wp:lineTo x="21545" y="21432"/>
+                <wp:lineTo x="21545" y="0"/>
                 <wp:lineTo x="0" y="0"/>
               </wp:wrapPolygon>
             </wp:wrapThrough>
@@ -3131,7 +3127,7 @@
                   <pic:spPr>
                     <a:xfrm>
                       <a:off x="0" y="0"/>
-                      <a:ext cx="5035922" cy="2834512"/>
+                      <a:ext cx="4961865" cy="2792829"/>
                     </a:xfrm>
                     <a:prstGeom prst="rect">
                       <a:avLst/>
@@ -3281,13 +3277,13 @@
         <mc:AlternateContent>
           <mc:Choice Requires="wps">
             <w:drawing>
-              <wp:anchor distT="0" distB="0" distL="114300" distR="114300" simplePos="0" relativeHeight="251767808" behindDoc="0" locked="0" layoutInCell="1" allowOverlap="1" wp14:anchorId="2BF5644D" wp14:editId="56FE9094">
+              <wp:anchor distT="0" distB="0" distL="114300" distR="114300" simplePos="0" relativeHeight="251766784" behindDoc="0" locked="0" layoutInCell="1" allowOverlap="1" wp14:anchorId="2BF5644D" wp14:editId="66D7970A">
                 <wp:simplePos x="0" y="0"/>
                 <wp:positionH relativeFrom="margin">
                   <wp:align>left</wp:align>
                 </wp:positionH>
                 <wp:positionV relativeFrom="paragraph">
-                  <wp:posOffset>283845</wp:posOffset>
+                  <wp:posOffset>207645</wp:posOffset>
                 </wp:positionV>
                 <wp:extent cx="6131560" cy="635"/>
                 <wp:effectExtent l="0" t="0" r="2540" b="635"/>
@@ -3390,7 +3386,7 @@
           </mc:Choice>
           <mc:Fallback>
             <w:pict>
-              <v:shape w14:anchorId="2BF5644D" id="Text Box 22" o:spid="_x0000_s1030" type="#_x0000_t202" style="position:absolute;left:0;text-align:left;margin-left:0;margin-top:22.35pt;width:482.8pt;height:.05pt;z-index:251767808;visibility:visible;mso-wrap-style:square;mso-width-percent:0;mso-wrap-distance-left:9pt;mso-wrap-distance-top:0;mso-wrap-distance-right:9pt;mso-wrap-distance-bottom:0;mso-position-horizontal:left;mso-position-horizontal-relative:margin;mso-position-vertical:absolute;mso-position-vertical-relative:text;mso-width-percent:0;mso-width-relative:margin;v-text-anchor:top" o:gfxdata="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" stroked="f">
+              <v:shape w14:anchorId="2BF5644D" id="Text Box 22" o:spid="_x0000_s1030" type="#_x0000_t202" style="position:absolute;left:0;text-align:left;margin-left:0;margin-top:16.35pt;width:482.8pt;height:.05pt;z-index:251766784;visibility:visible;mso-wrap-style:square;mso-width-percent:0;mso-wrap-distance-left:9pt;mso-wrap-distance-top:0;mso-wrap-distance-right:9pt;mso-wrap-distance-bottom:0;mso-position-horizontal:left;mso-position-horizontal-relative:margin;mso-position-vertical:absolute;mso-position-vertical-relative:text;mso-width-percent:0;mso-width-relative:margin;v-text-anchor:top" o:gfxdata="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" stroked="f">
                 <v:textbox style="mso-fit-shape-to-text:t" inset="0,0,0,0">
                   <w:txbxContent>
                     <w:p>
@@ -3517,7 +3513,7 @@
         <w:jc w:val="left"/>
         <w:rPr>
           <w:rFonts w:ascii="EB Garamond" w:hAnsi="EB Garamond" w:cs="EB Garamond"/>
-          <w:sz w:val="24"/>
+          <w:sz w:val="16"/>
           <w:lang w:val="pt-PT"/>
         </w:rPr>
       </w:pPr>
@@ -3590,22 +3586,22 @@
           <w:lang w:val="en-GB" w:eastAsia="en-GB"/>
         </w:rPr>
         <w:drawing>
-          <wp:anchor distT="0" distB="0" distL="114300" distR="114300" simplePos="0" relativeHeight="251649017" behindDoc="0" locked="0" layoutInCell="1" allowOverlap="1" wp14:anchorId="1B13F053" wp14:editId="6B0F750F">
+          <wp:anchor distT="0" distB="0" distL="114300" distR="114300" simplePos="0" relativeHeight="251647993" behindDoc="0" locked="0" layoutInCell="1" allowOverlap="1" wp14:anchorId="1B13F053" wp14:editId="77CA49AC">
             <wp:simplePos x="0" y="0"/>
             <wp:positionH relativeFrom="margin">
               <wp:align>left</wp:align>
             </wp:positionH>
             <wp:positionV relativeFrom="paragraph">
-              <wp:posOffset>17780</wp:posOffset>
+              <wp:posOffset>46355</wp:posOffset>
             </wp:positionV>
-            <wp:extent cx="5400675" cy="3030052"/>
-            <wp:effectExtent l="0" t="0" r="0" b="0"/>
+            <wp:extent cx="5245735" cy="2943225"/>
+            <wp:effectExtent l="0" t="0" r="0" b="9525"/>
             <wp:wrapThrough wrapText="bothSides">
               <wp:wrapPolygon edited="0">
                 <wp:start x="0" y="0"/>
-                <wp:lineTo x="0" y="21460"/>
-                <wp:lineTo x="21486" y="21460"/>
-                <wp:lineTo x="21486" y="0"/>
+                <wp:lineTo x="0" y="21530"/>
+                <wp:lineTo x="21493" y="21530"/>
+                <wp:lineTo x="21493" y="0"/>
                 <wp:lineTo x="0" y="0"/>
               </wp:wrapPolygon>
             </wp:wrapThrough>
@@ -3635,7 +3631,7 @@
                   <pic:spPr>
                     <a:xfrm>
                       <a:off x="0" y="0"/>
-                      <a:ext cx="5400675" cy="3030052"/>
+                      <a:ext cx="5245735" cy="2943225"/>
                     </a:xfrm>
                     <a:prstGeom prst="rect">
                       <a:avLst/>
@@ -3733,14 +3729,6 @@
           <w:lang w:val="pt-PT"/>
         </w:rPr>
       </w:pPr>
-    </w:p>
-    <w:p>
-      <w:pPr>
-        <w:rPr>
-          <w:rFonts w:ascii="EB Garamond" w:hAnsi="EB Garamond" w:cs="EB Garamond"/>
-          <w:lang w:val="pt-PT"/>
-        </w:rPr>
-      </w:pPr>
       <w:r>
         <w:rPr>
           <w:noProof/>
@@ -3749,13 +3737,13 @@
         <mc:AlternateContent>
           <mc:Choice Requires="wps">
             <w:drawing>
-              <wp:anchor distT="0" distB="0" distL="114300" distR="114300" simplePos="0" relativeHeight="251770880" behindDoc="0" locked="0" layoutInCell="1" allowOverlap="1" wp14:anchorId="4C3BF21E" wp14:editId="5864437D">
+              <wp:anchor distT="0" distB="0" distL="114300" distR="114300" simplePos="0" relativeHeight="251769856" behindDoc="0" locked="0" layoutInCell="1" allowOverlap="1" wp14:anchorId="4C3BF21E" wp14:editId="26795308">
                 <wp:simplePos x="0" y="0"/>
                 <wp:positionH relativeFrom="margin">
                   <wp:align>left</wp:align>
                 </wp:positionH>
                 <wp:positionV relativeFrom="paragraph">
-                  <wp:posOffset>233045</wp:posOffset>
+                  <wp:posOffset>400685</wp:posOffset>
                 </wp:positionV>
                 <wp:extent cx="6131560" cy="635"/>
                 <wp:effectExtent l="0" t="0" r="2540" b="635"/>
@@ -3840,7 +3828,7 @@
           </mc:Choice>
           <mc:Fallback>
             <w:pict>
-              <v:shape w14:anchorId="4C3BF21E" id="Text Box 44" o:spid="_x0000_s1031" type="#_x0000_t202" style="position:absolute;left:0;text-align:left;margin-left:0;margin-top:18.35pt;width:482.8pt;height:.05pt;z-index:251770880;visibility:visible;mso-wrap-style:square;mso-width-percent:0;mso-wrap-distance-left:9pt;mso-wrap-distance-top:0;mso-wrap-distance-right:9pt;mso-wrap-distance-bottom:0;mso-position-horizontal:left;mso-position-horizontal-relative:margin;mso-position-vertical:absolute;mso-position-vertical-relative:text;mso-width-percent:0;mso-width-relative:margin;v-text-anchor:top" o:gfxdata="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" stroked="f">
+              <v:shape w14:anchorId="4C3BF21E" id="Text Box 44" o:spid="_x0000_s1031" type="#_x0000_t202" style="position:absolute;left:0;text-align:left;margin-left:0;margin-top:31.55pt;width:482.8pt;height:.05pt;z-index:251769856;visibility:visible;mso-wrap-style:square;mso-width-percent:0;mso-wrap-distance-left:9pt;mso-wrap-distance-top:0;mso-wrap-distance-right:9pt;mso-wrap-distance-bottom:0;mso-position-horizontal:left;mso-position-horizontal-relative:margin;mso-position-vertical:absolute;mso-position-vertical-relative:text;mso-width-percent:0;mso-width-relative:margin;v-text-anchor:top" o:gfxdata="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" stroked="f">
                 <v:textbox style="mso-fit-shape-to-text:t" inset="0,0,0,0">
                   <w:txbxContent>
                     <w:p>
@@ -3900,7 +3888,23 @@
           <w:lang w:val="pt-PT"/>
         </w:rPr>
         <w:lastRenderedPageBreak/>
-        <w:t xml:space="preserve">O ecrã de regras demonstra o funcionamento do jogo, assim como dos comandos de voz necessários para aceder às diferentes funcionalidades. </w:t>
+        <w:t>O ecrã de regras demonstra o funcionamento do jogo, assim como dos comandos de voz necessários para aceder às diferentes funcionalidades</w:t>
+      </w:r>
+      <w:r>
+        <w:rPr>
+          <w:rFonts w:ascii="EB Garamond" w:hAnsi="EB Garamond" w:cs="EB Garamond"/>
+          <w:sz w:val="24"/>
+          <w:lang w:val="pt-PT"/>
+        </w:rPr>
+        <w:t>, sendo, para isso, necessário a ativação do botão “Speech Recognition” presente no ecrã inicial do jogo</w:t>
+      </w:r>
+      <w:r>
+        <w:rPr>
+          <w:rFonts w:ascii="EB Garamond" w:hAnsi="EB Garamond" w:cs="EB Garamond"/>
+          <w:sz w:val="24"/>
+          <w:lang w:val="pt-PT"/>
+        </w:rPr>
+        <w:t xml:space="preserve">. </w:t>
       </w:r>
       <w:r>
         <w:rPr>
@@ -3909,7 +3913,7 @@
           <w:sz w:val="24"/>
           <w:lang w:val="pt-PT"/>
         </w:rPr>
-        <w:t>No caso da navegação pelo jogo</w:t>
+        <w:t>No caso da navegação pelos diversos ecrãs do jogo</w:t>
       </w:r>
       <w:r>
         <w:rPr>
@@ -3942,7 +3946,15 @@
           <w:sz w:val="24"/>
           <w:lang w:val="pt-PT"/>
         </w:rPr>
-        <w:t>casos mais específicos, aparecem ajudas ao longo do jogo, as quais denominamos de “Speech Helper”.</w:t>
+        <w:t>casos mais específicos, aparecem ajudas ao longo do jogo, as quais denominamos de “Speech Helper”</w:t>
+      </w:r>
+      <w:r>
+        <w:rPr>
+          <w:rFonts w:ascii="EB Garamond" w:hAnsi="EB Garamond" w:cs="EB Garamond"/>
+          <w:sz w:val="24"/>
+          <w:lang w:val="pt-PT"/>
+        </w:rPr>
+        <w:t>, visíveis nas figuras 6 e 7.</w:t>
       </w:r>
     </w:p>
     <w:p>
@@ -3963,13 +3975,13 @@
           <w:lang w:val="pt-PT"/>
         </w:rPr>
         <w:drawing>
-          <wp:anchor distT="0" distB="0" distL="114300" distR="114300" simplePos="0" relativeHeight="251787264" behindDoc="0" locked="0" layoutInCell="1" allowOverlap="1" wp14:anchorId="1E42DFFA" wp14:editId="6DC7F520">
+          <wp:anchor distT="0" distB="0" distL="114300" distR="114300" simplePos="0" relativeHeight="251786240" behindDoc="0" locked="0" layoutInCell="1" allowOverlap="1" wp14:anchorId="1E42DFFA" wp14:editId="17732403">
             <wp:simplePos x="0" y="0"/>
             <wp:positionH relativeFrom="margin">
-              <wp:align>left</wp:align>
+              <wp:posOffset>0</wp:posOffset>
             </wp:positionH>
             <wp:positionV relativeFrom="paragraph">
-              <wp:posOffset>-2540</wp:posOffset>
+              <wp:posOffset>111760</wp:posOffset>
             </wp:positionV>
             <wp:extent cx="5181600" cy="2888031"/>
             <wp:effectExtent l="0" t="0" r="0" b="7620"/>
@@ -4008,7 +4020,7 @@
                   <pic:spPr>
                     <a:xfrm>
                       <a:off x="0" y="0"/>
-                      <a:ext cx="5184248" cy="2889507"/>
+                      <a:ext cx="5181600" cy="2888031"/>
                     </a:xfrm>
                     <a:prstGeom prst="rect">
                       <a:avLst/>
@@ -4154,13 +4166,13 @@
         <mc:AlternateContent>
           <mc:Choice Requires="wps">
             <w:drawing>
-              <wp:anchor distT="0" distB="0" distL="114300" distR="114300" simplePos="0" relativeHeight="251789312" behindDoc="0" locked="0" layoutInCell="1" allowOverlap="1" wp14:anchorId="77448DBB" wp14:editId="6DC074AB">
+              <wp:anchor distT="0" distB="0" distL="114300" distR="114300" simplePos="0" relativeHeight="251788288" behindDoc="0" locked="0" layoutInCell="1" allowOverlap="1" wp14:anchorId="77448DBB" wp14:editId="37395338">
                 <wp:simplePos x="0" y="0"/>
                 <wp:positionH relativeFrom="margin">
-                  <wp:align>left</wp:align>
+                  <wp:posOffset>0</wp:posOffset>
                 </wp:positionH>
                 <wp:positionV relativeFrom="paragraph">
-                  <wp:posOffset>158750</wp:posOffset>
+                  <wp:posOffset>273050</wp:posOffset>
                 </wp:positionV>
                 <wp:extent cx="5191125" cy="142875"/>
                 <wp:effectExtent l="0" t="0" r="9525" b="9525"/>
@@ -4292,7 +4304,7 @@
           </mc:Choice>
           <mc:Fallback>
             <w:pict>
-              <v:shape w14:anchorId="77448DBB" id="Text Box 16" o:spid="_x0000_s1032" type="#_x0000_t202" style="position:absolute;margin-left:0;margin-top:12.5pt;width:408.75pt;height:11.25pt;z-index:251789312;visibility:visible;mso-wrap-style:square;mso-width-percent:0;mso-height-percent:0;mso-wrap-distance-left:9pt;mso-wrap-distance-top:0;mso-wrap-distance-right:9pt;mso-wrap-distance-bottom:0;mso-position-horizontal:left;mso-position-horizontal-relative:margin;mso-position-vertical:absolute;mso-position-vertical-relative:text;mso-width-percent:0;mso-height-percent:0;mso-width-relative:margin;mso-height-relative:margin;v-text-anchor:top" o:gfxdata="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" stroked="f">
+              <v:shape w14:anchorId="77448DBB" id="Text Box 16" o:spid="_x0000_s1032" type="#_x0000_t202" style="position:absolute;margin-left:0;margin-top:21.5pt;width:408.75pt;height:11.25pt;z-index:251788288;visibility:visible;mso-wrap-style:square;mso-width-percent:0;mso-height-percent:0;mso-wrap-distance-left:9pt;mso-wrap-distance-top:0;mso-wrap-distance-right:9pt;mso-wrap-distance-bottom:0;mso-position-horizontal:absolute;mso-position-horizontal-relative:margin;mso-position-vertical:absolute;mso-position-vertical-relative:text;mso-width-percent:0;mso-height-percent:0;mso-width-relative:margin;mso-height-relative:margin;v-text-anchor:top" o:gfxdata="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" stroked="f">
                 <v:textbox inset="0,0,0,0">
                   <w:txbxContent>
                     <w:p>
@@ -4404,35 +4416,145 @@
       <w:r>
         <w:rPr>
           <w:rFonts w:ascii="EB Garamond" w:hAnsi="EB Garamond" w:cs="EB Garamond"/>
-          <w:sz w:val="24"/>
-          <w:lang w:val="pt-PT"/>
-        </w:rPr>
-        <w:t>Nas regras</w:t>
-      </w:r>
-      <w:r>
-        <w:rPr>
-          <w:rFonts w:ascii="EB Garamond" w:hAnsi="EB Garamond" w:cs="EB Garamond"/>
-          <w:sz w:val="24"/>
-          <w:lang w:val="pt-PT"/>
-        </w:rPr>
-        <w:t xml:space="preserve"> são também explicados os diversos elementos do jogo, tais como onde aparece a palavra, o nível em que estamos, o tema, a pontuação (assim como o seu funcionamento), o teclado, a personagem enforcada, a possibilidade de mudar de tema ou palavra, usar uma ajuda (</w:t>
-      </w:r>
-      <w:r>
-        <w:rPr>
-          <w:rFonts w:ascii="EB Garamond" w:hAnsi="EB Garamond" w:cs="EB Garamond"/>
-          <w:i/>
-          <w:sz w:val="24"/>
-          <w:lang w:val="pt-PT"/>
-        </w:rPr>
-        <w:t>booster</w:t>
-      </w:r>
-      <w:r>
-        <w:rPr>
-          <w:rFonts w:ascii="EB Garamond" w:hAnsi="EB Garamond" w:cs="EB Garamond"/>
-          <w:sz w:val="24"/>
-          <w:lang w:val="pt-PT"/>
-        </w:rPr>
-        <w:t>) ou sair do jogo.</w:t>
+          <w:noProof/>
+          <w:sz w:val="24"/>
+          <w:lang w:val="en-GB" w:eastAsia="en-GB"/>
+        </w:rPr>
+        <mc:AlternateContent>
+          <mc:Choice Requires="wpg">
+            <w:drawing>
+              <wp:anchor distT="0" distB="0" distL="114300" distR="114300" simplePos="0" relativeHeight="251793408" behindDoc="0" locked="0" layoutInCell="1" allowOverlap="1" wp14:anchorId="1AC879F1" wp14:editId="0A0E71DA">
+                <wp:simplePos x="0" y="0"/>
+                <wp:positionH relativeFrom="column">
+                  <wp:posOffset>0</wp:posOffset>
+                </wp:positionH>
+                <wp:positionV relativeFrom="paragraph">
+                  <wp:posOffset>116205</wp:posOffset>
+                </wp:positionV>
+                <wp:extent cx="5210175" cy="2799080"/>
+                <wp:effectExtent l="0" t="0" r="9525" b="1270"/>
+                <wp:wrapNone/>
+                <wp:docPr id="24" name="Group 24"/>
+                <wp:cNvGraphicFramePr/>
+                <a:graphic xmlns:a="http://schemas.openxmlformats.org/drawingml/2006/main">
+                  <a:graphicData uri="http://schemas.microsoft.com/office/word/2010/wordprocessingGroup">
+                    <wpg:wgp>
+                      <wpg:cNvGrpSpPr/>
+                      <wpg:grpSpPr>
+                        <a:xfrm>
+                          <a:off x="0" y="0"/>
+                          <a:ext cx="5210175" cy="2799080"/>
+                          <a:chOff x="0" y="0"/>
+                          <a:chExt cx="5210175" cy="2799080"/>
+                        </a:xfrm>
+                      </wpg:grpSpPr>
+                      <pic:pic xmlns:pic="http://schemas.openxmlformats.org/drawingml/2006/picture">
+                        <pic:nvPicPr>
+                          <pic:cNvPr id="17" name="Picture 17"/>
+                          <pic:cNvPicPr>
+                            <a:picLocks noChangeAspect="1"/>
+                          </pic:cNvPicPr>
+                        </pic:nvPicPr>
+                        <pic:blipFill>
+                          <a:blip r:embed="rId22" cstate="print">
+                            <a:extLst>
+                              <a:ext uri="{28A0092B-C50C-407E-A947-70E740481C1C}">
+                                <a14:useLocalDpi xmlns:a14="http://schemas.microsoft.com/office/drawing/2010/main" val="0"/>
+                              </a:ext>
+                            </a:extLst>
+                          </a:blip>
+                          <a:stretch>
+                            <a:fillRect/>
+                          </a:stretch>
+                        </pic:blipFill>
+                        <pic:spPr>
+                          <a:xfrm>
+                            <a:off x="0" y="0"/>
+                            <a:ext cx="5210175" cy="2799080"/>
+                          </a:xfrm>
+                          <a:prstGeom prst="rect">
+                            <a:avLst/>
+                          </a:prstGeom>
+                        </pic:spPr>
+                      </pic:pic>
+                      <wps:wsp>
+                        <wps:cNvPr id="20" name="Rectangle 20"/>
+                        <wps:cNvSpPr/>
+                        <wps:spPr>
+                          <a:xfrm>
+                            <a:off x="1181100" y="876300"/>
+                            <a:ext cx="1066800" cy="104775"/>
+                          </a:xfrm>
+                          <a:prstGeom prst="rect">
+                            <a:avLst/>
+                          </a:prstGeom>
+                          <a:solidFill>
+                            <a:srgbClr val="112444"/>
+                          </a:solidFill>
+                          <a:ln>
+                            <a:noFill/>
+                          </a:ln>
+                        </wps:spPr>
+                        <wps:style>
+                          <a:lnRef idx="2">
+                            <a:schemeClr val="dk1">
+                              <a:shade val="50000"/>
+                            </a:schemeClr>
+                          </a:lnRef>
+                          <a:fillRef idx="1">
+                            <a:schemeClr val="dk1"/>
+                          </a:fillRef>
+                          <a:effectRef idx="0">
+                            <a:schemeClr val="dk1"/>
+                          </a:effectRef>
+                          <a:fontRef idx="minor">
+                            <a:schemeClr val="lt1"/>
+                          </a:fontRef>
+                        </wps:style>
+                        <wps:bodyPr rot="0" spcFirstLastPara="0" vertOverflow="overflow" horzOverflow="overflow" vert="horz" wrap="square" lIns="91440" tIns="45720" rIns="91440" bIns="45720" numCol="1" spcCol="0" rtlCol="0" fromWordArt="0" anchor="ctr" anchorCtr="0" forceAA="0" compatLnSpc="1">
+                          <a:prstTxWarp prst="textNoShape">
+                            <a:avLst/>
+                          </a:prstTxWarp>
+                          <a:noAutofit/>
+                        </wps:bodyPr>
+                      </wps:wsp>
+                    </wpg:wgp>
+                  </a:graphicData>
+                </a:graphic>
+              </wp:anchor>
+            </w:drawing>
+          </mc:Choice>
+          <mc:Fallback>
+            <w:pict>
+              <v:group w14:anchorId="65B050B7" id="Group 24" o:spid="_x0000_s1026" style="position:absolute;margin-left:0;margin-top:9.15pt;width:410.25pt;height:220.4pt;z-index:251793408" coordsize="52101,27990" o:gfxdata="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">
+                <v:shapetype id="_x0000_t75" coordsize="21600,21600" o:spt="75" o:preferrelative="t" path="m@4@5l@4@11@9@11@9@5xe" filled="f" stroked="f">
+                  <v:stroke joinstyle="miter"/>
+                  <v:formulas>
+                    <v:f eqn="if lineDrawn pixelLineWidth 0"/>
+                    <v:f eqn="sum @0 1 0"/>
+                    <v:f eqn="sum 0 0 @1"/>
+                    <v:f eqn="prod @2 1 2"/>
+                    <v:f eqn="prod @3 21600 pixelWidth"/>
+                    <v:f eqn="prod @3 21600 pixelHeight"/>
+                    <v:f eqn="sum @0 0 1"/>
+                    <v:f eqn="prod @6 1 2"/>
+                    <v:f eqn="prod @7 21600 pixelWidth"/>
+                    <v:f eqn="sum @8 21600 0"/>
+                    <v:f eqn="prod @7 21600 pixelHeight"/>
+                    <v:f eqn="sum @10 21600 0"/>
+                  </v:formulas>
+                  <v:path o:extrusionok="f" gradientshapeok="t" o:connecttype="rect"/>
+                  <o:lock v:ext="edit" aspectratio="t"/>
+                </v:shapetype>
+                <v:shape id="Picture 17" o:spid="_x0000_s1027" type="#_x0000_t75" style="position:absolute;width:52101;height:27990;visibility:visible;mso-wrap-style:square" o:gfxdata="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">
+                  <v:imagedata r:id="rId23" o:title=""/>
+                  <v:path arrowok="t"/>
+                </v:shape>
+                <v:rect id="Rectangle 20" o:spid="_x0000_s1028" style="position:absolute;left:11811;top:8763;width:10668;height:1047;visibility:visible;mso-wrap-style:square;v-text-anchor:middle" o:gfxdata="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" fillcolor="#112444" stroked="f" strokeweight="1pt"/>
+              </v:group>
+            </w:pict>
+          </mc:Fallback>
+        </mc:AlternateContent>
       </w:r>
     </w:p>
     <w:p>
@@ -4453,6 +4575,430 @@
         <w:ind w:left="0" w:right="4" w:firstLine="0"/>
         <w:jc w:val="left"/>
         <w:rPr>
+          <w:rFonts w:ascii="EB Garamond" w:hAnsi="EB Garamond" w:cs="EB Garamond"/>
+          <w:sz w:val="24"/>
+          <w:lang w:val="pt-PT"/>
+        </w:rPr>
+      </w:pPr>
+    </w:p>
+    <w:p>
+      <w:pPr>
+        <w:spacing w:after="78" w:line="276" w:lineRule="auto"/>
+        <w:ind w:left="0" w:right="4" w:firstLine="0"/>
+        <w:jc w:val="left"/>
+        <w:rPr>
+          <w:rFonts w:ascii="EB Garamond" w:hAnsi="EB Garamond" w:cs="EB Garamond"/>
+          <w:sz w:val="24"/>
+          <w:lang w:val="pt-PT"/>
+        </w:rPr>
+      </w:pPr>
+    </w:p>
+    <w:p>
+      <w:pPr>
+        <w:spacing w:after="78" w:line="276" w:lineRule="auto"/>
+        <w:ind w:left="0" w:right="4" w:firstLine="0"/>
+        <w:jc w:val="left"/>
+        <w:rPr>
+          <w:rFonts w:ascii="EB Garamond" w:hAnsi="EB Garamond" w:cs="EB Garamond"/>
+          <w:sz w:val="24"/>
+          <w:lang w:val="pt-PT"/>
+        </w:rPr>
+      </w:pPr>
+    </w:p>
+    <w:p>
+      <w:pPr>
+        <w:spacing w:after="78" w:line="276" w:lineRule="auto"/>
+        <w:ind w:left="0" w:right="4" w:firstLine="0"/>
+        <w:jc w:val="left"/>
+        <w:rPr>
+          <w:rFonts w:ascii="EB Garamond" w:hAnsi="EB Garamond" w:cs="EB Garamond"/>
+          <w:sz w:val="24"/>
+          <w:lang w:val="pt-PT"/>
+        </w:rPr>
+      </w:pPr>
+    </w:p>
+    <w:p>
+      <w:pPr>
+        <w:spacing w:after="78" w:line="276" w:lineRule="auto"/>
+        <w:ind w:left="0" w:right="4" w:firstLine="0"/>
+        <w:jc w:val="left"/>
+        <w:rPr>
+          <w:rFonts w:ascii="EB Garamond" w:hAnsi="EB Garamond" w:cs="EB Garamond"/>
+          <w:sz w:val="24"/>
+          <w:lang w:val="pt-PT"/>
+        </w:rPr>
+      </w:pPr>
+    </w:p>
+    <w:p>
+      <w:pPr>
+        <w:spacing w:after="78" w:line="276" w:lineRule="auto"/>
+        <w:ind w:left="0" w:right="4" w:firstLine="0"/>
+        <w:jc w:val="left"/>
+        <w:rPr>
+          <w:rFonts w:ascii="EB Garamond" w:hAnsi="EB Garamond" w:cs="EB Garamond"/>
+          <w:sz w:val="24"/>
+          <w:lang w:val="pt-PT"/>
+        </w:rPr>
+      </w:pPr>
+    </w:p>
+    <w:p>
+      <w:pPr>
+        <w:spacing w:after="78" w:line="276" w:lineRule="auto"/>
+        <w:ind w:left="0" w:right="4" w:firstLine="0"/>
+        <w:jc w:val="left"/>
+        <w:rPr>
+          <w:rFonts w:ascii="EB Garamond" w:hAnsi="EB Garamond" w:cs="EB Garamond"/>
+          <w:sz w:val="24"/>
+          <w:lang w:val="pt-PT"/>
+        </w:rPr>
+      </w:pPr>
+    </w:p>
+    <w:p>
+      <w:pPr>
+        <w:spacing w:after="78" w:line="276" w:lineRule="auto"/>
+        <w:ind w:left="0" w:right="4" w:firstLine="0"/>
+        <w:jc w:val="left"/>
+        <w:rPr>
+          <w:rFonts w:ascii="EB Garamond" w:hAnsi="EB Garamond" w:cs="EB Garamond"/>
+          <w:sz w:val="24"/>
+          <w:lang w:val="pt-PT"/>
+        </w:rPr>
+      </w:pPr>
+    </w:p>
+    <w:p>
+      <w:pPr>
+        <w:spacing w:after="78" w:line="276" w:lineRule="auto"/>
+        <w:ind w:left="0" w:right="4" w:firstLine="0"/>
+        <w:jc w:val="left"/>
+        <w:rPr>
+          <w:rFonts w:ascii="EB Garamond" w:hAnsi="EB Garamond" w:cs="EB Garamond"/>
+          <w:sz w:val="24"/>
+          <w:lang w:val="pt-PT"/>
+        </w:rPr>
+      </w:pPr>
+      <w:r>
+        <w:rPr>
+          <w:noProof/>
+          <w:lang w:val="en-GB" w:eastAsia="en-GB"/>
+        </w:rPr>
+        <mc:AlternateContent>
+          <mc:Choice Requires="wps">
+            <w:drawing>
+              <wp:anchor distT="0" distB="0" distL="114300" distR="114300" simplePos="0" relativeHeight="251791360" behindDoc="0" locked="0" layoutInCell="1" allowOverlap="1" wp14:anchorId="60858AF7" wp14:editId="31ADABC0">
+                <wp:simplePos x="0" y="0"/>
+                <wp:positionH relativeFrom="margin">
+                  <wp:posOffset>0</wp:posOffset>
+                </wp:positionH>
+                <wp:positionV relativeFrom="paragraph">
+                  <wp:posOffset>182245</wp:posOffset>
+                </wp:positionV>
+                <wp:extent cx="5191125" cy="142875"/>
+                <wp:effectExtent l="0" t="0" r="9525" b="9525"/>
+                <wp:wrapThrough wrapText="bothSides">
+                  <wp:wrapPolygon edited="0">
+                    <wp:start x="0" y="0"/>
+                    <wp:lineTo x="0" y="20160"/>
+                    <wp:lineTo x="21560" y="20160"/>
+                    <wp:lineTo x="21560" y="0"/>
+                    <wp:lineTo x="0" y="0"/>
+                  </wp:wrapPolygon>
+                </wp:wrapThrough>
+                <wp:docPr id="18" name="Text Box 18"/>
+                <wp:cNvGraphicFramePr/>
+                <a:graphic xmlns:a="http://schemas.openxmlformats.org/drawingml/2006/main">
+                  <a:graphicData uri="http://schemas.microsoft.com/office/word/2010/wordprocessingShape">
+                    <wps:wsp>
+                      <wps:cNvSpPr txBox="1"/>
+                      <wps:spPr>
+                        <a:xfrm>
+                          <a:off x="0" y="0"/>
+                          <a:ext cx="5191125" cy="142875"/>
+                        </a:xfrm>
+                        <a:prstGeom prst="rect">
+                          <a:avLst/>
+                        </a:prstGeom>
+                        <a:solidFill>
+                          <a:prstClr val="white"/>
+                        </a:solidFill>
+                        <a:ln>
+                          <a:noFill/>
+                        </a:ln>
+                      </wps:spPr>
+                      <wps:txbx>
+                        <w:txbxContent>
+                          <w:p>
+                            <w:pPr>
+                              <w:pStyle w:val="Caption"/>
+                              <w:ind w:left="0" w:firstLine="0"/>
+                              <w:rPr>
+                                <w:rFonts w:ascii="Montserrat" w:hAnsi="Montserrat" w:cs="EB Garamond"/>
+                                <w:i w:val="0"/>
+                                <w:color w:val="000000" w:themeColor="text1"/>
+                                <w:sz w:val="24"/>
+                                <w:lang w:val="pt-PT"/>
+                              </w:rPr>
+                            </w:pPr>
+                            <w:r>
+                              <w:rPr>
+                                <w:rFonts w:ascii="Montserrat" w:hAnsi="Montserrat"/>
+                                <w:i w:val="0"/>
+                                <w:color w:val="000000" w:themeColor="text1"/>
+                                <w:lang w:val="pt-PT"/>
+                              </w:rPr>
+                              <w:t xml:space="preserve">Figura </w:t>
+                            </w:r>
+                            <w:r>
+                              <w:rPr>
+                                <w:rFonts w:ascii="Montserrat" w:hAnsi="Montserrat"/>
+                                <w:i w:val="0"/>
+                                <w:color w:val="000000" w:themeColor="text1"/>
+                                <w:lang w:val="pt-PT"/>
+                              </w:rPr>
+                              <w:t>7</w:t>
+                            </w:r>
+                            <w:r>
+                              <w:rPr>
+                                <w:rFonts w:ascii="Montserrat" w:hAnsi="Montserrat"/>
+                                <w:i w:val="0"/>
+                                <w:color w:val="000000" w:themeColor="text1"/>
+                                <w:lang w:val="pt-PT"/>
+                              </w:rPr>
+                              <w:t xml:space="preserve">. </w:t>
+                            </w:r>
+                            <w:r>
+                              <w:rPr>
+                                <w:rFonts w:ascii="Montserrat" w:hAnsi="Montserrat"/>
+                                <w:color w:val="000000" w:themeColor="text1"/>
+                                <w:lang w:val="pt-PT"/>
+                              </w:rPr>
+                              <w:t xml:space="preserve">Speech Helper </w:t>
+                            </w:r>
+                            <w:r>
+                              <w:rPr>
+                                <w:rFonts w:ascii="Montserrat" w:hAnsi="Montserrat"/>
+                                <w:i w:val="0"/>
+                                <w:color w:val="000000" w:themeColor="text1"/>
+                                <w:lang w:val="pt-PT"/>
+                              </w:rPr>
+                              <w:t>(Exemplo na página</w:t>
+                            </w:r>
+                            <w:r>
+                              <w:rPr>
+                                <w:rFonts w:ascii="Montserrat" w:hAnsi="Montserrat"/>
+                                <w:color w:val="000000" w:themeColor="text1"/>
+                                <w:lang w:val="pt-PT"/>
+                              </w:rPr>
+                              <w:t xml:space="preserve"> </w:t>
+                            </w:r>
+                            <w:r>
+                              <w:rPr>
+                                <w:rFonts w:ascii="Montserrat" w:hAnsi="Montserrat"/>
+                                <w:color w:val="000000" w:themeColor="text1"/>
+                                <w:lang w:val="pt-PT"/>
+                              </w:rPr>
+                              <w:t>Play</w:t>
+                            </w:r>
+                            <w:r>
+                              <w:rPr>
+                                <w:rFonts w:ascii="Montserrat" w:hAnsi="Montserrat"/>
+                                <w:i w:val="0"/>
+                                <w:color w:val="000000" w:themeColor="text1"/>
+                                <w:lang w:val="pt-PT"/>
+                              </w:rPr>
+                              <w:t>)</w:t>
+                            </w:r>
+                          </w:p>
+                        </w:txbxContent>
+                      </wps:txbx>
+                      <wps:bodyPr rot="0" spcFirstLastPara="0" vertOverflow="overflow" horzOverflow="overflow" vert="horz" wrap="square" lIns="0" tIns="0" rIns="0" bIns="0" numCol="1" spcCol="0" rtlCol="0" fromWordArt="0" anchor="t" anchorCtr="0" forceAA="0" compatLnSpc="1">
+                        <a:prstTxWarp prst="textNoShape">
+                          <a:avLst/>
+                        </a:prstTxWarp>
+                        <a:noAutofit/>
+                      </wps:bodyPr>
+                    </wps:wsp>
+                  </a:graphicData>
+                </a:graphic>
+                <wp14:sizeRelH relativeFrom="margin">
+                  <wp14:pctWidth>0</wp14:pctWidth>
+                </wp14:sizeRelH>
+                <wp14:sizeRelV relativeFrom="margin">
+                  <wp14:pctHeight>0</wp14:pctHeight>
+                </wp14:sizeRelV>
+              </wp:anchor>
+            </w:drawing>
+          </mc:Choice>
+          <mc:Fallback>
+            <w:pict>
+              <v:shape w14:anchorId="60858AF7" id="Text Box 18" o:spid="_x0000_s1033" type="#_x0000_t202" style="position:absolute;margin-left:0;margin-top:14.35pt;width:408.75pt;height:11.25pt;z-index:251791360;visibility:visible;mso-wrap-style:square;mso-width-percent:0;mso-height-percent:0;mso-wrap-distance-left:9pt;mso-wrap-distance-top:0;mso-wrap-distance-right:9pt;mso-wrap-distance-bottom:0;mso-position-horizontal:absolute;mso-position-horizontal-relative:margin;mso-position-vertical:absolute;mso-position-vertical-relative:text;mso-width-percent:0;mso-height-percent:0;mso-width-relative:margin;mso-height-relative:margin;v-text-anchor:top" o:gfxdata="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" stroked="f">
+                <v:textbox inset="0,0,0,0">
+                  <w:txbxContent>
+                    <w:p>
+                      <w:pPr>
+                        <w:pStyle w:val="Caption"/>
+                        <w:ind w:left="0" w:firstLine="0"/>
+                        <w:rPr>
+                          <w:rFonts w:ascii="Montserrat" w:hAnsi="Montserrat" w:cs="EB Garamond"/>
+                          <w:i w:val="0"/>
+                          <w:color w:val="000000" w:themeColor="text1"/>
+                          <w:sz w:val="24"/>
+                          <w:lang w:val="pt-PT"/>
+                        </w:rPr>
+                      </w:pPr>
+                      <w:r>
+                        <w:rPr>
+                          <w:rFonts w:ascii="Montserrat" w:hAnsi="Montserrat"/>
+                          <w:i w:val="0"/>
+                          <w:color w:val="000000" w:themeColor="text1"/>
+                          <w:lang w:val="pt-PT"/>
+                        </w:rPr>
+                        <w:t xml:space="preserve">Figura </w:t>
+                      </w:r>
+                      <w:r>
+                        <w:rPr>
+                          <w:rFonts w:ascii="Montserrat" w:hAnsi="Montserrat"/>
+                          <w:i w:val="0"/>
+                          <w:color w:val="000000" w:themeColor="text1"/>
+                          <w:lang w:val="pt-PT"/>
+                        </w:rPr>
+                        <w:t>7</w:t>
+                      </w:r>
+                      <w:r>
+                        <w:rPr>
+                          <w:rFonts w:ascii="Montserrat" w:hAnsi="Montserrat"/>
+                          <w:i w:val="0"/>
+                          <w:color w:val="000000" w:themeColor="text1"/>
+                          <w:lang w:val="pt-PT"/>
+                        </w:rPr>
+                        <w:t xml:space="preserve">. </w:t>
+                      </w:r>
+                      <w:r>
+                        <w:rPr>
+                          <w:rFonts w:ascii="Montserrat" w:hAnsi="Montserrat"/>
+                          <w:color w:val="000000" w:themeColor="text1"/>
+                          <w:lang w:val="pt-PT"/>
+                        </w:rPr>
+                        <w:t xml:space="preserve">Speech Helper </w:t>
+                      </w:r>
+                      <w:r>
+                        <w:rPr>
+                          <w:rFonts w:ascii="Montserrat" w:hAnsi="Montserrat"/>
+                          <w:i w:val="0"/>
+                          <w:color w:val="000000" w:themeColor="text1"/>
+                          <w:lang w:val="pt-PT"/>
+                        </w:rPr>
+                        <w:t>(Exemplo na página</w:t>
+                      </w:r>
+                      <w:r>
+                        <w:rPr>
+                          <w:rFonts w:ascii="Montserrat" w:hAnsi="Montserrat"/>
+                          <w:color w:val="000000" w:themeColor="text1"/>
+                          <w:lang w:val="pt-PT"/>
+                        </w:rPr>
+                        <w:t xml:space="preserve"> </w:t>
+                      </w:r>
+                      <w:r>
+                        <w:rPr>
+                          <w:rFonts w:ascii="Montserrat" w:hAnsi="Montserrat"/>
+                          <w:color w:val="000000" w:themeColor="text1"/>
+                          <w:lang w:val="pt-PT"/>
+                        </w:rPr>
+                        <w:t>Play</w:t>
+                      </w:r>
+                      <w:r>
+                        <w:rPr>
+                          <w:rFonts w:ascii="Montserrat" w:hAnsi="Montserrat"/>
+                          <w:i w:val="0"/>
+                          <w:color w:val="000000" w:themeColor="text1"/>
+                          <w:lang w:val="pt-PT"/>
+                        </w:rPr>
+                        <w:t>)</w:t>
+                      </w:r>
+                    </w:p>
+                  </w:txbxContent>
+                </v:textbox>
+                <w10:wrap type="through" anchorx="margin"/>
+              </v:shape>
+            </w:pict>
+          </mc:Fallback>
+        </mc:AlternateContent>
+      </w:r>
+    </w:p>
+    <w:p>
+      <w:pPr>
+        <w:spacing w:after="78" w:line="276" w:lineRule="auto"/>
+        <w:ind w:left="0" w:right="4" w:firstLine="0"/>
+        <w:jc w:val="left"/>
+        <w:rPr>
+          <w:rFonts w:ascii="EB Garamond" w:hAnsi="EB Garamond" w:cs="EB Garamond"/>
+          <w:sz w:val="24"/>
+          <w:lang w:val="pt-PT"/>
+        </w:rPr>
+      </w:pPr>
+    </w:p>
+    <w:p>
+      <w:pPr>
+        <w:spacing w:after="78" w:line="276" w:lineRule="auto"/>
+        <w:ind w:left="0" w:right="4" w:firstLine="0"/>
+        <w:jc w:val="left"/>
+        <w:rPr>
+          <w:rFonts w:ascii="EB Garamond" w:hAnsi="EB Garamond" w:cs="EB Garamond"/>
+          <w:sz w:val="24"/>
+          <w:lang w:val="pt-PT"/>
+        </w:rPr>
+      </w:pPr>
+      <w:r>
+        <w:rPr>
+          <w:rFonts w:ascii="EB Garamond" w:hAnsi="EB Garamond" w:cs="EB Garamond"/>
+          <w:sz w:val="24"/>
+          <w:lang w:val="pt-PT"/>
+        </w:rPr>
+        <w:t>Nas regras</w:t>
+      </w:r>
+      <w:r>
+        <w:rPr>
+          <w:rFonts w:ascii="EB Garamond" w:hAnsi="EB Garamond" w:cs="EB Garamond"/>
+          <w:sz w:val="24"/>
+          <w:lang w:val="pt-PT"/>
+        </w:rPr>
+        <w:t xml:space="preserve"> são também explicados os diversos elementos do jogo, tais como onde aparece a palavra, o nível em que estamos, o tema, a pontuação (assim como o seu funcionamento), o teclado, a personagem enforcada, a possibilidade de mudar de tema ou palavra, usar uma ajuda (</w:t>
+      </w:r>
+      <w:r>
+        <w:rPr>
+          <w:rFonts w:ascii="EB Garamond" w:hAnsi="EB Garamond" w:cs="EB Garamond"/>
+          <w:i/>
+          <w:sz w:val="24"/>
+          <w:lang w:val="pt-PT"/>
+        </w:rPr>
+        <w:t>booster</w:t>
+      </w:r>
+      <w:r>
+        <w:rPr>
+          <w:rFonts w:ascii="EB Garamond" w:hAnsi="EB Garamond" w:cs="EB Garamond"/>
+          <w:sz w:val="24"/>
+          <w:lang w:val="pt-PT"/>
+        </w:rPr>
+        <w:t>) ou sair do jogo.</w:t>
+      </w:r>
+    </w:p>
+    <w:p>
+      <w:pPr>
+        <w:spacing w:after="78" w:line="276" w:lineRule="auto"/>
+        <w:ind w:left="0" w:right="4" w:firstLine="0"/>
+        <w:jc w:val="left"/>
+        <w:rPr>
+          <w:rFonts w:ascii="EB Garamond" w:hAnsi="EB Garamond" w:cs="EB Garamond"/>
+          <w:sz w:val="24"/>
+          <w:lang w:val="pt-PT"/>
+        </w:rPr>
+      </w:pPr>
+    </w:p>
+    <w:p>
+      <w:pPr>
+        <w:spacing w:after="78" w:line="276" w:lineRule="auto"/>
+        <w:ind w:left="0" w:right="4" w:firstLine="0"/>
+        <w:jc w:val="left"/>
+        <w:rPr>
           <w:rFonts w:ascii="Montserrat SemiBold" w:hAnsi="Montserrat SemiBold"/>
           <w:sz w:val="24"/>
           <w:lang w:val="pt-PT"/>
@@ -4464,6 +5010,7 @@
           <w:sz w:val="24"/>
           <w:lang w:val="pt-PT"/>
         </w:rPr>
+        <w:lastRenderedPageBreak/>
         <w:t>4</w:t>
       </w:r>
       <w:r>
@@ -4509,7 +5056,7 @@
           <w:lang w:val="en-GB" w:eastAsia="en-GB"/>
         </w:rPr>
         <w:drawing>
-          <wp:anchor distT="0" distB="0" distL="114300" distR="114300" simplePos="0" relativeHeight="251651067" behindDoc="0" locked="0" layoutInCell="1" allowOverlap="1" wp14:anchorId="35B6937F" wp14:editId="4E354C96">
+          <wp:anchor distT="0" distB="0" distL="114300" distR="114300" simplePos="0" relativeHeight="251650043" behindDoc="0" locked="0" layoutInCell="1" allowOverlap="1" wp14:anchorId="35B6937F" wp14:editId="6EA2BB24">
             <wp:simplePos x="0" y="0"/>
             <wp:positionH relativeFrom="margin">
               <wp:align>left</wp:align>
@@ -4540,7 +5087,7 @@
                     <pic:cNvPicPr/>
                   </pic:nvPicPr>
                   <pic:blipFill>
-                    <a:blip r:embed="rId22" cstate="print">
+                    <a:blip r:embed="rId24" cstate="print">
                       <a:extLst>
                         <a:ext uri="{28A0092B-C50C-407E-A947-70E740481C1C}">
                           <a14:useLocalDpi xmlns:a14="http://schemas.microsoft.com/office/drawing/2010/main" val="0"/>
@@ -4660,7 +5207,7 @@
         <mc:AlternateContent>
           <mc:Choice Requires="wps">
             <w:drawing>
-              <wp:anchor distT="0" distB="0" distL="114300" distR="114300" simplePos="0" relativeHeight="251774976" behindDoc="0" locked="0" layoutInCell="1" allowOverlap="1" wp14:anchorId="3F51E3F5" wp14:editId="0AEE92A2">
+              <wp:anchor distT="0" distB="0" distL="114300" distR="114300" simplePos="0" relativeHeight="251773952" behindDoc="0" locked="0" layoutInCell="1" allowOverlap="1" wp14:anchorId="3F51E3F5" wp14:editId="73F23E79">
                 <wp:simplePos x="0" y="0"/>
                 <wp:positionH relativeFrom="margin">
                   <wp:align>left</wp:align>
@@ -4730,7 +5277,7 @@
                                 <w:color w:val="000000" w:themeColor="text1"/>
                                 <w:lang w:val="pt-PT"/>
                               </w:rPr>
-                              <w:t>7</w:t>
+                              <w:t>8</w:t>
                             </w:r>
                             <w:r>
                               <w:rPr>
@@ -4769,7 +5316,7 @@
           </mc:Choice>
           <mc:Fallback>
             <w:pict>
-              <v:shape w14:anchorId="3F51E3F5" id="Text Box 47" o:spid="_x0000_s1033" type="#_x0000_t202" style="position:absolute;left:0;text-align:left;margin-left:0;margin-top:39.35pt;width:482.8pt;height:.05pt;z-index:251774976;visibility:visible;mso-wrap-style:square;mso-width-percent:0;mso-wrap-distance-left:9pt;mso-wrap-distance-top:0;mso-wrap-distance-right:9pt;mso-wrap-distance-bottom:0;mso-position-horizontal:left;mso-position-horizontal-relative:margin;mso-position-vertical:absolute;mso-position-vertical-relative:text;mso-width-percent:0;mso-width-relative:margin;v-text-anchor:top" o:gfxdata="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" stroked="f">
+              <v:shape w14:anchorId="3F51E3F5" id="Text Box 47" o:spid="_x0000_s1034" type="#_x0000_t202" style="position:absolute;left:0;text-align:left;margin-left:0;margin-top:39.35pt;width:482.8pt;height:.05pt;z-index:251773952;visibility:visible;mso-wrap-style:square;mso-width-percent:0;mso-wrap-distance-left:9pt;mso-wrap-distance-top:0;mso-wrap-distance-right:9pt;mso-wrap-distance-bottom:0;mso-position-horizontal:left;mso-position-horizontal-relative:margin;mso-position-vertical:absolute;mso-position-vertical-relative:text;mso-width-percent:0;mso-width-relative:margin;v-text-anchor:top" o:gfxdata="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" stroked="f">
                 <v:textbox style="mso-fit-shape-to-text:t" inset="0,0,0,0">
                   <w:txbxContent>
                     <w:p>
@@ -4800,7 +5347,7 @@
                           <w:color w:val="000000" w:themeColor="text1"/>
                           <w:lang w:val="pt-PT"/>
                         </w:rPr>
-                        <w:t>7</w:t>
+                        <w:t>8</w:t>
                       </w:r>
                       <w:r>
                         <w:rPr>
@@ -4840,13 +5387,24 @@
           <w:lang w:val="pt-PT"/>
         </w:rPr>
       </w:pPr>
-      <w:r>
-        <w:rPr>
-          <w:rFonts w:ascii="EB Garamond" w:hAnsi="EB Garamond" w:cs="EB Garamond"/>
-          <w:sz w:val="24"/>
-          <w:lang w:val="pt-PT"/>
-        </w:rPr>
-        <w:lastRenderedPageBreak/>
+    </w:p>
+    <w:p>
+      <w:pPr>
+        <w:spacing w:after="78" w:line="276" w:lineRule="auto"/>
+        <w:ind w:left="0" w:right="4" w:firstLine="0"/>
+        <w:jc w:val="left"/>
+        <w:rPr>
+          <w:rFonts w:ascii="EB Garamond" w:hAnsi="EB Garamond" w:cs="EB Garamond"/>
+          <w:sz w:val="24"/>
+          <w:lang w:val="pt-PT"/>
+        </w:rPr>
+      </w:pPr>
+      <w:r>
+        <w:rPr>
+          <w:rFonts w:ascii="EB Garamond" w:hAnsi="EB Garamond" w:cs="EB Garamond"/>
+          <w:sz w:val="24"/>
+          <w:lang w:val="pt-PT"/>
+        </w:rPr>
         <w:t>Para iniciar-se o jogo é necessária a inserção de um nome de jogador para que</w:t>
       </w:r>
       <w:r>
@@ -5132,17 +5690,7 @@
           <w:sz w:val="24"/>
           <w:lang w:val="pt-PT"/>
         </w:rPr>
-        <w:t>7</w:t>
-      </w:r>
-      <w:bookmarkStart w:id="0" w:name="_GoBack"/>
-      <w:bookmarkEnd w:id="0"/>
-      <w:r>
-        <w:rPr>
-          <w:rFonts w:ascii="EB Garamond" w:hAnsi="EB Garamond" w:cs="EB Garamond"/>
-          <w:sz w:val="24"/>
-          <w:lang w:val="pt-PT"/>
-        </w:rPr>
-        <w:t xml:space="preserve"> palavras de grau fácil, 6</w:t>
+        <w:t>7 palavras de grau fácil, 6</w:t>
       </w:r>
       <w:r>
         <w:rPr>
@@ -5203,7 +5751,23 @@
           <w:sz w:val="24"/>
           <w:lang w:val="pt-PT"/>
         </w:rPr>
-        <w:t xml:space="preserve"> de inserção do nome de jogador, este não deve conter menos de 3 caracteres ou mais de 20, caso contrário, aparecerá uma mensagem de erro. Assim que o nome é validado, este é acrescentado a um ficheiro .</w:t>
+        <w:t xml:space="preserve"> de inserção do nome de jogador, este não deve conter menos de 3 caracteres ou mais de 20, caso contrário, aparecerá uma mensagem de erro</w:t>
+      </w:r>
+      <w:r>
+        <w:rPr>
+          <w:rFonts w:ascii="EB Garamond" w:hAnsi="EB Garamond" w:cs="EB Garamond"/>
+          <w:sz w:val="24"/>
+          <w:lang w:val="pt-PT"/>
+        </w:rPr>
+        <w:t xml:space="preserve"> (Figura 9)</w:t>
+      </w:r>
+      <w:r>
+        <w:rPr>
+          <w:rFonts w:ascii="EB Garamond" w:hAnsi="EB Garamond" w:cs="EB Garamond"/>
+          <w:sz w:val="24"/>
+          <w:lang w:val="pt-PT"/>
+        </w:rPr>
+        <w:t>. Assim que o nome é validado, este é acrescentado a um ficheiro .</w:t>
       </w:r>
       <w:r>
         <w:rPr>
@@ -5240,7 +5804,74 @@
           <w:sz w:val="24"/>
           <w:lang w:val="pt-PT"/>
         </w:rPr>
-        <w:t xml:space="preserve"> </w:t>
+        <w:drawing>
+          <wp:anchor distT="0" distB="0" distL="114300" distR="114300" simplePos="0" relativeHeight="251794432" behindDoc="0" locked="0" layoutInCell="1" allowOverlap="1" wp14:anchorId="3F9315B9" wp14:editId="2F53A577">
+            <wp:simplePos x="0" y="0"/>
+            <wp:positionH relativeFrom="margin">
+              <wp:align>left</wp:align>
+            </wp:positionH>
+            <wp:positionV relativeFrom="paragraph">
+              <wp:posOffset>147955</wp:posOffset>
+            </wp:positionV>
+            <wp:extent cx="3171825" cy="1251585"/>
+            <wp:effectExtent l="19050" t="19050" r="28575" b="24765"/>
+            <wp:wrapThrough wrapText="bothSides">
+              <wp:wrapPolygon edited="0">
+                <wp:start x="-130" y="-329"/>
+                <wp:lineTo x="-130" y="21699"/>
+                <wp:lineTo x="21665" y="21699"/>
+                <wp:lineTo x="21665" y="-329"/>
+                <wp:lineTo x="-130" y="-329"/>
+              </wp:wrapPolygon>
+            </wp:wrapThrough>
+            <wp:docPr id="21" name="Picture 21"/>
+            <wp:cNvGraphicFramePr>
+              <a:graphicFrameLocks xmlns:a="http://schemas.openxmlformats.org/drawingml/2006/main" noChangeAspect="1"/>
+            </wp:cNvGraphicFramePr>
+            <a:graphic xmlns:a="http://schemas.openxmlformats.org/drawingml/2006/main">
+              <a:graphicData uri="http://schemas.openxmlformats.org/drawingml/2006/picture">
+                <pic:pic xmlns:pic="http://schemas.openxmlformats.org/drawingml/2006/picture">
+                  <pic:nvPicPr>
+                    <pic:cNvPr id="1" name=""/>
+                    <pic:cNvPicPr/>
+                  </pic:nvPicPr>
+                  <pic:blipFill>
+                    <a:blip r:embed="rId25">
+                      <a:extLst>
+                        <a:ext uri="{28A0092B-C50C-407E-A947-70E740481C1C}">
+                          <a14:useLocalDpi xmlns:a14="http://schemas.microsoft.com/office/drawing/2010/main" val="0"/>
+                        </a:ext>
+                      </a:extLst>
+                    </a:blip>
+                    <a:stretch>
+                      <a:fillRect/>
+                    </a:stretch>
+                  </pic:blipFill>
+                  <pic:spPr>
+                    <a:xfrm>
+                      <a:off x="0" y="0"/>
+                      <a:ext cx="3171825" cy="1251585"/>
+                    </a:xfrm>
+                    <a:prstGeom prst="rect">
+                      <a:avLst/>
+                    </a:prstGeom>
+                    <a:ln>
+                      <a:solidFill>
+                        <a:srgbClr val="112444"/>
+                      </a:solidFill>
+                    </a:ln>
+                  </pic:spPr>
+                </pic:pic>
+              </a:graphicData>
+            </a:graphic>
+            <wp14:sizeRelH relativeFrom="page">
+              <wp14:pctWidth>0</wp14:pctWidth>
+            </wp14:sizeRelH>
+            <wp14:sizeRelV relativeFrom="page">
+              <wp14:pctHeight>0</wp14:pctHeight>
+            </wp14:sizeRelV>
+          </wp:anchor>
+        </w:drawing>
       </w:r>
     </w:p>
     <w:p>
@@ -5249,6 +5880,280 @@
         <w:ind w:left="0" w:right="4" w:firstLine="0"/>
         <w:jc w:val="left"/>
         <w:rPr>
+          <w:rFonts w:ascii="EB Garamond" w:hAnsi="EB Garamond" w:cs="EB Garamond"/>
+          <w:sz w:val="24"/>
+          <w:lang w:val="pt-PT"/>
+        </w:rPr>
+      </w:pPr>
+    </w:p>
+    <w:p>
+      <w:pPr>
+        <w:spacing w:after="78" w:line="276" w:lineRule="auto"/>
+        <w:ind w:left="0" w:right="4" w:firstLine="0"/>
+        <w:jc w:val="left"/>
+        <w:rPr>
+          <w:rFonts w:ascii="EB Garamond" w:hAnsi="EB Garamond" w:cs="EB Garamond"/>
+          <w:sz w:val="24"/>
+          <w:lang w:val="pt-PT"/>
+        </w:rPr>
+      </w:pPr>
+    </w:p>
+    <w:p>
+      <w:pPr>
+        <w:spacing w:after="78" w:line="276" w:lineRule="auto"/>
+        <w:ind w:left="0" w:right="4" w:firstLine="0"/>
+        <w:jc w:val="left"/>
+        <w:rPr>
+          <w:rFonts w:ascii="EB Garamond" w:hAnsi="EB Garamond" w:cs="EB Garamond"/>
+          <w:sz w:val="24"/>
+          <w:lang w:val="pt-PT"/>
+        </w:rPr>
+      </w:pPr>
+    </w:p>
+    <w:p>
+      <w:pPr>
+        <w:spacing w:after="78" w:line="276" w:lineRule="auto"/>
+        <w:ind w:left="0" w:right="4" w:firstLine="0"/>
+        <w:jc w:val="left"/>
+        <w:rPr>
+          <w:rFonts w:ascii="EB Garamond" w:hAnsi="EB Garamond" w:cs="EB Garamond"/>
+          <w:sz w:val="24"/>
+          <w:lang w:val="pt-PT"/>
+        </w:rPr>
+      </w:pPr>
+    </w:p>
+    <w:p>
+      <w:pPr>
+        <w:spacing w:after="78" w:line="276" w:lineRule="auto"/>
+        <w:ind w:left="0" w:right="4" w:firstLine="0"/>
+        <w:jc w:val="left"/>
+        <w:rPr>
+          <w:rFonts w:ascii="EB Garamond" w:hAnsi="EB Garamond" w:cs="EB Garamond"/>
+          <w:sz w:val="24"/>
+          <w:lang w:val="pt-PT"/>
+        </w:rPr>
+      </w:pPr>
+      <w:r>
+        <w:rPr>
+          <w:noProof/>
+          <w:lang w:val="en-GB" w:eastAsia="en-GB"/>
+        </w:rPr>
+        <mc:AlternateContent>
+          <mc:Choice Requires="wps">
+            <w:drawing>
+              <wp:anchor distT="0" distB="0" distL="114300" distR="114300" simplePos="0" relativeHeight="251796480" behindDoc="0" locked="0" layoutInCell="1" allowOverlap="1" wp14:anchorId="0E2F071F" wp14:editId="36FF834C">
+                <wp:simplePos x="0" y="0"/>
+                <wp:positionH relativeFrom="margin">
+                  <wp:align>left</wp:align>
+                </wp:positionH>
+                <wp:positionV relativeFrom="paragraph">
+                  <wp:posOffset>215900</wp:posOffset>
+                </wp:positionV>
+                <wp:extent cx="6131560" cy="635"/>
+                <wp:effectExtent l="0" t="0" r="2540" b="635"/>
+                <wp:wrapThrough wrapText="bothSides">
+                  <wp:wrapPolygon edited="0">
+                    <wp:start x="0" y="0"/>
+                    <wp:lineTo x="0" y="20105"/>
+                    <wp:lineTo x="21542" y="20105"/>
+                    <wp:lineTo x="21542" y="0"/>
+                    <wp:lineTo x="0" y="0"/>
+                  </wp:wrapPolygon>
+                </wp:wrapThrough>
+                <wp:docPr id="23" name="Text Box 23"/>
+                <wp:cNvGraphicFramePr/>
+                <a:graphic xmlns:a="http://schemas.openxmlformats.org/drawingml/2006/main">
+                  <a:graphicData uri="http://schemas.microsoft.com/office/word/2010/wordprocessingShape">
+                    <wps:wsp>
+                      <wps:cNvSpPr txBox="1"/>
+                      <wps:spPr>
+                        <a:xfrm>
+                          <a:off x="0" y="0"/>
+                          <a:ext cx="6131560" cy="635"/>
+                        </a:xfrm>
+                        <a:prstGeom prst="rect">
+                          <a:avLst/>
+                        </a:prstGeom>
+                        <a:solidFill>
+                          <a:prstClr val="white"/>
+                        </a:solidFill>
+                        <a:ln>
+                          <a:noFill/>
+                        </a:ln>
+                      </wps:spPr>
+                      <wps:txbx>
+                        <w:txbxContent>
+                          <w:p>
+                            <w:pPr>
+                              <w:pStyle w:val="Caption"/>
+                              <w:ind w:left="0" w:firstLine="0"/>
+                              <w:rPr>
+                                <w:rFonts w:ascii="Montserrat" w:hAnsi="Montserrat" w:cs="EB Garamond"/>
+                                <w:i w:val="0"/>
+                                <w:color w:val="000000" w:themeColor="text1"/>
+                                <w:sz w:val="24"/>
+                                <w:lang w:val="pt-PT"/>
+                              </w:rPr>
+                            </w:pPr>
+                            <w:r>
+                              <w:rPr>
+                                <w:rFonts w:ascii="Montserrat" w:hAnsi="Montserrat"/>
+                                <w:i w:val="0"/>
+                                <w:color w:val="000000" w:themeColor="text1"/>
+                                <w:lang w:val="pt-PT"/>
+                              </w:rPr>
+                              <w:t xml:space="preserve">Figura </w:t>
+                            </w:r>
+                            <w:r>
+                              <w:rPr>
+                                <w:rFonts w:ascii="Montserrat" w:hAnsi="Montserrat"/>
+                                <w:i w:val="0"/>
+                                <w:color w:val="000000" w:themeColor="text1"/>
+                                <w:lang w:val="pt-PT"/>
+                              </w:rPr>
+                              <w:t>9</w:t>
+                            </w:r>
+                            <w:r>
+                              <w:rPr>
+                                <w:rFonts w:ascii="Montserrat" w:hAnsi="Montserrat"/>
+                                <w:i w:val="0"/>
+                                <w:color w:val="000000" w:themeColor="text1"/>
+                                <w:lang w:val="pt-PT"/>
+                              </w:rPr>
+                              <w:t xml:space="preserve">. </w:t>
+                            </w:r>
+                            <w:r>
+                              <w:rPr>
+                                <w:rFonts w:ascii="Montserrat" w:hAnsi="Montserrat"/>
+                                <w:i w:val="0"/>
+                                <w:color w:val="000000" w:themeColor="text1"/>
+                                <w:lang w:val="pt-PT"/>
+                              </w:rPr>
+                              <w:t>Mensagem de Erro</w:t>
+                            </w:r>
+                            <w:r>
+                              <w:rPr>
+                                <w:rFonts w:ascii="Montserrat" w:hAnsi="Montserrat"/>
+                                <w:i w:val="0"/>
+                                <w:color w:val="000000" w:themeColor="text1"/>
+                                <w:lang w:val="pt-PT"/>
+                              </w:rPr>
+                              <w:t xml:space="preserve"> – </w:t>
+                            </w:r>
+                            <w:r>
+                              <w:rPr>
+                                <w:rFonts w:ascii="Montserrat" w:hAnsi="Montserrat"/>
+                                <w:i w:val="0"/>
+                                <w:color w:val="000000" w:themeColor="text1"/>
+                                <w:lang w:val="pt-PT"/>
+                              </w:rPr>
+                              <w:t>Nome inválido.</w:t>
+                            </w:r>
+                          </w:p>
+                        </w:txbxContent>
+                      </wps:txbx>
+                      <wps:bodyPr rot="0" spcFirstLastPara="0" vertOverflow="overflow" horzOverflow="overflow" vert="horz" wrap="square" lIns="0" tIns="0" rIns="0" bIns="0" numCol="1" spcCol="0" rtlCol="0" fromWordArt="0" anchor="t" anchorCtr="0" forceAA="0" compatLnSpc="1">
+                        <a:prstTxWarp prst="textNoShape">
+                          <a:avLst/>
+                        </a:prstTxWarp>
+                        <a:spAutoFit/>
+                      </wps:bodyPr>
+                    </wps:wsp>
+                  </a:graphicData>
+                </a:graphic>
+                <wp14:sizeRelH relativeFrom="margin">
+                  <wp14:pctWidth>0</wp14:pctWidth>
+                </wp14:sizeRelH>
+              </wp:anchor>
+            </w:drawing>
+          </mc:Choice>
+          <mc:Fallback>
+            <w:pict>
+              <v:shape w14:anchorId="0E2F071F" id="Text Box 23" o:spid="_x0000_s1035" type="#_x0000_t202" style="position:absolute;margin-left:0;margin-top:17pt;width:482.8pt;height:.05pt;z-index:251796480;visibility:visible;mso-wrap-style:square;mso-width-percent:0;mso-wrap-distance-left:9pt;mso-wrap-distance-top:0;mso-wrap-distance-right:9pt;mso-wrap-distance-bottom:0;mso-position-horizontal:left;mso-position-horizontal-relative:margin;mso-position-vertical:absolute;mso-position-vertical-relative:text;mso-width-percent:0;mso-width-relative:margin;v-text-anchor:top" o:gfxdata="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" stroked="f">
+                <v:textbox style="mso-fit-shape-to-text:t" inset="0,0,0,0">
+                  <w:txbxContent>
+                    <w:p>
+                      <w:pPr>
+                        <w:pStyle w:val="Caption"/>
+                        <w:ind w:left="0" w:firstLine="0"/>
+                        <w:rPr>
+                          <w:rFonts w:ascii="Montserrat" w:hAnsi="Montserrat" w:cs="EB Garamond"/>
+                          <w:i w:val="0"/>
+                          <w:color w:val="000000" w:themeColor="text1"/>
+                          <w:sz w:val="24"/>
+                          <w:lang w:val="pt-PT"/>
+                        </w:rPr>
+                      </w:pPr>
+                      <w:r>
+                        <w:rPr>
+                          <w:rFonts w:ascii="Montserrat" w:hAnsi="Montserrat"/>
+                          <w:i w:val="0"/>
+                          <w:color w:val="000000" w:themeColor="text1"/>
+                          <w:lang w:val="pt-PT"/>
+                        </w:rPr>
+                        <w:t xml:space="preserve">Figura </w:t>
+                      </w:r>
+                      <w:r>
+                        <w:rPr>
+                          <w:rFonts w:ascii="Montserrat" w:hAnsi="Montserrat"/>
+                          <w:i w:val="0"/>
+                          <w:color w:val="000000" w:themeColor="text1"/>
+                          <w:lang w:val="pt-PT"/>
+                        </w:rPr>
+                        <w:t>9</w:t>
+                      </w:r>
+                      <w:r>
+                        <w:rPr>
+                          <w:rFonts w:ascii="Montserrat" w:hAnsi="Montserrat"/>
+                          <w:i w:val="0"/>
+                          <w:color w:val="000000" w:themeColor="text1"/>
+                          <w:lang w:val="pt-PT"/>
+                        </w:rPr>
+                        <w:t xml:space="preserve">. </w:t>
+                      </w:r>
+                      <w:r>
+                        <w:rPr>
+                          <w:rFonts w:ascii="Montserrat" w:hAnsi="Montserrat"/>
+                          <w:i w:val="0"/>
+                          <w:color w:val="000000" w:themeColor="text1"/>
+                          <w:lang w:val="pt-PT"/>
+                        </w:rPr>
+                        <w:t>Mensagem de Erro</w:t>
+                      </w:r>
+                      <w:r>
+                        <w:rPr>
+                          <w:rFonts w:ascii="Montserrat" w:hAnsi="Montserrat"/>
+                          <w:i w:val="0"/>
+                          <w:color w:val="000000" w:themeColor="text1"/>
+                          <w:lang w:val="pt-PT"/>
+                        </w:rPr>
+                        <w:t xml:space="preserve"> – </w:t>
+                      </w:r>
+                      <w:r>
+                        <w:rPr>
+                          <w:rFonts w:ascii="Montserrat" w:hAnsi="Montserrat"/>
+                          <w:i w:val="0"/>
+                          <w:color w:val="000000" w:themeColor="text1"/>
+                          <w:lang w:val="pt-PT"/>
+                        </w:rPr>
+                        <w:t>Nome inválido.</w:t>
+                      </w:r>
+                    </w:p>
+                  </w:txbxContent>
+                </v:textbox>
+                <w10:wrap type="through" anchorx="margin"/>
+              </v:shape>
+            </w:pict>
+          </mc:Fallback>
+        </mc:AlternateContent>
+      </w:r>
+    </w:p>
+    <w:p>
+      <w:pPr>
+        <w:spacing w:after="78" w:line="276" w:lineRule="auto"/>
+        <w:ind w:left="0" w:right="4" w:firstLine="0"/>
+        <w:jc w:val="left"/>
+        <w:rPr>
           <w:rFonts w:ascii="Montserrat SemiBold" w:hAnsi="Montserrat SemiBold"/>
           <w:sz w:val="24"/>
           <w:lang w:val="pt-PT"/>
@@ -5260,6 +6165,7 @@
           <w:sz w:val="24"/>
           <w:lang w:val="pt-PT"/>
         </w:rPr>
+        <w:lastRenderedPageBreak/>
         <w:t>4</w:t>
       </w:r>
       <w:r>
@@ -5306,17 +6212,25 @@
         <mc:AlternateContent>
           <mc:Choice Requires="wpg">
             <w:drawing>
-              <wp:anchor distT="0" distB="0" distL="114300" distR="114300" simplePos="0" relativeHeight="251780096" behindDoc="0" locked="0" layoutInCell="1" allowOverlap="1" wp14:anchorId="48D5A7BA" wp14:editId="594B13C0">
+              <wp:anchor distT="0" distB="0" distL="114300" distR="114300" simplePos="0" relativeHeight="251779072" behindDoc="0" locked="0" layoutInCell="1" allowOverlap="1" wp14:anchorId="48D5A7BA" wp14:editId="035CD5E0">
                 <wp:simplePos x="0" y="0"/>
-                <wp:positionH relativeFrom="column">
+                <wp:positionH relativeFrom="margin">
                   <wp:posOffset>0</wp:posOffset>
                 </wp:positionH>
                 <wp:positionV relativeFrom="paragraph">
-                  <wp:posOffset>13335</wp:posOffset>
+                  <wp:posOffset>87630</wp:posOffset>
                 </wp:positionV>
                 <wp:extent cx="5035550" cy="2828925"/>
                 <wp:effectExtent l="0" t="0" r="0" b="9525"/>
-                <wp:wrapNone/>
+                <wp:wrapThrough wrapText="bothSides">
+                  <wp:wrapPolygon edited="0">
+                    <wp:start x="0" y="0"/>
+                    <wp:lineTo x="0" y="21527"/>
+                    <wp:lineTo x="21491" y="21527"/>
+                    <wp:lineTo x="21491" y="0"/>
+                    <wp:lineTo x="0" y="0"/>
+                  </wp:wrapPolygon>
+                </wp:wrapThrough>
                 <wp:docPr id="54" name="Group 54"/>
                 <wp:cNvGraphicFramePr/>
                 <a:graphic xmlns:a="http://schemas.openxmlformats.org/drawingml/2006/main">
@@ -5339,7 +6253,7 @@
                           </pic:cNvPicPr>
                         </pic:nvPicPr>
                         <pic:blipFill>
-                          <a:blip r:embed="rId23" cstate="print">
+                          <a:blip r:embed="rId26" cstate="print">
                             <a:extLst>
                               <a:ext uri="{28A0092B-C50C-407E-A947-70E740481C1C}">
                                 <a14:useLocalDpi xmlns:a14="http://schemas.microsoft.com/office/drawing/2010/main" val="0"/>
@@ -5409,31 +6323,13 @@
           </mc:Choice>
           <mc:Fallback>
             <w:pict>
-              <v:group w14:anchorId="721CCD44" id="Group 54" o:spid="_x0000_s1026" style="position:absolute;margin-left:0;margin-top:1.05pt;width:396.5pt;height:222.75pt;z-index:251780096" coordsize="50355,28289" o:gfxdata="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">
-                <v:shapetype id="_x0000_t75" coordsize="21600,21600" o:spt="75" o:preferrelative="t" path="m@4@5l@4@11@9@11@9@5xe" filled="f" stroked="f">
-                  <v:stroke joinstyle="miter"/>
-                  <v:formulas>
-                    <v:f eqn="if lineDrawn pixelLineWidth 0"/>
-                    <v:f eqn="sum @0 1 0"/>
-                    <v:f eqn="sum 0 0 @1"/>
-                    <v:f eqn="prod @2 1 2"/>
-                    <v:f eqn="prod @3 21600 pixelWidth"/>
-                    <v:f eqn="prod @3 21600 pixelHeight"/>
-                    <v:f eqn="sum @0 0 1"/>
-                    <v:f eqn="prod @6 1 2"/>
-                    <v:f eqn="prod @7 21600 pixelWidth"/>
-                    <v:f eqn="sum @8 21600 0"/>
-                    <v:f eqn="prod @7 21600 pixelHeight"/>
-                    <v:f eqn="sum @10 21600 0"/>
-                  </v:formulas>
-                  <v:path o:extrusionok="f" gradientshapeok="t" o:connecttype="rect"/>
-                  <o:lock v:ext="edit" aspectratio="t"/>
-                </v:shapetype>
+              <v:group w14:anchorId="1B66967A" id="Group 54" o:spid="_x0000_s1026" style="position:absolute;margin-left:0;margin-top:6.9pt;width:396.5pt;height:222.75pt;z-index:251779072;mso-position-horizontal-relative:margin" coordsize="50355,28289" o:gfxdata="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">
                 <v:shape id="Picture 52" o:spid="_x0000_s1027" type="#_x0000_t75" style="position:absolute;width:50355;height:28289;visibility:visible;mso-wrap-style:square" o:gfxdata="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">
-                  <v:imagedata r:id="rId24" o:title=""/>
+                  <v:imagedata r:id="rId27" o:title=""/>
                   <v:path arrowok="t"/>
                 </v:shape>
                 <v:rect id="Rectangle 53" o:spid="_x0000_s1028" style="position:absolute;left:10858;top:6000;width:11716;height:2096;visibility:visible;mso-wrap-style:square;v-text-anchor:middle" o:gfxdata="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" fillcolor="#112444" stroked="f" strokeweight="1pt"/>
+                <w10:wrap type="through" anchorx="margin"/>
               </v:group>
             </w:pict>
           </mc:Fallback>
@@ -5527,13 +6423,13 @@
         <mc:AlternateContent>
           <mc:Choice Requires="wps">
             <w:drawing>
-              <wp:anchor distT="0" distB="0" distL="114300" distR="114300" simplePos="0" relativeHeight="251778048" behindDoc="0" locked="0" layoutInCell="1" allowOverlap="1" wp14:anchorId="2C979D7C" wp14:editId="5B925813">
+              <wp:anchor distT="0" distB="0" distL="114300" distR="114300" simplePos="0" relativeHeight="251777024" behindDoc="0" locked="0" layoutInCell="1" allowOverlap="1" wp14:anchorId="2C979D7C" wp14:editId="1B85AEFF">
                 <wp:simplePos x="0" y="0"/>
                 <wp:positionH relativeFrom="margin">
-                  <wp:align>left</wp:align>
+                  <wp:posOffset>0</wp:posOffset>
                 </wp:positionH>
                 <wp:positionV relativeFrom="paragraph">
-                  <wp:posOffset>283845</wp:posOffset>
+                  <wp:posOffset>318135</wp:posOffset>
                 </wp:positionV>
                 <wp:extent cx="6131560" cy="635"/>
                 <wp:effectExtent l="0" t="0" r="2540" b="635"/>
@@ -5637,7 +6533,7 @@
           </mc:Choice>
           <mc:Fallback>
             <w:pict>
-              <v:shape w14:anchorId="2C979D7C" id="Text Box 50" o:spid="_x0000_s1034" type="#_x0000_t202" style="position:absolute;left:0;text-align:left;margin-left:0;margin-top:22.35pt;width:482.8pt;height:.05pt;z-index:251778048;visibility:visible;mso-wrap-style:square;mso-width-percent:0;mso-wrap-distance-left:9pt;mso-wrap-distance-top:0;mso-wrap-distance-right:9pt;mso-wrap-distance-bottom:0;mso-position-horizontal:left;mso-position-horizontal-relative:margin;mso-position-vertical:absolute;mso-position-vertical-relative:text;mso-width-percent:0;mso-width-relative:margin;v-text-anchor:top" o:gfxdata="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" stroked="f">
+              <v:shape w14:anchorId="2C979D7C" id="Text Box 50" o:spid="_x0000_s1036" type="#_x0000_t202" style="position:absolute;left:0;text-align:left;margin-left:0;margin-top:25.05pt;width:482.8pt;height:.05pt;z-index:251777024;visibility:visible;mso-wrap-style:square;mso-width-percent:0;mso-wrap-distance-left:9pt;mso-wrap-distance-top:0;mso-wrap-distance-right:9pt;mso-wrap-distance-bottom:0;mso-position-horizontal:absolute;mso-position-horizontal-relative:margin;mso-position-vertical:absolute;mso-position-vertical-relative:text;mso-width-percent:0;mso-width-relative:margin;v-text-anchor:top" o:gfxdata="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" stroked="f">
                 <v:textbox style="mso-fit-shape-to-text:t" inset="0,0,0,0">
                   <w:txbxContent>
                     <w:p>
@@ -5864,7 +6760,6 @@
           <w:sz w:val="24"/>
           <w:lang w:val="pt-PT"/>
         </w:rPr>
-        <w:lastRenderedPageBreak/>
         <w:t>Perde 50 pontos ao falhar o nível, o que acontece quando a personagem aparece totalmente enforcada.</w:t>
       </w:r>
     </w:p>
@@ -5879,77 +6774,6 @@
           <w:lang w:val="pt-PT"/>
         </w:rPr>
       </w:pPr>
-      <w:r>
-        <w:rPr>
-          <w:rFonts w:ascii="EB Garamond" w:hAnsi="EB Garamond" w:cs="EB Garamond"/>
-          <w:noProof/>
-          <w:sz w:val="24"/>
-          <w:lang w:val="en-GB" w:eastAsia="en-GB"/>
-        </w:rPr>
-        <w:drawing>
-          <wp:anchor distT="0" distB="0" distL="114300" distR="114300" simplePos="0" relativeHeight="251782144" behindDoc="0" locked="0" layoutInCell="1" allowOverlap="1" wp14:anchorId="008CD05A" wp14:editId="6F8DB049">
-            <wp:simplePos x="0" y="0"/>
-            <wp:positionH relativeFrom="margin">
-              <wp:posOffset>-2540</wp:posOffset>
-            </wp:positionH>
-            <wp:positionV relativeFrom="paragraph">
-              <wp:posOffset>1114425</wp:posOffset>
-            </wp:positionV>
-            <wp:extent cx="6188710" cy="1064895"/>
-            <wp:effectExtent l="0" t="0" r="2540" b="1905"/>
-            <wp:wrapThrough wrapText="bothSides">
-              <wp:wrapPolygon edited="0">
-                <wp:start x="0" y="0"/>
-                <wp:lineTo x="0" y="21252"/>
-                <wp:lineTo x="21542" y="21252"/>
-                <wp:lineTo x="21542" y="0"/>
-                <wp:lineTo x="0" y="0"/>
-              </wp:wrapPolygon>
-            </wp:wrapThrough>
-            <wp:docPr id="3" name="Picture 3"/>
-            <wp:cNvGraphicFramePr>
-              <a:graphicFrameLocks xmlns:a="http://schemas.openxmlformats.org/drawingml/2006/main" noChangeAspect="1"/>
-            </wp:cNvGraphicFramePr>
-            <a:graphic xmlns:a="http://schemas.openxmlformats.org/drawingml/2006/main">
-              <a:graphicData uri="http://schemas.openxmlformats.org/drawingml/2006/picture">
-                <pic:pic xmlns:pic="http://schemas.openxmlformats.org/drawingml/2006/picture">
-                  <pic:nvPicPr>
-                    <pic:cNvPr id="1" name=""/>
-                    <pic:cNvPicPr/>
-                  </pic:nvPicPr>
-                  <pic:blipFill>
-                    <a:blip r:embed="rId25">
-                      <a:extLst>
-                        <a:ext uri="{28A0092B-C50C-407E-A947-70E740481C1C}">
-                          <a14:useLocalDpi xmlns:a14="http://schemas.microsoft.com/office/drawing/2010/main" val="0"/>
-                        </a:ext>
-                      </a:extLst>
-                    </a:blip>
-                    <a:stretch>
-                      <a:fillRect/>
-                    </a:stretch>
-                  </pic:blipFill>
-                  <pic:spPr>
-                    <a:xfrm>
-                      <a:off x="0" y="0"/>
-                      <a:ext cx="6188710" cy="1064895"/>
-                    </a:xfrm>
-                    <a:prstGeom prst="rect">
-                      <a:avLst/>
-                    </a:prstGeom>
-                  </pic:spPr>
-                </pic:pic>
-              </a:graphicData>
-            </a:graphic>
-            <wp14:sizeRelH relativeFrom="page">
-              <wp14:pctWidth>0</wp14:pctWidth>
-            </wp14:sizeRelH>
-            <wp14:sizeRelV relativeFrom="page">
-              <wp14:pctHeight>0</wp14:pctHeight>
-            </wp14:sizeRelV>
-          </wp:anchor>
-        </w:drawing>
-      </w:r>
       <w:r>
         <w:rPr>
           <w:noProof/>
@@ -5958,13 +6782,13 @@
         <mc:AlternateContent>
           <mc:Choice Requires="wps">
             <w:drawing>
-              <wp:anchor distT="0" distB="0" distL="114300" distR="114300" simplePos="0" relativeHeight="251784192" behindDoc="0" locked="0" layoutInCell="1" allowOverlap="1" wp14:anchorId="6A4ECAA6" wp14:editId="46CF5B86">
+              <wp:anchor distT="0" distB="0" distL="114300" distR="114300" simplePos="0" relativeHeight="251783168" behindDoc="0" locked="0" layoutInCell="1" allowOverlap="1" wp14:anchorId="6A4ECAA6" wp14:editId="72971E16">
                 <wp:simplePos x="0" y="0"/>
                 <wp:positionH relativeFrom="margin">
                   <wp:posOffset>0</wp:posOffset>
                 </wp:positionH>
                 <wp:positionV relativeFrom="paragraph">
-                  <wp:posOffset>2276475</wp:posOffset>
+                  <wp:posOffset>2533650</wp:posOffset>
                 </wp:positionV>
                 <wp:extent cx="6131560" cy="635"/>
                 <wp:effectExtent l="0" t="0" r="2540" b="635"/>
@@ -6068,7 +6892,7 @@
           </mc:Choice>
           <mc:Fallback>
             <w:pict>
-              <v:shape w14:anchorId="6A4ECAA6" id="Text Box 5" o:spid="_x0000_s1035" type="#_x0000_t202" style="position:absolute;left:0;text-align:left;margin-left:0;margin-top:179.25pt;width:482.8pt;height:.05pt;z-index:251784192;visibility:visible;mso-wrap-style:square;mso-width-percent:0;mso-wrap-distance-left:9pt;mso-wrap-distance-top:0;mso-wrap-distance-right:9pt;mso-wrap-distance-bottom:0;mso-position-horizontal:absolute;mso-position-horizontal-relative:margin;mso-position-vertical:absolute;mso-position-vertical-relative:text;mso-width-percent:0;mso-width-relative:margin;v-text-anchor:top" o:gfxdata="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" stroked="f">
+              <v:shape w14:anchorId="6A4ECAA6" id="Text Box 5" o:spid="_x0000_s1037" type="#_x0000_t202" style="position:absolute;left:0;text-align:left;margin-left:0;margin-top:199.5pt;width:482.8pt;height:.05pt;z-index:251783168;visibility:visible;mso-wrap-style:square;mso-width-percent:0;mso-wrap-distance-left:9pt;mso-wrap-distance-top:0;mso-wrap-distance-right:9pt;mso-wrap-distance-bottom:0;mso-position-horizontal:absolute;mso-position-horizontal-relative:margin;mso-position-vertical:absolute;mso-position-vertical-relative:text;mso-width-percent:0;mso-width-relative:margin;v-text-anchor:top" o:gfxdata="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" stroked="f">
                 <v:textbox style="mso-fit-shape-to-text:t" inset="0,0,0,0">
                   <w:txbxContent>
                     <w:p>
@@ -6131,6 +6955,77 @@
       <w:r>
         <w:rPr>
           <w:rFonts w:ascii="EB Garamond" w:hAnsi="EB Garamond" w:cs="EB Garamond"/>
+          <w:noProof/>
+          <w:sz w:val="24"/>
+          <w:lang w:val="en-GB" w:eastAsia="en-GB"/>
+        </w:rPr>
+        <w:drawing>
+          <wp:anchor distT="0" distB="0" distL="114300" distR="114300" simplePos="0" relativeHeight="251781120" behindDoc="0" locked="0" layoutInCell="1" allowOverlap="1" wp14:anchorId="008CD05A" wp14:editId="2A6A2DB3">
+            <wp:simplePos x="0" y="0"/>
+            <wp:positionH relativeFrom="margin">
+              <wp:align>right</wp:align>
+            </wp:positionH>
+            <wp:positionV relativeFrom="paragraph">
+              <wp:posOffset>1362075</wp:posOffset>
+            </wp:positionV>
+            <wp:extent cx="6188710" cy="1064895"/>
+            <wp:effectExtent l="0" t="0" r="2540" b="1905"/>
+            <wp:wrapThrough wrapText="bothSides">
+              <wp:wrapPolygon edited="0">
+                <wp:start x="0" y="0"/>
+                <wp:lineTo x="0" y="21252"/>
+                <wp:lineTo x="21542" y="21252"/>
+                <wp:lineTo x="21542" y="0"/>
+                <wp:lineTo x="0" y="0"/>
+              </wp:wrapPolygon>
+            </wp:wrapThrough>
+            <wp:docPr id="3" name="Picture 3"/>
+            <wp:cNvGraphicFramePr>
+              <a:graphicFrameLocks xmlns:a="http://schemas.openxmlformats.org/drawingml/2006/main" noChangeAspect="1"/>
+            </wp:cNvGraphicFramePr>
+            <a:graphic xmlns:a="http://schemas.openxmlformats.org/drawingml/2006/main">
+              <a:graphicData uri="http://schemas.openxmlformats.org/drawingml/2006/picture">
+                <pic:pic xmlns:pic="http://schemas.openxmlformats.org/drawingml/2006/picture">
+                  <pic:nvPicPr>
+                    <pic:cNvPr id="1" name=""/>
+                    <pic:cNvPicPr/>
+                  </pic:nvPicPr>
+                  <pic:blipFill>
+                    <a:blip r:embed="rId28">
+                      <a:extLst>
+                        <a:ext uri="{28A0092B-C50C-407E-A947-70E740481C1C}">
+                          <a14:useLocalDpi xmlns:a14="http://schemas.microsoft.com/office/drawing/2010/main" val="0"/>
+                        </a:ext>
+                      </a:extLst>
+                    </a:blip>
+                    <a:stretch>
+                      <a:fillRect/>
+                    </a:stretch>
+                  </pic:blipFill>
+                  <pic:spPr>
+                    <a:xfrm>
+                      <a:off x="0" y="0"/>
+                      <a:ext cx="6188710" cy="1064895"/>
+                    </a:xfrm>
+                    <a:prstGeom prst="rect">
+                      <a:avLst/>
+                    </a:prstGeom>
+                  </pic:spPr>
+                </pic:pic>
+              </a:graphicData>
+            </a:graphic>
+            <wp14:sizeRelH relativeFrom="page">
+              <wp14:pctWidth>0</wp14:pctWidth>
+            </wp14:sizeRelH>
+            <wp14:sizeRelV relativeFrom="page">
+              <wp14:pctHeight>0</wp14:pctHeight>
+            </wp14:sizeRelV>
+          </wp:anchor>
+        </w:drawing>
+      </w:r>
+      <w:r>
+        <w:rPr>
+          <w:rFonts w:ascii="EB Garamond" w:hAnsi="EB Garamond" w:cs="EB Garamond"/>
           <w:sz w:val="24"/>
           <w:lang w:val="pt-PT"/>
         </w:rPr>
@@ -6142,7 +7037,39 @@
           <w:sz w:val="24"/>
           <w:lang w:val="pt-PT"/>
         </w:rPr>
-        <w:t xml:space="preserve">sete partes disponíveis, o que significa que o jogador apenas terá sete falhas disponíveis. Para contornar este aspeto, poderá sempre usar os botões de “Change theme”, “Change Word” ou “Use Booster”, podendo estes ser usados </w:t>
+        <w:t xml:space="preserve">sete partes disponíveis, </w:t>
+      </w:r>
+      <w:r>
+        <w:rPr>
+          <w:rFonts w:ascii="EB Garamond" w:hAnsi="EB Garamond" w:cs="EB Garamond"/>
+          <w:sz w:val="24"/>
+          <w:lang w:val="pt-PT"/>
+        </w:rPr>
+        <w:t xml:space="preserve">contudo, a forca já aparece desenhada mal se inicia o nível, </w:t>
+      </w:r>
+      <w:r>
+        <w:rPr>
+          <w:rFonts w:ascii="EB Garamond" w:hAnsi="EB Garamond" w:cs="EB Garamond"/>
+          <w:sz w:val="24"/>
+          <w:lang w:val="pt-PT"/>
+        </w:rPr>
+        <w:t xml:space="preserve">o que significa que o jogador apenas terá </w:t>
+      </w:r>
+      <w:r>
+        <w:rPr>
+          <w:rFonts w:ascii="EB Garamond" w:hAnsi="EB Garamond" w:cs="EB Garamond"/>
+          <w:sz w:val="24"/>
+          <w:lang w:val="pt-PT"/>
+        </w:rPr>
+        <w:t>seis</w:t>
+      </w:r>
+      <w:r>
+        <w:rPr>
+          <w:rFonts w:ascii="EB Garamond" w:hAnsi="EB Garamond" w:cs="EB Garamond"/>
+          <w:sz w:val="24"/>
+          <w:lang w:val="pt-PT"/>
+        </w:rPr>
+        <w:t xml:space="preserve"> falhas disponíveis. Para contornar este aspeto, poderá sempre usar os botões de “Change theme”, “Change Word” ou “Use Booster”, podendo estes ser usados </w:t>
       </w:r>
       <w:r>
         <w:rPr>
@@ -6179,7 +7106,61 @@
           <w:sz w:val="24"/>
           <w:lang w:val="pt-PT"/>
         </w:rPr>
-        <w:t>O botão “Change theme” mudará de tema e, consequentemente, de palavra. “Change word” mudará apenas a palavra mantendo o tema. Por fim, “Use booster” revelará uma letra na palavra, que ainda não tenha sido adivinhada.</w:t>
+        <w:lastRenderedPageBreak/>
+        <w:t xml:space="preserve">O botão “Change theme” mudará de tema e, consequentemente, de palavra. “Change word” mudará apenas a palavra mantendo o tema. </w:t>
+      </w:r>
+      <w:r>
+        <w:rPr>
+          <w:rFonts w:ascii="EB Garamond" w:hAnsi="EB Garamond" w:cs="EB Garamond"/>
+          <w:sz w:val="24"/>
+          <w:lang w:val="pt-PT"/>
+        </w:rPr>
+        <w:t xml:space="preserve">Ambos os botões fazem </w:t>
+      </w:r>
+      <w:r>
+        <w:rPr>
+          <w:rFonts w:ascii="EB Garamond" w:hAnsi="EB Garamond" w:cs="EB Garamond"/>
+          <w:i/>
+          <w:sz w:val="24"/>
+          <w:lang w:val="pt-PT"/>
+        </w:rPr>
+        <w:t>reset</w:t>
+      </w:r>
+      <w:r>
+        <w:rPr>
+          <w:rFonts w:ascii="EB Garamond" w:hAnsi="EB Garamond" w:cs="EB Garamond"/>
+          <w:sz w:val="24"/>
+          <w:lang w:val="pt-PT"/>
+        </w:rPr>
+        <w:t xml:space="preserve"> à pontuação obtida até o momento no nível em questão. </w:t>
+      </w:r>
+    </w:p>
+    <w:p>
+      <w:pPr>
+        <w:spacing w:after="78" w:line="276" w:lineRule="auto"/>
+        <w:ind w:left="10" w:right="4"/>
+        <w:jc w:val="left"/>
+        <w:rPr>
+          <w:rFonts w:ascii="EB Garamond" w:hAnsi="EB Garamond" w:cs="EB Garamond"/>
+          <w:sz w:val="24"/>
+          <w:lang w:val="pt-PT"/>
+        </w:rPr>
+      </w:pPr>
+      <w:r>
+        <w:rPr>
+          <w:rFonts w:ascii="EB Garamond" w:hAnsi="EB Garamond" w:cs="EB Garamond"/>
+          <w:sz w:val="24"/>
+          <w:lang w:val="pt-PT"/>
+        </w:rPr>
+        <w:t>O botão</w:t>
+      </w:r>
+      <w:r>
+        <w:rPr>
+          <w:rFonts w:ascii="EB Garamond" w:hAnsi="EB Garamond" w:cs="EB Garamond"/>
+          <w:sz w:val="24"/>
+          <w:lang w:val="pt-PT"/>
+        </w:rPr>
+        <w:t xml:space="preserve"> “Use booster” revelará uma letra na palavra, que ainda não tenha sido adivinhada.</w:t>
       </w:r>
       <w:r>
         <w:rPr>
@@ -6188,6 +7169,14 @@
           <w:lang w:val="pt-PT"/>
         </w:rPr>
         <w:t xml:space="preserve"> </w:t>
+      </w:r>
+      <w:r>
+        <w:rPr>
+          <w:rFonts w:ascii="EB Garamond" w:hAnsi="EB Garamond" w:cs="EB Garamond"/>
+          <w:sz w:val="24"/>
+          <w:lang w:val="pt-PT"/>
+        </w:rPr>
+        <w:t xml:space="preserve">Será revelada a letra com maior número de ocorrências na palavra que ainda não tenha sido adivinhada, com o intuito de ajudar o jogador da melhor forma. </w:t>
       </w:r>
     </w:p>
     <w:p>
@@ -6207,7 +7196,15 @@
           <w:sz w:val="24"/>
           <w:lang w:val="pt-PT"/>
         </w:rPr>
-        <w:t xml:space="preserve">Por último, o botão “Quit” permite sair do jogo a qualquer momento, contudo, o progresso não será guardado, obtendo 0 como pontuação. </w:t>
+        <w:t>Por último, o</w:t>
+      </w:r>
+      <w:r>
+        <w:rPr>
+          <w:rFonts w:ascii="EB Garamond" w:hAnsi="EB Garamond" w:cs="EB Garamond"/>
+          <w:sz w:val="24"/>
+          <w:lang w:val="pt-PT"/>
+        </w:rPr>
+        <w:t xml:space="preserve"> botão “Quit” permite sair do jogo a qualquer momento, contudo, o progresso não será guardado, obtendo 0 como pontuação. </w:t>
       </w:r>
     </w:p>
     <w:p>
@@ -6286,7 +7283,7 @@
           <w:lang w:val="en-GB" w:eastAsia="en-GB"/>
         </w:rPr>
         <w:drawing>
-          <wp:anchor distT="0" distB="0" distL="114300" distR="114300" simplePos="0" relativeHeight="251781120" behindDoc="0" locked="0" layoutInCell="1" allowOverlap="1" wp14:anchorId="3900B273" wp14:editId="03593338">
+          <wp:anchor distT="0" distB="0" distL="114300" distR="114300" simplePos="0" relativeHeight="251780096" behindDoc="0" locked="0" layoutInCell="1" allowOverlap="1" wp14:anchorId="3900B273" wp14:editId="466801AC">
             <wp:simplePos x="0" y="0"/>
             <wp:positionH relativeFrom="margin">
               <wp:align>left</wp:align>
@@ -6317,7 +7314,7 @@
                     <pic:cNvPicPr/>
                   </pic:nvPicPr>
                   <pic:blipFill>
-                    <a:blip r:embed="rId26" cstate="print">
+                    <a:blip r:embed="rId29" cstate="print">
                       <a:extLst>
                         <a:ext uri="{28A0092B-C50C-407E-A947-70E740481C1C}">
                           <a14:useLocalDpi xmlns:a14="http://schemas.microsoft.com/office/drawing/2010/main" val="0"/>
@@ -6449,13 +7446,13 @@
         <mc:AlternateContent>
           <mc:Choice Requires="wps">
             <w:drawing>
-              <wp:anchor distT="0" distB="0" distL="114300" distR="114300" simplePos="0" relativeHeight="251786240" behindDoc="0" locked="0" layoutInCell="1" allowOverlap="1" wp14:anchorId="2F1CCECC" wp14:editId="7CC6D13B">
+              <wp:anchor distT="0" distB="0" distL="114300" distR="114300" simplePos="0" relativeHeight="251785216" behindDoc="0" locked="0" layoutInCell="1" allowOverlap="1" wp14:anchorId="2F1CCECC" wp14:editId="1F14EE91">
                 <wp:simplePos x="0" y="0"/>
                 <wp:positionH relativeFrom="margin">
                   <wp:align>left</wp:align>
                 </wp:positionH>
                 <wp:positionV relativeFrom="paragraph">
-                  <wp:posOffset>314325</wp:posOffset>
+                  <wp:posOffset>283845</wp:posOffset>
                 </wp:positionV>
                 <wp:extent cx="6131560" cy="635"/>
                 <wp:effectExtent l="0" t="0" r="2540" b="635"/>
@@ -6558,7 +7555,7 @@
           </mc:Choice>
           <mc:Fallback>
             <w:pict>
-              <v:shape w14:anchorId="2F1CCECC" id="Text Box 7" o:spid="_x0000_s1036" type="#_x0000_t202" style="position:absolute;left:0;text-align:left;margin-left:0;margin-top:24.75pt;width:482.8pt;height:.05pt;z-index:251786240;visibility:visible;mso-wrap-style:square;mso-width-percent:0;mso-wrap-distance-left:9pt;mso-wrap-distance-top:0;mso-wrap-distance-right:9pt;mso-wrap-distance-bottom:0;mso-position-horizontal:left;mso-position-horizontal-relative:margin;mso-position-vertical:absolute;mso-position-vertical-relative:text;mso-width-percent:0;mso-width-relative:margin;v-text-anchor:top" o:gfxdata="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" stroked="f">
+              <v:shape w14:anchorId="2F1CCECC" id="Text Box 7" o:spid="_x0000_s1038" type="#_x0000_t202" style="position:absolute;left:0;text-align:left;margin-left:0;margin-top:22.35pt;width:482.8pt;height:.05pt;z-index:251785216;visibility:visible;mso-wrap-style:square;mso-width-percent:0;mso-wrap-distance-left:9pt;mso-wrap-distance-top:0;mso-wrap-distance-right:9pt;mso-wrap-distance-bottom:0;mso-position-horizontal:left;mso-position-horizontal-relative:margin;mso-position-vertical:absolute;mso-position-vertical-relative:text;mso-width-percent:0;mso-width-relative:margin;v-text-anchor:top" o:gfxdata="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" stroked="f">
                 <v:textbox style="mso-fit-shape-to-text:t" inset="0,0,0,0">
                   <w:txbxContent>
                     <w:p>
@@ -6641,7 +7638,17 @@
           <w:sz w:val="24"/>
           <w:lang w:val="pt-PT"/>
         </w:rPr>
-        <w:t xml:space="preserve">no final do jogo, jogando todos os níveis sem desistência, aparecerão as cinco melhores pontuações de todos os jogadores, </w:t>
+        <w:t>no f</w:t>
+      </w:r>
+      <w:bookmarkStart w:id="0" w:name="_GoBack"/>
+      <w:bookmarkEnd w:id="0"/>
+      <w:r>
+        <w:rPr>
+          <w:rFonts w:ascii="EB Garamond" w:hAnsi="EB Garamond" w:cs="EB Garamond"/>
+          <w:sz w:val="24"/>
+          <w:lang w:val="pt-PT"/>
+        </w:rPr>
+        <w:t xml:space="preserve">inal do jogo, jogando todos os níveis sem desistência, aparecerão as cinco melhores pontuações de todos os jogadores, </w:t>
       </w:r>
       <w:r>
         <w:rPr>
@@ -6654,7 +7661,7 @@
       </w:r>
     </w:p>
     <w:sectPr>
-      <w:footerReference w:type="default" r:id="rId27"/>
+      <w:footerReference w:type="default" r:id="rId30"/>
       <w:pgSz w:w="11906" w:h="16838"/>
       <w:pgMar w:top="1440" w:right="1080" w:bottom="1440" w:left="1080" w:header="720" w:footer="720" w:gutter="0"/>
       <w:cols w:space="720"/>
@@ -6750,7 +7757,7 @@
             <w:color w:val="767171" w:themeColor="background2" w:themeShade="80"/>
             <w:sz w:val="18"/>
           </w:rPr>
-          <w:t>6</w:t>
+          <w:t>8</w:t>
         </w:r>
         <w:r>
           <w:rPr>
@@ -10575,7 +11582,7 @@
 </file>
 
 <file path=customXml/itemProps1.xml><?xml version="1.0" encoding="utf-8"?>
-<ds:datastoreItem xmlns:ds="http://schemas.openxmlformats.org/officeDocument/2006/customXml" ds:itemID="{1DB85B55-4F0C-4A74-A202-4D7A22AC71A9}">
+<ds:datastoreItem xmlns:ds="http://schemas.openxmlformats.org/officeDocument/2006/customXml" ds:itemID="{0DB27CFF-7ACE-45C3-AAC2-18092FB5A076}">
   <ds:schemaRefs>
     <ds:schemaRef ds:uri="http://schemas.openxmlformats.org/officeDocument/2006/bibliography"/>
   </ds:schemaRefs>

</xml_diff>

<commit_message>
Finished report.docx, Added report.pdf
</commit_message>
<xml_diff>
--- a/report.docx
+++ b/report.docx
@@ -1258,8 +1258,6 @@
           <w:lang w:val="pt-PT"/>
         </w:rPr>
       </w:pPr>
-      <w:bookmarkStart w:id="0" w:name="_GoBack"/>
-      <w:bookmarkEnd w:id="0"/>
     </w:p>
     <w:p>
       <w:pPr>
@@ -3955,8 +3953,9 @@
       <w:r>
         <w:rPr>
           <w:rFonts w:ascii="EB Garamond" w:hAnsi="EB Garamond" w:cs="EB Garamond"/>
-          <w:sz w:val="24"/>
-          <w:lang w:val="pt-PT"/>
+          <w:noProof/>
+          <w:sz w:val="24"/>
+          <w:lang w:val="en-GB" w:eastAsia="en-GB"/>
         </w:rPr>
         <w:drawing>
           <wp:anchor distT="0" distB="0" distL="114300" distR="114300" simplePos="0" relativeHeight="251786240" behindDoc="0" locked="0" layoutInCell="1" allowOverlap="1" wp14:anchorId="1E42DFFA" wp14:editId="17732403">
@@ -4772,15 +4771,7 @@
                                 <w:color w:val="000000" w:themeColor="text1"/>
                                 <w:lang w:val="pt-PT"/>
                               </w:rPr>
-                              <w:t xml:space="preserve"> </w:t>
-                            </w:r>
-                            <w:r>
-                              <w:rPr>
-                                <w:rFonts w:ascii="Montserrat" w:hAnsi="Montserrat"/>
-                                <w:color w:val="000000" w:themeColor="text1"/>
-                                <w:lang w:val="pt-PT"/>
-                              </w:rPr>
-                              <w:t>Play</w:t>
+                              <w:t xml:space="preserve"> Play</w:t>
                             </w:r>
                             <w:r>
                               <w:rPr>
@@ -5785,8 +5776,9 @@
       <w:r>
         <w:rPr>
           <w:rFonts w:ascii="EB Garamond" w:hAnsi="EB Garamond" w:cs="EB Garamond"/>
-          <w:sz w:val="24"/>
-          <w:lang w:val="pt-PT"/>
+          <w:noProof/>
+          <w:sz w:val="24"/>
+          <w:lang w:val="en-GB" w:eastAsia="en-GB"/>
         </w:rPr>
         <w:drawing>
           <wp:anchor distT="0" distB="0" distL="114300" distR="114300" simplePos="0" relativeHeight="251794432" behindDoc="0" locked="0" layoutInCell="1" allowOverlap="1" wp14:anchorId="3F9315B9" wp14:editId="2F53A577">
@@ -6013,25 +6005,7 @@
                                 <w:color w:val="000000" w:themeColor="text1"/>
                                 <w:lang w:val="pt-PT"/>
                               </w:rPr>
-                              <w:t>Mensagem de Erro</w:t>
-                            </w:r>
-                            <w:r>
-                              <w:rPr>
-                                <w:rFonts w:ascii="Montserrat" w:hAnsi="Montserrat"/>
-                                <w:i w:val="0"/>
-                                <w:color w:val="000000" w:themeColor="text1"/>
-                                <w:lang w:val="pt-PT"/>
-                              </w:rPr>
-                              <w:t xml:space="preserve"> – </w:t>
-                            </w:r>
-                            <w:r>
-                              <w:rPr>
-                                <w:rFonts w:ascii="Montserrat" w:hAnsi="Montserrat"/>
-                                <w:i w:val="0"/>
-                                <w:color w:val="000000" w:themeColor="text1"/>
-                                <w:lang w:val="pt-PT"/>
-                              </w:rPr>
-                              <w:t>Nome inválido.</w:t>
+                              <w:t>Mensagem de Erro – Nome inválido.</w:t>
                             </w:r>
                           </w:p>
                         </w:txbxContent>
@@ -7329,31 +7303,31 @@
       <w:r>
         <w:rPr>
           <w:rFonts w:ascii="EB Garamond" w:hAnsi="EB Garamond" w:cs="EB Garamond"/>
-          <w:noProof/>
-          <w:sz w:val="24"/>
-          <w:lang w:val="en-GB" w:eastAsia="en-GB"/>
+          <w:color w:val="auto"/>
+          <w:sz w:val="24"/>
+          <w:lang w:val="pt-PT"/>
         </w:rPr>
         <w:drawing>
-          <wp:anchor distT="0" distB="0" distL="114300" distR="114300" simplePos="0" relativeHeight="251780096" behindDoc="0" locked="0" layoutInCell="1" allowOverlap="1" wp14:anchorId="3900B273" wp14:editId="3CE96388">
+          <wp:anchor distT="0" distB="0" distL="114300" distR="114300" simplePos="0" relativeHeight="251646968" behindDoc="0" locked="0" layoutInCell="1" allowOverlap="1" wp14:anchorId="6A2EE45C" wp14:editId="36AE599A">
             <wp:simplePos x="0" y="0"/>
-            <wp:positionH relativeFrom="margin">
-              <wp:align>left</wp:align>
+            <wp:positionH relativeFrom="column">
+              <wp:posOffset>19050</wp:posOffset>
             </wp:positionH>
             <wp:positionV relativeFrom="paragraph">
-              <wp:posOffset>33655</wp:posOffset>
+              <wp:posOffset>13335</wp:posOffset>
             </wp:positionV>
-            <wp:extent cx="5035550" cy="2840699"/>
-            <wp:effectExtent l="19050" t="19050" r="12700" b="17145"/>
+            <wp:extent cx="5074920" cy="2859405"/>
+            <wp:effectExtent l="0" t="0" r="0" b="0"/>
             <wp:wrapThrough wrapText="bothSides">
               <wp:wrapPolygon edited="0">
-                <wp:start x="-82" y="-145"/>
-                <wp:lineTo x="-82" y="21586"/>
-                <wp:lineTo x="21573" y="21586"/>
-                <wp:lineTo x="21573" y="-145"/>
-                <wp:lineTo x="-82" y="-145"/>
+                <wp:start x="0" y="0"/>
+                <wp:lineTo x="0" y="21442"/>
+                <wp:lineTo x="21486" y="21442"/>
+                <wp:lineTo x="21486" y="0"/>
+                <wp:lineTo x="0" y="0"/>
               </wp:wrapPolygon>
             </wp:wrapThrough>
-            <wp:docPr id="55" name="Picture 55"/>
+            <wp:docPr id="11" name="Picture 11"/>
             <wp:cNvGraphicFramePr>
               <a:graphicFrameLocks xmlns:a="http://schemas.openxmlformats.org/drawingml/2006/main" noChangeAspect="1"/>
             </wp:cNvGraphicFramePr>
@@ -7379,16 +7353,11 @@
                   <pic:spPr>
                     <a:xfrm>
                       <a:off x="0" y="0"/>
-                      <a:ext cx="5035550" cy="2840699"/>
+                      <a:ext cx="5074920" cy="2859405"/>
                     </a:xfrm>
                     <a:prstGeom prst="rect">
                       <a:avLst/>
                     </a:prstGeom>
-                    <a:ln>
-                      <a:solidFill>
-                        <a:srgbClr val="FF0000"/>
-                      </a:solidFill>
-                    </a:ln>
                   </pic:spPr>
                 </pic:pic>
               </a:graphicData>
@@ -7703,7 +7672,18 @@
           <w:sz w:val="24"/>
           <w:lang w:val="pt-PT"/>
         </w:rPr>
-        <w:t xml:space="preserve">independentemente no número de níveis jogados. </w:t>
+        <w:t xml:space="preserve">independentemente no número de </w:t>
+      </w:r>
+      <w:bookmarkStart w:id="0" w:name="_GoBack"/>
+      <w:bookmarkEnd w:id="0"/>
+      <w:r>
+        <w:rPr>
+          <w:rFonts w:ascii="EB Garamond" w:hAnsi="EB Garamond" w:cs="EB Garamond"/>
+          <w:color w:val="auto"/>
+          <w:sz w:val="24"/>
+          <w:lang w:val="pt-PT"/>
+        </w:rPr>
+        <w:t xml:space="preserve">níveis jogados. </w:t>
       </w:r>
     </w:p>
     <w:sectPr>
@@ -7803,7 +7783,7 @@
             <w:color w:val="767171" w:themeColor="background2" w:themeShade="80"/>
             <w:sz w:val="18"/>
           </w:rPr>
-          <w:t>8</w:t>
+          <w:t>6</w:t>
         </w:r>
         <w:r>
           <w:rPr>
@@ -11628,7 +11608,7 @@
 </file>
 
 <file path=customXml/itemProps1.xml><?xml version="1.0" encoding="utf-8"?>
-<ds:datastoreItem xmlns:ds="http://schemas.openxmlformats.org/officeDocument/2006/customXml" ds:itemID="{47054130-0750-462B-B9BE-5F99BED498CC}">
+<ds:datastoreItem xmlns:ds="http://schemas.openxmlformats.org/officeDocument/2006/customXml" ds:itemID="{4BD29D51-4C71-467A-B444-5E0DA1795921}">
   <ds:schemaRefs>
     <ds:schemaRef ds:uri="http://schemas.openxmlformats.org/officeDocument/2006/bibliography"/>
   </ds:schemaRefs>

</xml_diff>